<commit_message>
update menu bagian data fasilitas kredit
</commit_message>
<xml_diff>
--- a/template_kredit.docx
+++ b/template_kredit.docx
@@ -15,27 +15,27 @@
           <w:u w:val="single"/>
         </w:rPr>
       </w:pPr>
-      <w:bookmarkStart w:id="0" w:name="OLE_LINK38"/>
-      <w:bookmarkStart w:id="1" w:name="OLE_LINK29"/>
-      <w:bookmarkStart w:id="2" w:name="OLE_LINK28"/>
-      <w:bookmarkStart w:id="3" w:name="OLE_LINK66"/>
-      <w:bookmarkStart w:id="4" w:name="OLE_LINK62"/>
+      <w:bookmarkStart w:id="0" w:name="OLE_LINK66"/>
+      <w:bookmarkStart w:id="1" w:name="OLE_LINK51"/>
+      <w:bookmarkStart w:id="2" w:name="OLE_LINK29"/>
+      <w:bookmarkStart w:id="3" w:name="OLE_LINK62"/>
+      <w:bookmarkStart w:id="4" w:name="OLE_LINK28"/>
       <w:bookmarkStart w:id="5" w:name="OLE_LINK5"/>
       <w:bookmarkStart w:id="6" w:name="OLE_LINK55"/>
-      <w:bookmarkStart w:id="7" w:name="OLE_LINK51"/>
-      <w:bookmarkStart w:id="8" w:name="OLE_LINK48"/>
-      <w:bookmarkStart w:id="9" w:name="OLE_LINK17"/>
-      <w:bookmarkStart w:id="10" w:name="OLE_LINK36"/>
-      <w:bookmarkStart w:id="11" w:name="OLE_LINK3"/>
+      <w:bookmarkStart w:id="7" w:name="OLE_LINK38"/>
+      <w:bookmarkStart w:id="8" w:name="OLE_LINK89"/>
+      <w:bookmarkStart w:id="9" w:name="OLE_LINK8"/>
+      <w:bookmarkStart w:id="10" w:name="OLE_LINK37"/>
+      <w:bookmarkStart w:id="11" w:name="OLE_LINK17"/>
       <w:bookmarkStart w:id="12" w:name="OLE_LINK44"/>
-      <w:bookmarkStart w:id="13" w:name="OLE_LINK49"/>
-      <w:bookmarkStart w:id="14" w:name="OLE_LINK8"/>
-      <w:bookmarkStart w:id="15" w:name="OLE_LINK67"/>
+      <w:bookmarkStart w:id="13" w:name="OLE_LINK36"/>
+      <w:bookmarkStart w:id="14" w:name="OLE_LINK49"/>
+      <w:bookmarkStart w:id="15" w:name="OLE_LINK7"/>
       <w:bookmarkStart w:id="16" w:name="OLE_LINK87"/>
-      <w:bookmarkStart w:id="17" w:name="OLE_LINK7"/>
+      <w:bookmarkStart w:id="17" w:name="OLE_LINK3"/>
       <w:bookmarkStart w:id="18" w:name="OLE_LINK56"/>
-      <w:bookmarkStart w:id="19" w:name="OLE_LINK37"/>
-      <w:bookmarkStart w:id="20" w:name="OLE_LINK89"/>
+      <w:bookmarkStart w:id="19" w:name="OLE_LINK48"/>
+      <w:bookmarkStart w:id="20" w:name="OLE_LINK67"/>
       <w:r>
         <w:rPr>
           <w:rFonts w:hint="default" w:ascii="Kalinga" w:hAnsi="Kalinga"/>
@@ -713,8 +713,6 @@
         </w:rPr>
         <w:t>{{</w:t>
       </w:r>
-      <w:bookmarkStart w:id="52" w:name="_GoBack"/>
-      <w:bookmarkEnd w:id="52"/>
       <w:r>
         <w:rPr>
           <w:rFonts w:hint="default" w:ascii="Kalinga" w:hAnsi="Kalinga"/>
@@ -1703,198 +1701,16 @@
           <w:color w:val="auto"/>
           <w:sz w:val="20"/>
           <w:szCs w:val="20"/>
-          <w:lang w:val="en-US"/>
-        </w:rPr>
-      </w:pPr>
-      <w:r>
-        <w:rPr>
-          <w:rFonts w:hint="default" w:ascii="Kalinga" w:hAnsi="Kalinga"/>
-          <w:color w:val="auto"/>
-          <w:sz w:val="20"/>
-          <w:szCs w:val="20"/>
-        </w:rPr>
-        <w:t xml:space="preserve">- Fasilitas Kredit </w:t>
-      </w:r>
-      <w:r>
-        <w:rPr>
-          <w:rFonts w:hint="default" w:ascii="Kalinga" w:hAnsi="Kalinga"/>
-          <w:color w:val="auto"/>
-          <w:sz w:val="20"/>
-          <w:szCs w:val="20"/>
-          <w:lang w:val="en-US"/>
-        </w:rPr>
-        <w:t>{{</w:t>
-      </w:r>
-      <w:r>
-        <w:rPr>
-          <w:rFonts w:hint="default" w:ascii="Kalinga" w:hAnsi="Kalinga"/>
-          <w:color w:val="auto"/>
-          <w:sz w:val="20"/>
-          <w:szCs w:val="20"/>
-        </w:rPr>
-        <w:t>slik_bank_1_jenis</w:t>
-      </w:r>
-      <w:r>
-        <w:rPr>
-          <w:rFonts w:hint="default" w:ascii="Kalinga" w:hAnsi="Kalinga"/>
-          <w:color w:val="auto"/>
-          <w:sz w:val="20"/>
-          <w:szCs w:val="20"/>
-          <w:lang w:val="en-US"/>
-        </w:rPr>
-        <w:t>}}</w:t>
-      </w:r>
-      <w:r>
-        <w:rPr>
-          <w:rFonts w:hint="default" w:ascii="Kalinga" w:hAnsi="Kalinga"/>
-          <w:color w:val="auto"/>
-          <w:sz w:val="20"/>
-          <w:szCs w:val="20"/>
-        </w:rPr>
-        <w:t xml:space="preserve"> di </w:t>
-      </w:r>
-      <w:r>
-        <w:rPr>
-          <w:rFonts w:hint="default" w:ascii="Kalinga" w:hAnsi="Kalinga"/>
-          <w:color w:val="auto"/>
-          <w:sz w:val="20"/>
-          <w:szCs w:val="20"/>
-          <w:lang w:val="en-US"/>
-        </w:rPr>
-        <w:t>{{</w:t>
-      </w:r>
-      <w:r>
-        <w:rPr>
-          <w:rFonts w:hint="default" w:ascii="Kalinga" w:hAnsi="Kalinga"/>
-          <w:color w:val="auto"/>
-          <w:sz w:val="20"/>
-          <w:szCs w:val="20"/>
-        </w:rPr>
-        <w:t>slik_bank_1_nama</w:t>
-      </w:r>
-      <w:r>
-        <w:rPr>
-          <w:rFonts w:hint="default" w:ascii="Kalinga" w:hAnsi="Kalinga"/>
-          <w:color w:val="auto"/>
-          <w:sz w:val="20"/>
-          <w:szCs w:val="20"/>
-          <w:lang w:val="en-US"/>
-        </w:rPr>
-        <w:t>}}</w:t>
-      </w:r>
-      <w:r>
-        <w:rPr>
-          <w:rFonts w:hint="default" w:ascii="Kalinga" w:hAnsi="Kalinga"/>
-          <w:color w:val="auto"/>
-          <w:sz w:val="20"/>
-          <w:szCs w:val="20"/>
-        </w:rPr>
-        <w:t xml:space="preserve"> maks Rp. </w:t>
-      </w:r>
-      <w:r>
-        <w:rPr>
-          <w:rFonts w:hint="default" w:ascii="Kalinga" w:hAnsi="Kalinga"/>
-          <w:color w:val="auto"/>
-          <w:sz w:val="20"/>
-          <w:szCs w:val="20"/>
-          <w:lang w:val="en-US"/>
-        </w:rPr>
-        <w:t>{{</w:t>
-      </w:r>
-      <w:r>
-        <w:rPr>
-          <w:rFonts w:hint="default" w:ascii="Kalinga" w:hAnsi="Kalinga"/>
-          <w:color w:val="auto"/>
-          <w:sz w:val="20"/>
-          <w:szCs w:val="20"/>
-        </w:rPr>
-        <w:t>slik_bank_1_maks</w:t>
-      </w:r>
-      <w:r>
-        <w:rPr>
-          <w:rFonts w:hint="default" w:ascii="Kalinga" w:hAnsi="Kalinga"/>
-          <w:color w:val="auto"/>
-          <w:sz w:val="20"/>
-          <w:szCs w:val="20"/>
-          <w:lang w:val="en-US"/>
-        </w:rPr>
-        <w:t>}}</w:t>
-      </w:r>
-      <w:r>
-        <w:rPr>
-          <w:rFonts w:hint="default" w:ascii="Kalinga" w:hAnsi="Kalinga"/>
-          <w:color w:val="auto"/>
-          <w:sz w:val="20"/>
-          <w:szCs w:val="20"/>
-        </w:rPr>
-        <w:t xml:space="preserve"> outs Rp. </w:t>
-      </w:r>
-      <w:r>
-        <w:rPr>
-          <w:rFonts w:hint="default" w:ascii="Kalinga" w:hAnsi="Kalinga"/>
-          <w:color w:val="auto"/>
-          <w:sz w:val="20"/>
-          <w:szCs w:val="20"/>
-          <w:lang w:val="en-US"/>
-        </w:rPr>
-        <w:t>{{</w:t>
-      </w:r>
-      <w:r>
-        <w:rPr>
-          <w:rFonts w:hint="default" w:ascii="Kalinga" w:hAnsi="Kalinga"/>
-          <w:color w:val="auto"/>
-          <w:sz w:val="20"/>
-          <w:szCs w:val="20"/>
-        </w:rPr>
-        <w:t>slik_bank_1_outs</w:t>
-      </w:r>
-      <w:r>
-        <w:rPr>
-          <w:rFonts w:hint="default" w:ascii="Kalinga" w:hAnsi="Kalinga"/>
-          <w:color w:val="auto"/>
-          <w:sz w:val="20"/>
-          <w:szCs w:val="20"/>
-          <w:lang w:val="en-US"/>
-        </w:rPr>
-        <w:t>}}</w:t>
-      </w:r>
-      <w:r>
-        <w:rPr>
-          <w:rFonts w:hint="default" w:ascii="Kalinga" w:hAnsi="Kalinga"/>
-          <w:color w:val="auto"/>
-          <w:sz w:val="20"/>
-          <w:szCs w:val="20"/>
-        </w:rPr>
-        <w:t xml:space="preserve"> Coll </w:t>
-      </w:r>
-      <w:r>
-        <w:rPr>
-          <w:rFonts w:hint="default" w:ascii="Kalinga" w:hAnsi="Kalinga"/>
-          <w:color w:val="auto"/>
-          <w:sz w:val="20"/>
-          <w:szCs w:val="20"/>
-          <w:lang w:val="en-US"/>
-        </w:rPr>
-        <w:t>{{</w:t>
-      </w:r>
-      <w:r>
-        <w:rPr>
-          <w:rFonts w:hint="default" w:ascii="Kalinga" w:hAnsi="Kalinga"/>
-          <w:color w:val="auto"/>
-          <w:sz w:val="20"/>
-          <w:szCs w:val="20"/>
-        </w:rPr>
-        <w:t>slik_bank_1_coll</w:t>
-      </w:r>
-      <w:r>
-        <w:rPr>
-          <w:rFonts w:hint="default" w:ascii="Kalinga" w:hAnsi="Kalinga"/>
-          <w:color w:val="auto"/>
-          <w:sz w:val="20"/>
-          <w:szCs w:val="20"/>
-          <w:lang w:val="en-US"/>
-        </w:rPr>
-        <w:t>}}.</w:t>
+        </w:rPr>
+      </w:pPr>
+      <w:r>
+        <w:rPr>
+          <w:rFonts w:hint="default" w:ascii="Kalinga" w:hAnsi="Kalinga"/>
+          <w:color w:val="auto"/>
+          <w:sz w:val="20"/>
+          <w:szCs w:val="20"/>
+        </w:rPr>
+        <w:t>{% if fasilitas_nihil == 'ya' %}</w:t>
       </w:r>
     </w:p>
     <w:p>
@@ -1905,107 +1721,19 @@
         <w:jc w:val="both"/>
         <w:rPr>
           <w:rFonts w:hint="default" w:ascii="Kalinga" w:hAnsi="Kalinga"/>
-          <w:b/>
-          <w:bCs/>
-          <w:sz w:val="20"/>
-          <w:szCs w:val="20"/>
-          <w:lang w:val="en-US"/>
-        </w:rPr>
-      </w:pPr>
-      <w:r>
-        <w:rPr>
-          <w:rFonts w:hint="default" w:ascii="Kalinga" w:hAnsi="Kalinga"/>
-          <w:color w:val="auto"/>
-          <w:sz w:val="20"/>
-          <w:szCs w:val="20"/>
-        </w:rPr>
-        <w:t xml:space="preserve">Mitigasi Risiko Cfm. Surat No. </w:t>
-      </w:r>
-      <w:r>
-        <w:rPr>
-          <w:rFonts w:hint="default" w:ascii="Kalinga" w:hAnsi="Kalinga"/>
-          <w:color w:val="auto"/>
-          <w:sz w:val="20"/>
-          <w:szCs w:val="20"/>
-          <w:lang w:val="en-US"/>
-        </w:rPr>
-        <w:t>{{</w:t>
-      </w:r>
-      <w:r>
-        <w:rPr>
-          <w:rFonts w:hint="default" w:ascii="Kalinga" w:hAnsi="Kalinga"/>
-          <w:color w:val="auto"/>
-          <w:sz w:val="20"/>
-          <w:szCs w:val="20"/>
-        </w:rPr>
-        <w:t>mitigasi_slik_no_surat</w:t>
-      </w:r>
-      <w:r>
-        <w:rPr>
-          <w:rFonts w:hint="default" w:ascii="Kalinga" w:hAnsi="Kalinga"/>
-          <w:color w:val="auto"/>
-          <w:sz w:val="20"/>
-          <w:szCs w:val="20"/>
-          <w:lang w:val="en-US"/>
-        </w:rPr>
-        <w:t>}}</w:t>
-      </w:r>
-      <w:r>
-        <w:rPr>
-          <w:rFonts w:hint="default" w:ascii="Kalinga" w:hAnsi="Kalinga"/>
-          <w:color w:val="auto"/>
-          <w:sz w:val="20"/>
-          <w:szCs w:val="20"/>
-        </w:rPr>
-        <w:t xml:space="preserve"> Tanggal </w:t>
-      </w:r>
-      <w:r>
-        <w:rPr>
-          <w:rFonts w:hint="default" w:ascii="Kalinga" w:hAnsi="Kalinga"/>
-          <w:color w:val="auto"/>
-          <w:sz w:val="20"/>
-          <w:szCs w:val="20"/>
-          <w:lang w:val="en-US"/>
-        </w:rPr>
-        <w:t>{{</w:t>
-      </w:r>
-      <w:r>
-        <w:rPr>
-          <w:rFonts w:hint="default" w:ascii="Kalinga" w:hAnsi="Kalinga"/>
-          <w:color w:val="auto"/>
-          <w:sz w:val="20"/>
-          <w:szCs w:val="20"/>
-        </w:rPr>
-        <w:t>mitigasi_slik_tgl_surat</w:t>
-      </w:r>
-      <w:r>
-        <w:rPr>
-          <w:rFonts w:hint="default" w:ascii="Kalinga" w:hAnsi="Kalinga"/>
-          <w:color w:val="auto"/>
-          <w:sz w:val="20"/>
-          <w:szCs w:val="20"/>
-          <w:lang w:val="en-US"/>
-        </w:rPr>
-        <w:t>}}</w:t>
-      </w:r>
-      <w:r>
-        <w:rPr>
-          <w:rFonts w:hint="default" w:ascii="Kalinga" w:hAnsi="Kalinga"/>
-          <w:color w:val="auto"/>
-          <w:sz w:val="20"/>
-          <w:szCs w:val="20"/>
-        </w:rPr>
-        <w:t xml:space="preserve"> Perihal </w:t>
-      </w:r>
-      <w:r>
-        <w:rPr>
-          <w:rFonts w:hint="default" w:ascii="Kalinga" w:hAnsi="Kalinga"/>
-          <w:color w:val="auto"/>
-          <w:sz w:val="20"/>
-          <w:szCs w:val="20"/>
-          <w:lang w:val="en-US"/>
-        </w:rPr>
-        <w:t>{{isi_perihal_surat}}.</w:t>
+          <w:color w:val="auto"/>
+          <w:sz w:val="20"/>
+          <w:szCs w:val="20"/>
+        </w:rPr>
+      </w:pPr>
+      <w:r>
+        <w:rPr>
+          <w:rFonts w:hint="default" w:ascii="Kalinga" w:hAnsi="Kalinga"/>
+          <w:color w:val="auto"/>
+          <w:sz w:val="20"/>
+          <w:szCs w:val="20"/>
+        </w:rPr>
+        <w:t>1. Nihil - Data Fasilitas Kredit tidak ditemukan.</w:t>
       </w:r>
     </w:p>
     <w:p>
@@ -2015,13 +1743,1082 @@
         <w:ind w:right="160"/>
         <w:jc w:val="both"/>
         <w:rPr>
-          <w:rFonts w:ascii="Kalinga" w:hAnsi="Kalinga" w:cs="Kalinga"/>
-          <w:b/>
-          <w:bCs/>
-          <w:sz w:val="20"/>
-          <w:szCs w:val="20"/>
-        </w:rPr>
-      </w:pPr>
+          <w:rFonts w:hint="default" w:ascii="Kalinga" w:hAnsi="Kalinga"/>
+          <w:color w:val="auto"/>
+          <w:sz w:val="20"/>
+          <w:szCs w:val="20"/>
+        </w:rPr>
+      </w:pPr>
+      <w:r>
+        <w:rPr>
+          <w:rFonts w:hint="default" w:ascii="Kalinga" w:hAnsi="Kalinga"/>
+          <w:color w:val="auto"/>
+          <w:sz w:val="20"/>
+          <w:szCs w:val="20"/>
+        </w:rPr>
+        <w:t>{% else %}</w:t>
+      </w:r>
+    </w:p>
+    <w:p>
+      <w:pPr>
+        <w:pStyle w:val="6"/>
+        <w:spacing w:line="360" w:lineRule="auto"/>
+        <w:ind w:right="160"/>
+        <w:jc w:val="both"/>
+        <w:rPr>
+          <w:rFonts w:hint="default" w:ascii="Kalinga" w:hAnsi="Kalinga"/>
+          <w:color w:val="auto"/>
+          <w:sz w:val="20"/>
+          <w:szCs w:val="20"/>
+        </w:rPr>
+      </w:pPr>
+      <w:r>
+        <w:rPr>
+          <w:rFonts w:hint="default" w:ascii="Kalinga" w:hAnsi="Kalinga"/>
+          <w:color w:val="auto"/>
+          <w:sz w:val="20"/>
+          <w:szCs w:val="20"/>
+        </w:rPr>
+        <w:t>{% if slik_bank_1_nama %}</w:t>
+      </w:r>
+    </w:p>
+    <w:p>
+      <w:pPr>
+        <w:pStyle w:val="6"/>
+        <w:spacing w:line="360" w:lineRule="auto"/>
+        <w:ind w:right="160"/>
+        <w:jc w:val="both"/>
+        <w:rPr>
+          <w:rFonts w:hint="default" w:ascii="Kalinga" w:hAnsi="Kalinga"/>
+          <w:color w:val="auto"/>
+          <w:sz w:val="20"/>
+          <w:szCs w:val="20"/>
+        </w:rPr>
+      </w:pPr>
+      <w:r>
+        <w:rPr>
+          <w:rFonts w:hint="default" w:ascii="Kalinga" w:hAnsi="Kalinga"/>
+          <w:color w:val="auto"/>
+          <w:sz w:val="20"/>
+          <w:szCs w:val="20"/>
+        </w:rPr>
+        <w:t>1. Fasilitas Kredit {{slik_bank_1_jenis | default('', true)}} di {{slik_bank_1_nama}} maks Rp. {{slik_bank_1_maks}} outs Rp. {{slik_bank_1_outs}} Coll {{slik_bank_1_coll}}.</w:t>
+      </w:r>
+    </w:p>
+    <w:p>
+      <w:pPr>
+        <w:pStyle w:val="6"/>
+        <w:spacing w:line="360" w:lineRule="auto"/>
+        <w:ind w:right="160"/>
+        <w:jc w:val="both"/>
+        <w:rPr>
+          <w:rFonts w:hint="default" w:ascii="Kalinga" w:hAnsi="Kalinga"/>
+          <w:color w:val="auto"/>
+          <w:sz w:val="20"/>
+          <w:szCs w:val="20"/>
+        </w:rPr>
+      </w:pPr>
+      <w:r>
+        <w:rPr>
+          <w:rFonts w:hint="default" w:ascii="Kalinga" w:hAnsi="Kalinga"/>
+          <w:color w:val="auto"/>
+          <w:sz w:val="20"/>
+          <w:szCs w:val="20"/>
+        </w:rPr>
+        <w:t>{% endif %}</w:t>
+      </w:r>
+    </w:p>
+    <w:p>
+      <w:pPr>
+        <w:pStyle w:val="6"/>
+        <w:spacing w:line="360" w:lineRule="auto"/>
+        <w:ind w:right="160"/>
+        <w:jc w:val="both"/>
+        <w:rPr>
+          <w:rFonts w:hint="default" w:ascii="Kalinga" w:hAnsi="Kalinga"/>
+          <w:color w:val="auto"/>
+          <w:sz w:val="20"/>
+          <w:szCs w:val="20"/>
+        </w:rPr>
+      </w:pPr>
+      <w:r>
+        <w:rPr>
+          <w:rFonts w:hint="default" w:ascii="Kalinga" w:hAnsi="Kalinga"/>
+          <w:color w:val="auto"/>
+          <w:sz w:val="20"/>
+          <w:szCs w:val="20"/>
+        </w:rPr>
+        <w:t>{% if slik_bank_2_nama %}</w:t>
+      </w:r>
+    </w:p>
+    <w:p>
+      <w:pPr>
+        <w:pStyle w:val="6"/>
+        <w:spacing w:line="360" w:lineRule="auto"/>
+        <w:ind w:right="160"/>
+        <w:jc w:val="both"/>
+        <w:rPr>
+          <w:rFonts w:hint="default" w:ascii="Kalinga" w:hAnsi="Kalinga"/>
+          <w:color w:val="auto"/>
+          <w:sz w:val="20"/>
+          <w:szCs w:val="20"/>
+        </w:rPr>
+      </w:pPr>
+      <w:r>
+        <w:rPr>
+          <w:rFonts w:hint="default" w:ascii="Kalinga" w:hAnsi="Kalinga"/>
+          <w:color w:val="auto"/>
+          <w:sz w:val="20"/>
+          <w:szCs w:val="20"/>
+        </w:rPr>
+        <w:t>2. Fasilitas Kredit {{slik_bank_2_jenis | default('', true)}} di {{slik_bank_2_nama}} maks Rp. {{slik_bank_2_maks}} outs Rp. {{slik_bank_2_outs}} Coll {{slik_bank_2_coll}}.</w:t>
+      </w:r>
+    </w:p>
+    <w:p>
+      <w:pPr>
+        <w:pStyle w:val="6"/>
+        <w:spacing w:line="360" w:lineRule="auto"/>
+        <w:ind w:right="160"/>
+        <w:jc w:val="both"/>
+        <w:rPr>
+          <w:rFonts w:hint="default" w:ascii="Kalinga" w:hAnsi="Kalinga"/>
+          <w:color w:val="auto"/>
+          <w:sz w:val="20"/>
+          <w:szCs w:val="20"/>
+        </w:rPr>
+      </w:pPr>
+      <w:r>
+        <w:rPr>
+          <w:rFonts w:hint="default" w:ascii="Kalinga" w:hAnsi="Kalinga"/>
+          <w:color w:val="auto"/>
+          <w:sz w:val="20"/>
+          <w:szCs w:val="20"/>
+        </w:rPr>
+        <w:t>{% endif %}</w:t>
+      </w:r>
+    </w:p>
+    <w:p>
+      <w:pPr>
+        <w:pStyle w:val="6"/>
+        <w:spacing w:line="360" w:lineRule="auto"/>
+        <w:ind w:right="160"/>
+        <w:jc w:val="both"/>
+        <w:rPr>
+          <w:rFonts w:hint="default" w:ascii="Kalinga" w:hAnsi="Kalinga"/>
+          <w:color w:val="auto"/>
+          <w:sz w:val="20"/>
+          <w:szCs w:val="20"/>
+        </w:rPr>
+      </w:pPr>
+      <w:r>
+        <w:rPr>
+          <w:rFonts w:hint="default" w:ascii="Kalinga" w:hAnsi="Kalinga"/>
+          <w:color w:val="auto"/>
+          <w:sz w:val="20"/>
+          <w:szCs w:val="20"/>
+        </w:rPr>
+        <w:t>{% if slik_bank_3_nama %}</w:t>
+      </w:r>
+    </w:p>
+    <w:p>
+      <w:pPr>
+        <w:pStyle w:val="6"/>
+        <w:spacing w:line="360" w:lineRule="auto"/>
+        <w:ind w:right="160"/>
+        <w:jc w:val="both"/>
+        <w:rPr>
+          <w:rFonts w:hint="default" w:ascii="Kalinga" w:hAnsi="Kalinga"/>
+          <w:color w:val="auto"/>
+          <w:sz w:val="20"/>
+          <w:szCs w:val="20"/>
+        </w:rPr>
+      </w:pPr>
+      <w:r>
+        <w:rPr>
+          <w:rFonts w:hint="default" w:ascii="Kalinga" w:hAnsi="Kalinga"/>
+          <w:color w:val="auto"/>
+          <w:sz w:val="20"/>
+          <w:szCs w:val="20"/>
+        </w:rPr>
+        <w:t>3. Fasilitas Kredit {{slik_bank_3_jenis | default('', true)}} di {{slik_bank_3_nama}} maks Rp. {{slik_bank_3_maks}} outs Rp. {{slik_bank_3_outs}} Coll {{slik_bank_3_coll}}.</w:t>
+      </w:r>
+    </w:p>
+    <w:p>
+      <w:pPr>
+        <w:pStyle w:val="6"/>
+        <w:spacing w:line="360" w:lineRule="auto"/>
+        <w:ind w:right="160"/>
+        <w:jc w:val="both"/>
+        <w:rPr>
+          <w:rFonts w:hint="default" w:ascii="Kalinga" w:hAnsi="Kalinga"/>
+          <w:color w:val="auto"/>
+          <w:sz w:val="20"/>
+          <w:szCs w:val="20"/>
+        </w:rPr>
+      </w:pPr>
+      <w:r>
+        <w:rPr>
+          <w:rFonts w:hint="default" w:ascii="Kalinga" w:hAnsi="Kalinga"/>
+          <w:color w:val="auto"/>
+          <w:sz w:val="20"/>
+          <w:szCs w:val="20"/>
+        </w:rPr>
+        <w:t>{% endif %}</w:t>
+      </w:r>
+    </w:p>
+    <w:p>
+      <w:pPr>
+        <w:pStyle w:val="6"/>
+        <w:spacing w:line="360" w:lineRule="auto"/>
+        <w:ind w:right="160"/>
+        <w:jc w:val="both"/>
+        <w:rPr>
+          <w:rFonts w:hint="default" w:ascii="Kalinga" w:hAnsi="Kalinga"/>
+          <w:color w:val="auto"/>
+          <w:sz w:val="20"/>
+          <w:szCs w:val="20"/>
+        </w:rPr>
+      </w:pPr>
+      <w:r>
+        <w:rPr>
+          <w:rFonts w:hint="default" w:ascii="Kalinga" w:hAnsi="Kalinga"/>
+          <w:color w:val="auto"/>
+          <w:sz w:val="20"/>
+          <w:szCs w:val="20"/>
+        </w:rPr>
+        <w:t>{% if slik_bank_4_nama %}</w:t>
+      </w:r>
+    </w:p>
+    <w:p>
+      <w:pPr>
+        <w:pStyle w:val="6"/>
+        <w:spacing w:line="360" w:lineRule="auto"/>
+        <w:ind w:right="160"/>
+        <w:jc w:val="both"/>
+        <w:rPr>
+          <w:rFonts w:hint="default" w:ascii="Kalinga" w:hAnsi="Kalinga"/>
+          <w:color w:val="auto"/>
+          <w:sz w:val="20"/>
+          <w:szCs w:val="20"/>
+        </w:rPr>
+      </w:pPr>
+      <w:r>
+        <w:rPr>
+          <w:rFonts w:hint="default" w:ascii="Kalinga" w:hAnsi="Kalinga"/>
+          <w:color w:val="auto"/>
+          <w:sz w:val="20"/>
+          <w:szCs w:val="20"/>
+        </w:rPr>
+        <w:t>4. Fasilitas Kredit {{slik_bank_4_jenis | default('', true)}} di {{slik_bank_4_nama}} maks Rp. {{slik_bank_4_maks}} outs Rp. {{slik_bank_4_outs}} Coll {{slik_bank_4_coll}}.</w:t>
+      </w:r>
+    </w:p>
+    <w:p>
+      <w:pPr>
+        <w:pStyle w:val="6"/>
+        <w:spacing w:line="360" w:lineRule="auto"/>
+        <w:ind w:right="160"/>
+        <w:jc w:val="both"/>
+        <w:rPr>
+          <w:rFonts w:hint="default" w:ascii="Kalinga" w:hAnsi="Kalinga"/>
+          <w:color w:val="auto"/>
+          <w:sz w:val="20"/>
+          <w:szCs w:val="20"/>
+        </w:rPr>
+      </w:pPr>
+      <w:r>
+        <w:rPr>
+          <w:rFonts w:hint="default" w:ascii="Kalinga" w:hAnsi="Kalinga"/>
+          <w:color w:val="auto"/>
+          <w:sz w:val="20"/>
+          <w:szCs w:val="20"/>
+        </w:rPr>
+        <w:t>{% endif %}</w:t>
+      </w:r>
+    </w:p>
+    <w:p>
+      <w:pPr>
+        <w:pStyle w:val="6"/>
+        <w:spacing w:line="360" w:lineRule="auto"/>
+        <w:ind w:right="160"/>
+        <w:jc w:val="both"/>
+        <w:rPr>
+          <w:rFonts w:hint="default" w:ascii="Kalinga" w:hAnsi="Kalinga"/>
+          <w:color w:val="auto"/>
+          <w:sz w:val="20"/>
+          <w:szCs w:val="20"/>
+        </w:rPr>
+      </w:pPr>
+      <w:r>
+        <w:rPr>
+          <w:rFonts w:hint="default" w:ascii="Kalinga" w:hAnsi="Kalinga"/>
+          <w:color w:val="auto"/>
+          <w:sz w:val="20"/>
+          <w:szCs w:val="20"/>
+        </w:rPr>
+        <w:t>{% if slik_bank_5_nama %}</w:t>
+      </w:r>
+    </w:p>
+    <w:p>
+      <w:pPr>
+        <w:pStyle w:val="6"/>
+        <w:spacing w:line="360" w:lineRule="auto"/>
+        <w:ind w:right="160"/>
+        <w:jc w:val="both"/>
+        <w:rPr>
+          <w:rFonts w:hint="default" w:ascii="Kalinga" w:hAnsi="Kalinga"/>
+          <w:color w:val="auto"/>
+          <w:sz w:val="20"/>
+          <w:szCs w:val="20"/>
+        </w:rPr>
+      </w:pPr>
+      <w:r>
+        <w:rPr>
+          <w:rFonts w:hint="default" w:ascii="Kalinga" w:hAnsi="Kalinga"/>
+          <w:color w:val="auto"/>
+          <w:sz w:val="20"/>
+          <w:szCs w:val="20"/>
+        </w:rPr>
+        <w:t>5. Fasilitas Kredit {{slik_bank_5_jenis | default('', true)}} di {{slik_bank_5_nama}} maks Rp. {{slik_bank_5_maks}} outs Rp. {{slik_bank_5_outs}} Coll {{slik_bank_5_coll}}.</w:t>
+      </w:r>
+    </w:p>
+    <w:p>
+      <w:pPr>
+        <w:pStyle w:val="6"/>
+        <w:spacing w:line="360" w:lineRule="auto"/>
+        <w:ind w:right="160"/>
+        <w:jc w:val="both"/>
+        <w:rPr>
+          <w:rFonts w:hint="default" w:ascii="Kalinga" w:hAnsi="Kalinga"/>
+          <w:color w:val="auto"/>
+          <w:sz w:val="20"/>
+          <w:szCs w:val="20"/>
+        </w:rPr>
+      </w:pPr>
+      <w:r>
+        <w:rPr>
+          <w:rFonts w:hint="default" w:ascii="Kalinga" w:hAnsi="Kalinga"/>
+          <w:color w:val="auto"/>
+          <w:sz w:val="20"/>
+          <w:szCs w:val="20"/>
+        </w:rPr>
+        <w:t>{% endif %}</w:t>
+      </w:r>
+    </w:p>
+    <w:p>
+      <w:pPr>
+        <w:pStyle w:val="6"/>
+        <w:spacing w:line="360" w:lineRule="auto"/>
+        <w:ind w:right="160"/>
+        <w:jc w:val="both"/>
+        <w:rPr>
+          <w:rFonts w:hint="default" w:ascii="Kalinga" w:hAnsi="Kalinga"/>
+          <w:color w:val="auto"/>
+          <w:sz w:val="20"/>
+          <w:szCs w:val="20"/>
+        </w:rPr>
+      </w:pPr>
+      <w:r>
+        <w:rPr>
+          <w:rFonts w:hint="default" w:ascii="Kalinga" w:hAnsi="Kalinga"/>
+          <w:color w:val="auto"/>
+          <w:sz w:val="20"/>
+          <w:szCs w:val="20"/>
+        </w:rPr>
+        <w:t>{% if slik_bank_6_nama %}</w:t>
+      </w:r>
+    </w:p>
+    <w:p>
+      <w:pPr>
+        <w:pStyle w:val="6"/>
+        <w:spacing w:line="360" w:lineRule="auto"/>
+        <w:ind w:right="160"/>
+        <w:jc w:val="both"/>
+        <w:rPr>
+          <w:rFonts w:hint="default" w:ascii="Kalinga" w:hAnsi="Kalinga"/>
+          <w:color w:val="auto"/>
+          <w:sz w:val="20"/>
+          <w:szCs w:val="20"/>
+        </w:rPr>
+      </w:pPr>
+      <w:r>
+        <w:rPr>
+          <w:rFonts w:hint="default" w:ascii="Kalinga" w:hAnsi="Kalinga"/>
+          <w:color w:val="auto"/>
+          <w:sz w:val="20"/>
+          <w:szCs w:val="20"/>
+        </w:rPr>
+        <w:t>6. Fasilitas Kredit {{slik_bank_6_jenis | default('', true)}} di {{slik_bank_6_nama}} maks Rp. {{slik_bank_6_maks}} outs Rp. {{slik_bank_6_outs}} Coll {{slik_bank_6_coll}}.</w:t>
+      </w:r>
+    </w:p>
+    <w:p>
+      <w:pPr>
+        <w:pStyle w:val="6"/>
+        <w:spacing w:line="360" w:lineRule="auto"/>
+        <w:ind w:right="160"/>
+        <w:jc w:val="both"/>
+        <w:rPr>
+          <w:rFonts w:hint="default" w:ascii="Kalinga" w:hAnsi="Kalinga"/>
+          <w:color w:val="auto"/>
+          <w:sz w:val="20"/>
+          <w:szCs w:val="20"/>
+        </w:rPr>
+      </w:pPr>
+      <w:r>
+        <w:rPr>
+          <w:rFonts w:hint="default" w:ascii="Kalinga" w:hAnsi="Kalinga"/>
+          <w:color w:val="auto"/>
+          <w:sz w:val="20"/>
+          <w:szCs w:val="20"/>
+        </w:rPr>
+        <w:t>{% endif %}</w:t>
+      </w:r>
+    </w:p>
+    <w:p>
+      <w:pPr>
+        <w:pStyle w:val="6"/>
+        <w:spacing w:line="360" w:lineRule="auto"/>
+        <w:ind w:right="160"/>
+        <w:jc w:val="both"/>
+        <w:rPr>
+          <w:rFonts w:hint="default" w:ascii="Kalinga" w:hAnsi="Kalinga"/>
+          <w:color w:val="auto"/>
+          <w:sz w:val="20"/>
+          <w:szCs w:val="20"/>
+        </w:rPr>
+      </w:pPr>
+      <w:r>
+        <w:rPr>
+          <w:rFonts w:hint="default" w:ascii="Kalinga" w:hAnsi="Kalinga"/>
+          <w:color w:val="auto"/>
+          <w:sz w:val="20"/>
+          <w:szCs w:val="20"/>
+        </w:rPr>
+        <w:t>{% if slik_bank_7_nama %}</w:t>
+      </w:r>
+    </w:p>
+    <w:p>
+      <w:pPr>
+        <w:pStyle w:val="6"/>
+        <w:spacing w:line="360" w:lineRule="auto"/>
+        <w:ind w:right="160"/>
+        <w:jc w:val="both"/>
+        <w:rPr>
+          <w:rFonts w:hint="default" w:ascii="Kalinga" w:hAnsi="Kalinga"/>
+          <w:color w:val="auto"/>
+          <w:sz w:val="20"/>
+          <w:szCs w:val="20"/>
+        </w:rPr>
+      </w:pPr>
+      <w:r>
+        <w:rPr>
+          <w:rFonts w:hint="default" w:ascii="Kalinga" w:hAnsi="Kalinga"/>
+          <w:color w:val="auto"/>
+          <w:sz w:val="20"/>
+          <w:szCs w:val="20"/>
+        </w:rPr>
+        <w:t>7. Fasilitas Kredit {{slik_bank_7_jenis | default('', true)}} di {{slik_bank_7_nama}} maks Rp. {{slik_bank_7_maks}} outs Rp. {{slik_bank_7_outs}} Coll {{slik_bank_7_coll}}.</w:t>
+      </w:r>
+    </w:p>
+    <w:p>
+      <w:pPr>
+        <w:pStyle w:val="6"/>
+        <w:spacing w:line="360" w:lineRule="auto"/>
+        <w:ind w:right="160"/>
+        <w:jc w:val="both"/>
+        <w:rPr>
+          <w:rFonts w:hint="default" w:ascii="Kalinga" w:hAnsi="Kalinga"/>
+          <w:color w:val="auto"/>
+          <w:sz w:val="20"/>
+          <w:szCs w:val="20"/>
+        </w:rPr>
+      </w:pPr>
+      <w:r>
+        <w:rPr>
+          <w:rFonts w:hint="default" w:ascii="Kalinga" w:hAnsi="Kalinga"/>
+          <w:color w:val="auto"/>
+          <w:sz w:val="20"/>
+          <w:szCs w:val="20"/>
+        </w:rPr>
+        <w:t>{% endif %}</w:t>
+      </w:r>
+    </w:p>
+    <w:p>
+      <w:pPr>
+        <w:pStyle w:val="6"/>
+        <w:spacing w:line="360" w:lineRule="auto"/>
+        <w:ind w:right="160"/>
+        <w:jc w:val="both"/>
+        <w:rPr>
+          <w:rFonts w:hint="default" w:ascii="Kalinga" w:hAnsi="Kalinga"/>
+          <w:color w:val="auto"/>
+          <w:sz w:val="20"/>
+          <w:szCs w:val="20"/>
+        </w:rPr>
+      </w:pPr>
+      <w:r>
+        <w:rPr>
+          <w:rFonts w:hint="default" w:ascii="Kalinga" w:hAnsi="Kalinga"/>
+          <w:color w:val="auto"/>
+          <w:sz w:val="20"/>
+          <w:szCs w:val="20"/>
+        </w:rPr>
+        <w:t>{% if slik_bank_8_nama %}</w:t>
+      </w:r>
+    </w:p>
+    <w:p>
+      <w:pPr>
+        <w:pStyle w:val="6"/>
+        <w:spacing w:line="360" w:lineRule="auto"/>
+        <w:ind w:right="160"/>
+        <w:jc w:val="both"/>
+        <w:rPr>
+          <w:rFonts w:hint="default" w:ascii="Kalinga" w:hAnsi="Kalinga"/>
+          <w:color w:val="auto"/>
+          <w:sz w:val="20"/>
+          <w:szCs w:val="20"/>
+        </w:rPr>
+      </w:pPr>
+      <w:r>
+        <w:rPr>
+          <w:rFonts w:hint="default" w:ascii="Kalinga" w:hAnsi="Kalinga"/>
+          <w:color w:val="auto"/>
+          <w:sz w:val="20"/>
+          <w:szCs w:val="20"/>
+        </w:rPr>
+        <w:t>8. Fasilitas Kredit {{slik_bank_8_jenis | default('', true)}} di {{slik_bank_8_nama}} maks Rp. {{slik_bank_8_maks}} outs Rp. {{slik_bank_8_outs}} Coll {{slik_bank_8_coll}}.</w:t>
+      </w:r>
+    </w:p>
+    <w:p>
+      <w:pPr>
+        <w:pStyle w:val="6"/>
+        <w:spacing w:line="360" w:lineRule="auto"/>
+        <w:ind w:right="160"/>
+        <w:jc w:val="both"/>
+        <w:rPr>
+          <w:rFonts w:hint="default" w:ascii="Kalinga" w:hAnsi="Kalinga"/>
+          <w:color w:val="auto"/>
+          <w:sz w:val="20"/>
+          <w:szCs w:val="20"/>
+        </w:rPr>
+      </w:pPr>
+      <w:r>
+        <w:rPr>
+          <w:rFonts w:hint="default" w:ascii="Kalinga" w:hAnsi="Kalinga"/>
+          <w:color w:val="auto"/>
+          <w:sz w:val="20"/>
+          <w:szCs w:val="20"/>
+        </w:rPr>
+        <w:t>{% endif %}</w:t>
+      </w:r>
+    </w:p>
+    <w:p>
+      <w:pPr>
+        <w:pStyle w:val="6"/>
+        <w:spacing w:line="360" w:lineRule="auto"/>
+        <w:ind w:right="160"/>
+        <w:jc w:val="both"/>
+        <w:rPr>
+          <w:rFonts w:hint="default" w:ascii="Kalinga" w:hAnsi="Kalinga"/>
+          <w:color w:val="auto"/>
+          <w:sz w:val="20"/>
+          <w:szCs w:val="20"/>
+        </w:rPr>
+      </w:pPr>
+      <w:r>
+        <w:rPr>
+          <w:rFonts w:hint="default" w:ascii="Kalinga" w:hAnsi="Kalinga"/>
+          <w:color w:val="auto"/>
+          <w:sz w:val="20"/>
+          <w:szCs w:val="20"/>
+        </w:rPr>
+        <w:t>{% if slik_bank_9_nama %}</w:t>
+      </w:r>
+    </w:p>
+    <w:p>
+      <w:pPr>
+        <w:pStyle w:val="6"/>
+        <w:spacing w:line="360" w:lineRule="auto"/>
+        <w:ind w:right="160"/>
+        <w:jc w:val="both"/>
+        <w:rPr>
+          <w:rFonts w:hint="default" w:ascii="Kalinga" w:hAnsi="Kalinga"/>
+          <w:color w:val="auto"/>
+          <w:sz w:val="20"/>
+          <w:szCs w:val="20"/>
+        </w:rPr>
+      </w:pPr>
+      <w:r>
+        <w:rPr>
+          <w:rFonts w:hint="default" w:ascii="Kalinga" w:hAnsi="Kalinga"/>
+          <w:color w:val="auto"/>
+          <w:sz w:val="20"/>
+          <w:szCs w:val="20"/>
+        </w:rPr>
+        <w:t>9. Fasilitas Kredit {{slik_bank_9_jenis | default('', true)}} di {{slik_bank_9_nama}} maks Rp. {{slik_bank_9_maks}} outs Rp. {{slik_bank_9_outs}} Coll {{slik_bank_9_coll}}.</w:t>
+      </w:r>
+    </w:p>
+    <w:p>
+      <w:pPr>
+        <w:pStyle w:val="6"/>
+        <w:spacing w:line="360" w:lineRule="auto"/>
+        <w:ind w:right="160"/>
+        <w:jc w:val="both"/>
+        <w:rPr>
+          <w:rFonts w:hint="default" w:ascii="Kalinga" w:hAnsi="Kalinga"/>
+          <w:color w:val="auto"/>
+          <w:sz w:val="20"/>
+          <w:szCs w:val="20"/>
+        </w:rPr>
+      </w:pPr>
+      <w:r>
+        <w:rPr>
+          <w:rFonts w:hint="default" w:ascii="Kalinga" w:hAnsi="Kalinga"/>
+          <w:color w:val="auto"/>
+          <w:sz w:val="20"/>
+          <w:szCs w:val="20"/>
+        </w:rPr>
+        <w:t>{% endif %}</w:t>
+      </w:r>
+    </w:p>
+    <w:p>
+      <w:pPr>
+        <w:pStyle w:val="6"/>
+        <w:spacing w:line="360" w:lineRule="auto"/>
+        <w:ind w:right="160"/>
+        <w:jc w:val="both"/>
+        <w:rPr>
+          <w:rFonts w:hint="default" w:ascii="Kalinga" w:hAnsi="Kalinga"/>
+          <w:color w:val="auto"/>
+          <w:sz w:val="20"/>
+          <w:szCs w:val="20"/>
+        </w:rPr>
+      </w:pPr>
+      <w:r>
+        <w:rPr>
+          <w:rFonts w:hint="default" w:ascii="Kalinga" w:hAnsi="Kalinga"/>
+          <w:color w:val="auto"/>
+          <w:sz w:val="20"/>
+          <w:szCs w:val="20"/>
+        </w:rPr>
+        <w:t>{% if slik_bank_10_nama %}</w:t>
+      </w:r>
+    </w:p>
+    <w:p>
+      <w:pPr>
+        <w:pStyle w:val="6"/>
+        <w:spacing w:line="360" w:lineRule="auto"/>
+        <w:ind w:right="160"/>
+        <w:jc w:val="both"/>
+        <w:rPr>
+          <w:rFonts w:hint="default" w:ascii="Kalinga" w:hAnsi="Kalinga"/>
+          <w:color w:val="auto"/>
+          <w:sz w:val="20"/>
+          <w:szCs w:val="20"/>
+        </w:rPr>
+      </w:pPr>
+      <w:r>
+        <w:rPr>
+          <w:rFonts w:hint="default" w:ascii="Kalinga" w:hAnsi="Kalinga"/>
+          <w:color w:val="auto"/>
+          <w:sz w:val="20"/>
+          <w:szCs w:val="20"/>
+        </w:rPr>
+        <w:t>10. Fasilitas Kredit {{slik_bank_10_jenis | default('', true)}} di {{slik_bank_10_nama}} maks Rp. {{slik_bank_10_maks}} outs Rp. {{slik_bank_10_outs}} Coll {{slik_bank_10_coll}}.</w:t>
+      </w:r>
+    </w:p>
+    <w:p>
+      <w:pPr>
+        <w:pStyle w:val="6"/>
+        <w:spacing w:line="360" w:lineRule="auto"/>
+        <w:ind w:right="160"/>
+        <w:jc w:val="both"/>
+        <w:rPr>
+          <w:rFonts w:hint="default" w:ascii="Kalinga" w:hAnsi="Kalinga"/>
+          <w:color w:val="auto"/>
+          <w:sz w:val="20"/>
+          <w:szCs w:val="20"/>
+        </w:rPr>
+      </w:pPr>
+      <w:r>
+        <w:rPr>
+          <w:rFonts w:hint="default" w:ascii="Kalinga" w:hAnsi="Kalinga"/>
+          <w:color w:val="auto"/>
+          <w:sz w:val="20"/>
+          <w:szCs w:val="20"/>
+        </w:rPr>
+        <w:t>{% endif %}</w:t>
+      </w:r>
+    </w:p>
+    <w:p>
+      <w:pPr>
+        <w:pStyle w:val="6"/>
+        <w:spacing w:line="360" w:lineRule="auto"/>
+        <w:ind w:right="160"/>
+        <w:jc w:val="both"/>
+        <w:rPr>
+          <w:rFonts w:hint="default" w:ascii="Kalinga" w:hAnsi="Kalinga"/>
+          <w:color w:val="auto"/>
+          <w:sz w:val="20"/>
+          <w:szCs w:val="20"/>
+        </w:rPr>
+      </w:pPr>
+      <w:r>
+        <w:rPr>
+          <w:rFonts w:hint="default" w:ascii="Kalinga" w:hAnsi="Kalinga"/>
+          <w:color w:val="auto"/>
+          <w:sz w:val="20"/>
+          <w:szCs w:val="20"/>
+        </w:rPr>
+        <w:t>{% if slik_bank_11_nama %}</w:t>
+      </w:r>
+    </w:p>
+    <w:p>
+      <w:pPr>
+        <w:pStyle w:val="6"/>
+        <w:spacing w:line="360" w:lineRule="auto"/>
+        <w:ind w:right="160"/>
+        <w:jc w:val="both"/>
+        <w:rPr>
+          <w:rFonts w:hint="default" w:ascii="Kalinga" w:hAnsi="Kalinga"/>
+          <w:color w:val="auto"/>
+          <w:sz w:val="20"/>
+          <w:szCs w:val="20"/>
+        </w:rPr>
+      </w:pPr>
+      <w:r>
+        <w:rPr>
+          <w:rFonts w:hint="default" w:ascii="Kalinga" w:hAnsi="Kalinga"/>
+          <w:color w:val="auto"/>
+          <w:sz w:val="20"/>
+          <w:szCs w:val="20"/>
+        </w:rPr>
+        <w:t>11. Fasilitas Kredit {{slik_bank_11_jenis | default('', true)}} di {{slik_bank_11_nama}} maks Rp. {{slik_bank_11_maks}} outs Rp. {{slik_bank_11_outs}} Coll {{slik_bank_11_coll}}.</w:t>
+      </w:r>
+    </w:p>
+    <w:p>
+      <w:pPr>
+        <w:pStyle w:val="6"/>
+        <w:spacing w:line="360" w:lineRule="auto"/>
+        <w:ind w:right="160"/>
+        <w:jc w:val="both"/>
+        <w:rPr>
+          <w:rFonts w:hint="default" w:ascii="Kalinga" w:hAnsi="Kalinga"/>
+          <w:color w:val="auto"/>
+          <w:sz w:val="20"/>
+          <w:szCs w:val="20"/>
+        </w:rPr>
+      </w:pPr>
+      <w:r>
+        <w:rPr>
+          <w:rFonts w:hint="default" w:ascii="Kalinga" w:hAnsi="Kalinga"/>
+          <w:color w:val="auto"/>
+          <w:sz w:val="20"/>
+          <w:szCs w:val="20"/>
+        </w:rPr>
+        <w:t>{% endif %}</w:t>
+      </w:r>
+    </w:p>
+    <w:p>
+      <w:pPr>
+        <w:pStyle w:val="6"/>
+        <w:spacing w:line="360" w:lineRule="auto"/>
+        <w:ind w:right="160"/>
+        <w:jc w:val="both"/>
+        <w:rPr>
+          <w:rFonts w:hint="default" w:ascii="Kalinga" w:hAnsi="Kalinga"/>
+          <w:color w:val="auto"/>
+          <w:sz w:val="20"/>
+          <w:szCs w:val="20"/>
+        </w:rPr>
+      </w:pPr>
+      <w:r>
+        <w:rPr>
+          <w:rFonts w:hint="default" w:ascii="Kalinga" w:hAnsi="Kalinga"/>
+          <w:color w:val="auto"/>
+          <w:sz w:val="20"/>
+          <w:szCs w:val="20"/>
+        </w:rPr>
+        <w:t>{% if slik_bank_12_nama %}</w:t>
+      </w:r>
+    </w:p>
+    <w:p>
+      <w:pPr>
+        <w:pStyle w:val="6"/>
+        <w:spacing w:line="360" w:lineRule="auto"/>
+        <w:ind w:right="160"/>
+        <w:jc w:val="both"/>
+        <w:rPr>
+          <w:rFonts w:hint="default" w:ascii="Kalinga" w:hAnsi="Kalinga"/>
+          <w:color w:val="auto"/>
+          <w:sz w:val="20"/>
+          <w:szCs w:val="20"/>
+        </w:rPr>
+      </w:pPr>
+      <w:r>
+        <w:rPr>
+          <w:rFonts w:hint="default" w:ascii="Kalinga" w:hAnsi="Kalinga"/>
+          <w:color w:val="auto"/>
+          <w:sz w:val="20"/>
+          <w:szCs w:val="20"/>
+        </w:rPr>
+        <w:t>12. Fasilitas Kredit {{slik_bank_12_jenis | default('', true)}} di {{slik_bank_12_nama}} maks Rp. {{slik_bank_12_maks}} outs Rp. {{slik_bank_12_outs}} Coll {{slik_bank_12_coll}}.</w:t>
+      </w:r>
+    </w:p>
+    <w:p>
+      <w:pPr>
+        <w:pStyle w:val="6"/>
+        <w:spacing w:line="360" w:lineRule="auto"/>
+        <w:ind w:right="160"/>
+        <w:jc w:val="both"/>
+        <w:rPr>
+          <w:rFonts w:hint="default" w:ascii="Kalinga" w:hAnsi="Kalinga"/>
+          <w:color w:val="auto"/>
+          <w:sz w:val="20"/>
+          <w:szCs w:val="20"/>
+        </w:rPr>
+      </w:pPr>
+      <w:r>
+        <w:rPr>
+          <w:rFonts w:hint="default" w:ascii="Kalinga" w:hAnsi="Kalinga"/>
+          <w:color w:val="auto"/>
+          <w:sz w:val="20"/>
+          <w:szCs w:val="20"/>
+        </w:rPr>
+        <w:t>{% endif %}</w:t>
+      </w:r>
+    </w:p>
+    <w:p>
+      <w:pPr>
+        <w:pStyle w:val="6"/>
+        <w:spacing w:line="360" w:lineRule="auto"/>
+        <w:ind w:right="160"/>
+        <w:jc w:val="both"/>
+        <w:rPr>
+          <w:rFonts w:hint="default" w:ascii="Kalinga" w:hAnsi="Kalinga"/>
+          <w:color w:val="auto"/>
+          <w:sz w:val="20"/>
+          <w:szCs w:val="20"/>
+        </w:rPr>
+      </w:pPr>
+      <w:r>
+        <w:rPr>
+          <w:rFonts w:hint="default" w:ascii="Kalinga" w:hAnsi="Kalinga"/>
+          <w:color w:val="auto"/>
+          <w:sz w:val="20"/>
+          <w:szCs w:val="20"/>
+        </w:rPr>
+        <w:t>{% if slik_bank_13_nama %}</w:t>
+      </w:r>
+    </w:p>
+    <w:p>
+      <w:pPr>
+        <w:pStyle w:val="6"/>
+        <w:spacing w:line="360" w:lineRule="auto"/>
+        <w:ind w:right="160"/>
+        <w:jc w:val="both"/>
+        <w:rPr>
+          <w:rFonts w:hint="default" w:ascii="Kalinga" w:hAnsi="Kalinga"/>
+          <w:color w:val="auto"/>
+          <w:sz w:val="20"/>
+          <w:szCs w:val="20"/>
+        </w:rPr>
+      </w:pPr>
+      <w:r>
+        <w:rPr>
+          <w:rFonts w:hint="default" w:ascii="Kalinga" w:hAnsi="Kalinga"/>
+          <w:color w:val="auto"/>
+          <w:sz w:val="20"/>
+          <w:szCs w:val="20"/>
+        </w:rPr>
+        <w:t>13. Fasilitas Kredit {{slik_bank_13_jenis | default('', true)}} di {{slik_bank_13_nama}} maks Rp. {{slik_bank_13_maks}} outs Rp. {{slik_bank_13_outs}} Coll {{slik_bank_13_coll}}.</w:t>
+      </w:r>
+    </w:p>
+    <w:p>
+      <w:pPr>
+        <w:pStyle w:val="6"/>
+        <w:spacing w:line="360" w:lineRule="auto"/>
+        <w:ind w:right="160"/>
+        <w:jc w:val="both"/>
+        <w:rPr>
+          <w:rFonts w:hint="default" w:ascii="Kalinga" w:hAnsi="Kalinga"/>
+          <w:color w:val="auto"/>
+          <w:sz w:val="20"/>
+          <w:szCs w:val="20"/>
+        </w:rPr>
+      </w:pPr>
+      <w:r>
+        <w:rPr>
+          <w:rFonts w:hint="default" w:ascii="Kalinga" w:hAnsi="Kalinga"/>
+          <w:color w:val="auto"/>
+          <w:sz w:val="20"/>
+          <w:szCs w:val="20"/>
+        </w:rPr>
+        <w:t>{% endif %}</w:t>
+      </w:r>
+    </w:p>
+    <w:p>
+      <w:pPr>
+        <w:pStyle w:val="6"/>
+        <w:spacing w:line="360" w:lineRule="auto"/>
+        <w:ind w:right="160"/>
+        <w:jc w:val="both"/>
+        <w:rPr>
+          <w:rFonts w:hint="default" w:ascii="Kalinga" w:hAnsi="Kalinga"/>
+          <w:color w:val="auto"/>
+          <w:sz w:val="20"/>
+          <w:szCs w:val="20"/>
+        </w:rPr>
+      </w:pPr>
+      <w:r>
+        <w:rPr>
+          <w:rFonts w:hint="default" w:ascii="Kalinga" w:hAnsi="Kalinga"/>
+          <w:color w:val="auto"/>
+          <w:sz w:val="20"/>
+          <w:szCs w:val="20"/>
+        </w:rPr>
+        <w:t>{% if slik_bank_14_nama %}</w:t>
+      </w:r>
+    </w:p>
+    <w:p>
+      <w:pPr>
+        <w:pStyle w:val="6"/>
+        <w:spacing w:line="360" w:lineRule="auto"/>
+        <w:ind w:right="160"/>
+        <w:jc w:val="both"/>
+        <w:rPr>
+          <w:rFonts w:hint="default" w:ascii="Kalinga" w:hAnsi="Kalinga"/>
+          <w:color w:val="auto"/>
+          <w:sz w:val="20"/>
+          <w:szCs w:val="20"/>
+        </w:rPr>
+      </w:pPr>
+      <w:r>
+        <w:rPr>
+          <w:rFonts w:hint="default" w:ascii="Kalinga" w:hAnsi="Kalinga"/>
+          <w:color w:val="auto"/>
+          <w:sz w:val="20"/>
+          <w:szCs w:val="20"/>
+        </w:rPr>
+        <w:t>14. Fasilitas Kredit {{slik_bank_14_jenis | default('', true)}} di {{slik_bank_14_nama}} maks Rp. {{slik_bank_14_maks}} outs Rp. {{slik_bank_14_outs}} Coll {{slik_bank_14_coll}}.</w:t>
+      </w:r>
+    </w:p>
+    <w:p>
+      <w:pPr>
+        <w:pStyle w:val="6"/>
+        <w:spacing w:line="360" w:lineRule="auto"/>
+        <w:ind w:right="160"/>
+        <w:jc w:val="both"/>
+        <w:rPr>
+          <w:rFonts w:hint="default" w:ascii="Kalinga" w:hAnsi="Kalinga"/>
+          <w:color w:val="auto"/>
+          <w:sz w:val="20"/>
+          <w:szCs w:val="20"/>
+        </w:rPr>
+      </w:pPr>
+      <w:r>
+        <w:rPr>
+          <w:rFonts w:hint="default" w:ascii="Kalinga" w:hAnsi="Kalinga"/>
+          <w:color w:val="auto"/>
+          <w:sz w:val="20"/>
+          <w:szCs w:val="20"/>
+        </w:rPr>
+        <w:t>{% endif %}</w:t>
+      </w:r>
+    </w:p>
+    <w:p>
+      <w:pPr>
+        <w:pStyle w:val="6"/>
+        <w:spacing w:line="360" w:lineRule="auto"/>
+        <w:ind w:right="160"/>
+        <w:jc w:val="both"/>
+        <w:rPr>
+          <w:rFonts w:hint="default" w:ascii="Kalinga" w:hAnsi="Kalinga"/>
+          <w:color w:val="auto"/>
+          <w:sz w:val="20"/>
+          <w:szCs w:val="20"/>
+        </w:rPr>
+      </w:pPr>
+      <w:r>
+        <w:rPr>
+          <w:rFonts w:hint="default" w:ascii="Kalinga" w:hAnsi="Kalinga"/>
+          <w:color w:val="auto"/>
+          <w:sz w:val="20"/>
+          <w:szCs w:val="20"/>
+        </w:rPr>
+        <w:t>{% if slik_bank_15_nama %}</w:t>
+      </w:r>
+    </w:p>
+    <w:p>
+      <w:pPr>
+        <w:pStyle w:val="6"/>
+        <w:spacing w:line="360" w:lineRule="auto"/>
+        <w:ind w:right="160"/>
+        <w:jc w:val="both"/>
+        <w:rPr>
+          <w:rFonts w:hint="default" w:ascii="Kalinga" w:hAnsi="Kalinga"/>
+          <w:color w:val="auto"/>
+          <w:sz w:val="20"/>
+          <w:szCs w:val="20"/>
+        </w:rPr>
+      </w:pPr>
+      <w:r>
+        <w:rPr>
+          <w:rFonts w:hint="default" w:ascii="Kalinga" w:hAnsi="Kalinga"/>
+          <w:color w:val="auto"/>
+          <w:sz w:val="20"/>
+          <w:szCs w:val="20"/>
+        </w:rPr>
+        <w:t>15. Fasilitas Kredit {{slik_bank_15_jenis | default('', true)}} di {{slik_bank_15_nama}} maks Rp. {{slik_bank_15_maks}} outs Rp. {{slik_bank_15_outs}} Coll {{slik_bank_15_coll}}.</w:t>
+      </w:r>
+    </w:p>
+    <w:p>
+      <w:pPr>
+        <w:pStyle w:val="6"/>
+        <w:spacing w:line="360" w:lineRule="auto"/>
+        <w:ind w:right="160"/>
+        <w:jc w:val="both"/>
+        <w:rPr>
+          <w:rFonts w:hint="default" w:ascii="Kalinga" w:hAnsi="Kalinga"/>
+          <w:color w:val="auto"/>
+          <w:sz w:val="20"/>
+          <w:szCs w:val="20"/>
+        </w:rPr>
+      </w:pPr>
+      <w:r>
+        <w:rPr>
+          <w:rFonts w:hint="default" w:ascii="Kalinga" w:hAnsi="Kalinga"/>
+          <w:color w:val="auto"/>
+          <w:sz w:val="20"/>
+          <w:szCs w:val="20"/>
+        </w:rPr>
+        <w:t>{% endif %}</w:t>
+      </w:r>
+    </w:p>
+    <w:p>
+      <w:pPr>
+        <w:pStyle w:val="6"/>
+        <w:spacing w:line="360" w:lineRule="auto"/>
+        <w:ind w:right="160"/>
+        <w:jc w:val="both"/>
+        <w:rPr>
+          <w:rFonts w:hint="default" w:ascii="Kalinga" w:hAnsi="Kalinga"/>
+          <w:color w:val="auto"/>
+          <w:sz w:val="20"/>
+          <w:szCs w:val="20"/>
+          <w:lang w:val="en-US"/>
+        </w:rPr>
+      </w:pPr>
+      <w:r>
+        <w:rPr>
+          <w:rFonts w:hint="default" w:ascii="Kalinga" w:hAnsi="Kalinga"/>
+          <w:color w:val="auto"/>
+          <w:sz w:val="20"/>
+          <w:szCs w:val="20"/>
+        </w:rPr>
+        <w:t>{% endif %}</w:t>
+      </w:r>
+      <w:bookmarkStart w:id="52" w:name="_GoBack"/>
+      <w:bookmarkEnd w:id="52"/>
     </w:p>
     <w:bookmarkEnd w:id="8"/>
     <w:bookmarkEnd w:id="9"/>
@@ -2050,18 +2847,18 @@
       </w:pPr>
       <w:bookmarkStart w:id="21" w:name="OLE_LINK71"/>
       <w:bookmarkStart w:id="22" w:name="OLE_LINK63"/>
-      <w:bookmarkStart w:id="23" w:name="OLE_LINK68"/>
-      <w:bookmarkStart w:id="24" w:name="OLE_LINK45"/>
+      <w:bookmarkStart w:id="23" w:name="OLE_LINK10"/>
+      <w:bookmarkStart w:id="24" w:name="OLE_LINK68"/>
       <w:bookmarkStart w:id="25" w:name="OLE_LINK61"/>
-      <w:bookmarkStart w:id="26" w:name="OLE_LINK20"/>
-      <w:bookmarkStart w:id="27" w:name="OLE_LINK88"/>
-      <w:bookmarkStart w:id="28" w:name="OLE_LINK52"/>
-      <w:bookmarkStart w:id="29" w:name="OLE_LINK21"/>
-      <w:bookmarkStart w:id="30" w:name="OLE_LINK54"/>
-      <w:bookmarkStart w:id="31" w:name="OLE_LINK10"/>
-      <w:bookmarkStart w:id="32" w:name="OLE_LINK73"/>
-      <w:bookmarkStart w:id="33" w:name="OLE_LINK90"/>
-      <w:bookmarkStart w:id="34" w:name="OLE_LINK39"/>
+      <w:bookmarkStart w:id="26" w:name="OLE_LINK88"/>
+      <w:bookmarkStart w:id="27" w:name="OLE_LINK52"/>
+      <w:bookmarkStart w:id="28" w:name="OLE_LINK54"/>
+      <w:bookmarkStart w:id="29" w:name="OLE_LINK39"/>
+      <w:bookmarkStart w:id="30" w:name="OLE_LINK90"/>
+      <w:bookmarkStart w:id="31" w:name="OLE_LINK20"/>
+      <w:bookmarkStart w:id="32" w:name="OLE_LINK45"/>
+      <w:bookmarkStart w:id="33" w:name="OLE_LINK21"/>
+      <w:bookmarkStart w:id="34" w:name="OLE_LINK73"/>
       <w:r>
         <w:rPr>
           <w:rFonts w:hint="default" w:ascii="Kalinga" w:hAnsi="Kalinga"/>
@@ -5548,8 +6345,8 @@
         </w:rPr>
       </w:pPr>
       <w:bookmarkStart w:id="40" w:name="OLE_LINK53"/>
-      <w:bookmarkStart w:id="41" w:name="OLE_LINK12"/>
-      <w:bookmarkStart w:id="42" w:name="OLE_LINK32"/>
+      <w:bookmarkStart w:id="41" w:name="OLE_LINK32"/>
+      <w:bookmarkStart w:id="42" w:name="OLE_LINK12"/>
       <w:bookmarkStart w:id="43" w:name="OLE_LINK57"/>
       <w:bookmarkStart w:id="44" w:name="OLE_LINK16"/>
       <w:r>
@@ -6707,11 +7504,11 @@
           <w:szCs w:val="20"/>
         </w:rPr>
       </w:pPr>
-      <w:bookmarkStart w:id="45" w:name="OLE_LINK40"/>
-      <w:bookmarkStart w:id="46" w:name="OLE_LINK70"/>
-      <w:bookmarkStart w:id="47" w:name="OLE_LINK64"/>
-      <w:bookmarkStart w:id="48" w:name="OLE_LINK24"/>
-      <w:bookmarkStart w:id="49" w:name="OLE_LINK13"/>
+      <w:bookmarkStart w:id="45" w:name="OLE_LINK24"/>
+      <w:bookmarkStart w:id="46" w:name="OLE_LINK40"/>
+      <w:bookmarkStart w:id="47" w:name="OLE_LINK70"/>
+      <w:bookmarkStart w:id="48" w:name="OLE_LINK13"/>
+      <w:bookmarkStart w:id="49" w:name="OLE_LINK64"/>
       <w:bookmarkStart w:id="50" w:name="OLE_LINK23"/>
       <w:bookmarkStart w:id="51" w:name="OLE_LINK58"/>
       <w:r>

</xml_diff>

<commit_message>
jangan kembali ke sini
</commit_message>
<xml_diff>
--- a/template_kredit.docx
+++ b/template_kredit.docx
@@ -15,27 +15,27 @@
           <w:u w:val="single"/>
         </w:rPr>
       </w:pPr>
-      <w:bookmarkStart w:id="0" w:name="OLE_LINK5"/>
-      <w:bookmarkStart w:id="1" w:name="OLE_LINK28"/>
-      <w:bookmarkStart w:id="2" w:name="OLE_LINK55"/>
-      <w:bookmarkStart w:id="3" w:name="OLE_LINK38"/>
-      <w:bookmarkStart w:id="4" w:name="OLE_LINK66"/>
-      <w:bookmarkStart w:id="5" w:name="OLE_LINK51"/>
-      <w:bookmarkStart w:id="6" w:name="OLE_LINK29"/>
-      <w:bookmarkStart w:id="7" w:name="OLE_LINK62"/>
+      <w:bookmarkStart w:id="0" w:name="OLE_LINK66"/>
+      <w:bookmarkStart w:id="1" w:name="OLE_LINK51"/>
+      <w:bookmarkStart w:id="2" w:name="OLE_LINK29"/>
+      <w:bookmarkStart w:id="3" w:name="OLE_LINK62"/>
+      <w:bookmarkStart w:id="4" w:name="OLE_LINK28"/>
+      <w:bookmarkStart w:id="5" w:name="OLE_LINK5"/>
+      <w:bookmarkStart w:id="6" w:name="OLE_LINK55"/>
+      <w:bookmarkStart w:id="7" w:name="OLE_LINK38"/>
       <w:bookmarkStart w:id="8" w:name="OLE_LINK89"/>
       <w:bookmarkStart w:id="9" w:name="OLE_LINK8"/>
       <w:bookmarkStart w:id="10" w:name="OLE_LINK37"/>
-      <w:bookmarkStart w:id="11" w:name="OLE_LINK44"/>
-      <w:bookmarkStart w:id="12" w:name="OLE_LINK36"/>
-      <w:bookmarkStart w:id="13" w:name="OLE_LINK3"/>
-      <w:bookmarkStart w:id="14" w:name="OLE_LINK7"/>
-      <w:bookmarkStart w:id="15" w:name="OLE_LINK87"/>
-      <w:bookmarkStart w:id="16" w:name="OLE_LINK56"/>
-      <w:bookmarkStart w:id="17" w:name="OLE_LINK17"/>
-      <w:bookmarkStart w:id="18" w:name="OLE_LINK49"/>
-      <w:bookmarkStart w:id="19" w:name="OLE_LINK67"/>
-      <w:bookmarkStart w:id="20" w:name="OLE_LINK48"/>
+      <w:bookmarkStart w:id="11" w:name="OLE_LINK17"/>
+      <w:bookmarkStart w:id="12" w:name="OLE_LINK44"/>
+      <w:bookmarkStart w:id="13" w:name="OLE_LINK36"/>
+      <w:bookmarkStart w:id="14" w:name="OLE_LINK49"/>
+      <w:bookmarkStart w:id="15" w:name="OLE_LINK7"/>
+      <w:bookmarkStart w:id="16" w:name="OLE_LINK87"/>
+      <w:bookmarkStart w:id="17" w:name="OLE_LINK3"/>
+      <w:bookmarkStart w:id="18" w:name="OLE_LINK56"/>
+      <w:bookmarkStart w:id="19" w:name="OLE_LINK48"/>
+      <w:bookmarkStart w:id="20" w:name="OLE_LINK67"/>
       <w:r>
         <w:rPr>
           <w:rFonts w:hint="default" w:ascii="Kalinga" w:hAnsi="Kalinga"/>
@@ -1687,7 +1687,7 @@
           <w:sz w:val="20"/>
           <w:szCs w:val="20"/>
         </w:rPr>
-        <w:t>, pemohon memiliki fasilitas kredit sebagai berikut :{% if fasilitas_nihil == 'ya' %}1. Nihil - Data Fasilitas Kredit tidak ditemukan.</w:t>
+        <w:t>, pemohon memiliki fasilitas kredit sebagai berikut :</w:t>
       </w:r>
     </w:p>
     <w:p>
@@ -1710,7 +1710,7 @@
           <w:sz w:val="20"/>
           <w:szCs w:val="20"/>
         </w:rPr>
-        <w:t>{% else %}{% if slik_bank_1_nama %}</w:t>
+        <w:t>{% if fasilitas_nihil == 'ya' %}</w:t>
       </w:r>
     </w:p>
     <w:p>
@@ -1733,7 +1733,7 @@
           <w:sz w:val="20"/>
           <w:szCs w:val="20"/>
         </w:rPr>
-        <w:t>1. Fasilitas Kredit {{slik_bank_1_jenis | default('', true)}} di {{slik_bank_1_nama}} maks Rp. {{slik_bank_1_maks}} outs Rp. {{slik_bank_1_outs}} Coll {{slik_bank_1_coll}}.{% if slik_bank_1_alasan_aktif == 'ya' %} (Ket: {{ slik_bank_1_alasan }}){% endif %}</w:t>
+        <w:t>1. Nihil - Data Fasilitas Kredit tidak ditemukan.</w:t>
       </w:r>
     </w:p>
     <w:p>
@@ -1756,7 +1756,7 @@
           <w:sz w:val="20"/>
           <w:szCs w:val="20"/>
         </w:rPr>
-        <w:t>{% endif %}{% if slik_bank_2_nama %}</w:t>
+        <w:t>{% else %}</w:t>
       </w:r>
     </w:p>
     <w:p>
@@ -1779,7 +1779,7 @@
           <w:sz w:val="20"/>
           <w:szCs w:val="20"/>
         </w:rPr>
-        <w:t>2. Fasilitas Kredit {{slik_bank_2_jenis | default('', true)}} di {{slik_bank_2_nama}} maks Rp. {{slik_bank_2_maks}} outs Rp. {{slik_bank_2_outs}} Coll {{slik_bank_2_coll}}.{% if slik_bank_2_alasan_aktif == 'ya' %} (Ket: {{ slik_bank_2_alasan }}){% endif %}</w:t>
+        <w:t>{% if slik_bank_1_nama %}</w:t>
       </w:r>
     </w:p>
     <w:p>
@@ -1802,7 +1802,7 @@
           <w:sz w:val="20"/>
           <w:szCs w:val="20"/>
         </w:rPr>
-        <w:t>{% endif %}{% if slik_bank_3_nama %}</w:t>
+        <w:t>1. Fasilitas Kredit {{slik_bank_1_jenis | default('', true)}} di {{slik_bank_1_nama}} maks Rp. {{slik_bank_1_maks}} outs Rp. {{slik_bank_1_outs}} Coll {{slik_bank_1_coll}}.</w:t>
       </w:r>
     </w:p>
     <w:p>
@@ -1825,7 +1825,7 @@
           <w:sz w:val="20"/>
           <w:szCs w:val="20"/>
         </w:rPr>
-        <w:t>3. Fasilitas Kredit {{slik_bank_3_jenis | default('', true)}} di {{slik_bank_3_nama}} maks Rp. {{slik_bank_3_maks}} outs Rp. {{slik_bank_3_outs}} Coll {{slik_bank_3_coll}}.{% if slik_bank_3_alasan_aktif == 'ya' %} (Ket: {{ slik_bank_3_alasan }}){% endif %}</w:t>
+        <w:t>{% endif %}</w:t>
       </w:r>
     </w:p>
     <w:p>
@@ -1848,7 +1848,7 @@
           <w:sz w:val="20"/>
           <w:szCs w:val="20"/>
         </w:rPr>
-        <w:t>{% endif %}{% if slik_bank_4_nama %}</w:t>
+        <w:t>{% if slik_bank_2_nama %}</w:t>
       </w:r>
     </w:p>
     <w:p>
@@ -1871,7 +1871,7 @@
           <w:sz w:val="20"/>
           <w:szCs w:val="20"/>
         </w:rPr>
-        <w:t>4. Fasilitas Kredit {{slik_bank_4_jenis | default('', true)}} di {{slik_bank_4_nama}} maks Rp. {{slik_bank_4_maks}} outs Rp. {{slik_bank_4_outs}} Coll {{slik_bank_4_coll}}.{% if slik_bank_4_alasan_aktif == 'ya' %} (Ket: {{ slik_bank_4_alasan }}){% endif %}</w:t>
+        <w:t>2. Fasilitas Kredit {{slik_bank_2_jenis | default('', true)}} di {{slik_bank_2_nama}} maks Rp. {{slik_bank_2_maks}} outs Rp. {{slik_bank_2_outs}} Coll {{slik_bank_2_coll}}.</w:t>
       </w:r>
     </w:p>
     <w:p>
@@ -1894,7 +1894,7 @@
           <w:sz w:val="20"/>
           <w:szCs w:val="20"/>
         </w:rPr>
-        <w:t>{% endif %}{% if slik_bank_5_nama %}</w:t>
+        <w:t>{% endif %}</w:t>
       </w:r>
     </w:p>
     <w:p>
@@ -1917,7 +1917,7 @@
           <w:sz w:val="20"/>
           <w:szCs w:val="20"/>
         </w:rPr>
-        <w:t>5. Fasilitas Kredit {{slik_bank_5_jenis | default('', true)}} di {{slik_bank_5_nama}} maks Rp. {{slik_bank_5_maks}} outs Rp. {{slik_bank_5_outs}} Coll {{slik_bank_5_coll}}.{% if slik_bank_5_alasan_aktif == 'ya' %} (Ket: {{ slik_bank_5_alasan }}){% endif %}</w:t>
+        <w:t>{% if slik_bank_3_nama %}</w:t>
       </w:r>
     </w:p>
     <w:p>
@@ -1940,7 +1940,7 @@
           <w:sz w:val="20"/>
           <w:szCs w:val="20"/>
         </w:rPr>
-        <w:t>{% endif %}{% if slik_bank_6_nama %}</w:t>
+        <w:t>3. Fasilitas Kredit {{slik_bank_3_jenis | default('', true)}} di {{slik_bank_3_nama}} maks Rp. {{slik_bank_3_maks}} outs Rp. {{slik_bank_3_outs}} Coll {{slik_bank_3_coll}}.</w:t>
       </w:r>
     </w:p>
     <w:p>
@@ -1963,7 +1963,7 @@
           <w:sz w:val="20"/>
           <w:szCs w:val="20"/>
         </w:rPr>
-        <w:t>6. Fasilitas Kredit {{slik_bank_6_jenis | default('', true)}} di {{slik_bank_6_nama}} maks Rp. {{slik_bank_6_maks}} outs Rp. {{slik_bank_6_outs}} Coll {{slik_bank_6_coll}}.{% if slik_bank_6_alasan_aktif == 'ya' %} (Ket: {{ slik_bank_6_alasan }}){% endif %}</w:t>
+        <w:t>{% endif %}</w:t>
       </w:r>
     </w:p>
     <w:p>
@@ -1986,7 +1986,7 @@
           <w:sz w:val="20"/>
           <w:szCs w:val="20"/>
         </w:rPr>
-        <w:t>{% endif %}{% if slik_bank_7_nama %}</w:t>
+        <w:t>{% if slik_bank_4_nama %}</w:t>
       </w:r>
     </w:p>
     <w:p>
@@ -2009,7 +2009,7 @@
           <w:sz w:val="20"/>
           <w:szCs w:val="20"/>
         </w:rPr>
-        <w:t>7. Fasilitas Kredit {{slik_bank_7_jenis | default('', true)}} di {{slik_bank_7_nama}} maks Rp. {{slik_bank_7_maks}} outs Rp. {{slik_bank_7_outs}} Coll {{slik_bank_7_coll}}.{% if slik_bank_7_alasan_aktif == 'ya' %} (Ket: {{ slik_bank_7_alasan }}){% endif %}</w:t>
+        <w:t>4. Fasilitas Kredit {{slik_bank_4_jenis | default('', true)}} di {{slik_bank_4_nama}} maks Rp. {{slik_bank_4_maks}} outs Rp. {{slik_bank_4_outs}} Coll {{slik_bank_4_coll}}.</w:t>
       </w:r>
     </w:p>
     <w:p>
@@ -2032,7 +2032,7 @@
           <w:sz w:val="20"/>
           <w:szCs w:val="20"/>
         </w:rPr>
-        <w:t>{% endif %}{% if slik_bank_8_nama %}</w:t>
+        <w:t>{% endif %}</w:t>
       </w:r>
     </w:p>
     <w:p>
@@ -2055,7 +2055,7 @@
           <w:sz w:val="20"/>
           <w:szCs w:val="20"/>
         </w:rPr>
-        <w:t>8. Fasilitas Kredit {{slik_bank_8_jenis | default('', true)}} di {{slik_bank_8_nama}} maks Rp. {{slik_bank_8_maks}} outs Rp. {{slik_bank_8_outs}} Coll {{slik_bank_8_coll}}.{% if slik_bank_8_alasan_aktif == 'ya' %} (Ket: {{ slik_bank_8_alasan }}){% endif %}</w:t>
+        <w:t>{% if slik_bank_5_nama %}</w:t>
       </w:r>
     </w:p>
     <w:p>
@@ -2078,7 +2078,7 @@
           <w:sz w:val="20"/>
           <w:szCs w:val="20"/>
         </w:rPr>
-        <w:t>{% endif %}{% if slik_bank_9_nama %}</w:t>
+        <w:t>5. Fasilitas Kredit {{slik_bank_5_jenis | default('', true)}} di {{slik_bank_5_nama}} maks Rp. {{slik_bank_5_maks}} outs Rp. {{slik_bank_5_outs}} Coll {{slik_bank_5_coll}}.</w:t>
       </w:r>
     </w:p>
     <w:p>
@@ -2101,7 +2101,7 @@
           <w:sz w:val="20"/>
           <w:szCs w:val="20"/>
         </w:rPr>
-        <w:t>9. Fasilitas Kredit {{slik_bank_9_jenis | default('', true)}} di {{slik_bank_9_nama}} maks Rp. {{slik_bank_9_maks}} outs Rp. {{slik_bank_9_outs}} Coll {{slik_bank_9_coll}}.{% if slik_bank_9_alasan_aktif == 'ya' %} (Ket: {{ slik_bank_9_alasan }}){% endif %}</w:t>
+        <w:t>{% endif %}</w:t>
       </w:r>
     </w:p>
     <w:p>
@@ -2124,7 +2124,7 @@
           <w:sz w:val="20"/>
           <w:szCs w:val="20"/>
         </w:rPr>
-        <w:t>{% endif %}{% if slik_bank_10_nama %}</w:t>
+        <w:t>{% if slik_bank_6_nama %}</w:t>
       </w:r>
     </w:p>
     <w:p>
@@ -2147,7 +2147,7 @@
           <w:sz w:val="20"/>
           <w:szCs w:val="20"/>
         </w:rPr>
-        <w:t>10. Fasilitas Kredit {{slik_bank_10_jenis | default('', true)}} di {{slik_bank_10_nama}} maks Rp. {{slik_bank_10_maks}} outs Rp. {{slik_bank_10_outs}} Coll {{slik_bank_10_coll}}.{% if slik_bank_10_alasan_aktif == 'ya' %} (Ket: {{ slik_bank_10_alasan }}){% endif %}</w:t>
+        <w:t>6. Fasilitas Kredit {{slik_bank_6_jenis | default('', true)}} di {{slik_bank_6_nama}} maks Rp. {{slik_bank_6_maks}} outs Rp. {{slik_bank_6_outs}} Coll {{slik_bank_6_coll}}.</w:t>
       </w:r>
     </w:p>
     <w:p>
@@ -2170,7 +2170,7 @@
           <w:sz w:val="20"/>
           <w:szCs w:val="20"/>
         </w:rPr>
-        <w:t>{% endif %}{% if slik_bank_11_nama %}</w:t>
+        <w:t>{% endif %}</w:t>
       </w:r>
     </w:p>
     <w:p>
@@ -2193,7 +2193,7 @@
           <w:sz w:val="20"/>
           <w:szCs w:val="20"/>
         </w:rPr>
-        <w:t>11. Fasilitas Kredit {{slik_bank_11_jenis | default('', true)}} di {{slik_bank_11_nama}} maks Rp. {{slik_bank_11_maks}} outs Rp. {{slik_bank_11_outs}} Coll {{slik_bank_11_coll}}.{% if slik_bank_11_alasan_aktif == 'ya' %} (Ket: {{ slik_bank_11_alasan }}){% endif %}</w:t>
+        <w:t>{% if slik_bank_7_nama %}</w:t>
       </w:r>
     </w:p>
     <w:p>
@@ -2216,7 +2216,7 @@
           <w:sz w:val="20"/>
           <w:szCs w:val="20"/>
         </w:rPr>
-        <w:t>{% endif %}{% if slik_bank_12_nama %}</w:t>
+        <w:t>7. Fasilitas Kredit {{slik_bank_7_jenis | default('', true)}} di {{slik_bank_7_nama}} maks Rp. {{slik_bank_7_maks}} outs Rp. {{slik_bank_7_outs}} Coll {{slik_bank_7_coll}}.</w:t>
       </w:r>
     </w:p>
     <w:p>
@@ -2239,7 +2239,7 @@
           <w:sz w:val="20"/>
           <w:szCs w:val="20"/>
         </w:rPr>
-        <w:t>12. Fasilitas Kredit {{slik_bank_12_jenis | default('', true)}} di {{slik_bank_12_nama}} maks Rp. {{slik_bank_12_maks}} outs Rp. {{slik_bank_12_outs}} Coll {{slik_bank_12_coll}}.{% if slik_bank_12_alasan_aktif == 'ya' %} (Ket: {{ slik_bank_12_alasan }}){% endif %}</w:t>
+        <w:t>{% endif %}</w:t>
       </w:r>
     </w:p>
     <w:p>
@@ -2262,7 +2262,7 @@
           <w:sz w:val="20"/>
           <w:szCs w:val="20"/>
         </w:rPr>
-        <w:t>{% endif %}{% if slik_bank_13_nama %}</w:t>
+        <w:t>{% if slik_bank_8_nama %}</w:t>
       </w:r>
     </w:p>
     <w:p>
@@ -2285,7 +2285,7 @@
           <w:sz w:val="20"/>
           <w:szCs w:val="20"/>
         </w:rPr>
-        <w:t>13. Fasilitas Kredit {{slik_bank_13_jenis | default('', true)}} di {{slik_bank_13_nama}} maks Rp. {{slik_bank_13_maks}} outs Rp. {{slik_bank_13_outs}} Coll {{slik_bank_13_coll}}.{% if slik_bank_13_alasan_aktif == 'ya' %} (Ket: {{ slik_bank_13_alasan }}){% endif %}{% endif %}{% if slik_bank_14_nama %}</w:t>
+        <w:t>8. Fasilitas Kredit {{slik_bank_8_jenis | default('', true)}} di {{slik_bank_8_nama}} maks Rp. {{slik_bank_8_maks}} outs Rp. {{slik_bank_8_outs}} Coll {{slik_bank_8_coll}}.</w:t>
       </w:r>
     </w:p>
     <w:p>
@@ -2308,7 +2308,7 @@
           <w:sz w:val="20"/>
           <w:szCs w:val="20"/>
         </w:rPr>
-        <w:t>14. Fasilitas Kredit {{slik_bank_14_jenis | default('', true)}} di {{slik_bank_14_nama}} maks Rp. {{slik_bank_14_maks}} outs Rp. {{slik_bank_14_outs}} Coll {{slik_bank_14_coll}}.{% if slik_bank_14_alasan_aktif == 'ya' %} (Ket: {{ slik_bank_14_alasan }}){% endif %}</w:t>
+        <w:t>{% endif %}</w:t>
       </w:r>
     </w:p>
     <w:p>
@@ -2331,7 +2331,7 @@
           <w:sz w:val="20"/>
           <w:szCs w:val="20"/>
         </w:rPr>
-        <w:t>{% endif %}{% if slik_bank_15_nama %}</w:t>
+        <w:t>{% if slik_bank_9_nama %}</w:t>
       </w:r>
     </w:p>
     <w:p>
@@ -2354,7 +2354,7 @@
           <w:sz w:val="20"/>
           <w:szCs w:val="20"/>
         </w:rPr>
-        <w:t>15. Fasilitas Kredit {{slik_bank_15_jenis | default('', true)}} di {{slik_bank_15_nama}} maks Rp. {{slik_bank_15_maks}} outs Rp. {{slik_bank_15_outs}} Coll {{slik_bank_15_coll}}.{% if slik_bank_15_alasan_aktif == 'ya' %} (Ket: {{ slik_bank_15_alasan }}){% endif %}</w:t>
+        <w:t>9. Fasilitas Kredit {{slik_bank_9_jenis | default('', true)}} di {{slik_bank_9_nama}} maks Rp. {{slik_bank_9_maks}} outs Rp. {{slik_bank_9_outs}} Coll {{slik_bank_9_coll}}.</w:t>
       </w:r>
     </w:p>
     <w:p>
@@ -2368,27 +2368,16 @@
           <w:color w:val="auto"/>
           <w:sz w:val="20"/>
           <w:szCs w:val="20"/>
-          <w:lang w:val="en-US"/>
-        </w:rPr>
-      </w:pPr>
-      <w:r>
-        <w:rPr>
-          <w:rFonts w:hint="default" w:ascii="Kalinga" w:hAnsi="Kalinga"/>
-          <w:color w:val="auto"/>
-          <w:sz w:val="20"/>
-          <w:szCs w:val="20"/>
-        </w:rPr>
-        <w:t>{% endif %}{% endif %}</w:t>
-      </w:r>
-      <w:r>
-        <w:rPr>
-          <w:rFonts w:hint="default" w:ascii="Kalinga" w:hAnsi="Kalinga"/>
-          <w:color w:val="auto"/>
-          <w:sz w:val="20"/>
-          <w:szCs w:val="20"/>
-          <w:lang w:val="en-US"/>
-        </w:rPr>
-        <w:t>{% if mitigasi_aktif == 'ya' and mitigasi_slik_no_surat %}Mitigasi Risiko Cfm. Surat No. {{mitigasi_slik_no_surat}} Tanggal {{mitigasi_slik_tgl_surat}} Perihal {{isi_perihal_surat}}.</w:t>
+        </w:rPr>
+      </w:pPr>
+      <w:r>
+        <w:rPr>
+          <w:rFonts w:hint="default" w:ascii="Kalinga" w:hAnsi="Kalinga"/>
+          <w:color w:val="auto"/>
+          <w:sz w:val="20"/>
+          <w:szCs w:val="20"/>
+        </w:rPr>
+        <w:t>{% endif %}</w:t>
       </w:r>
     </w:p>
     <w:p>
@@ -2402,21 +2391,434 @@
           <w:color w:val="auto"/>
           <w:sz w:val="20"/>
           <w:szCs w:val="20"/>
-          <w:lang w:val="en-US"/>
-        </w:rPr>
-      </w:pPr>
+        </w:rPr>
+      </w:pPr>
+      <w:r>
+        <w:rPr>
+          <w:rFonts w:hint="default" w:ascii="Kalinga" w:hAnsi="Kalinga"/>
+          <w:color w:val="auto"/>
+          <w:sz w:val="20"/>
+          <w:szCs w:val="20"/>
+        </w:rPr>
+        <w:t>{% if slik_bank_10_nama %}</w:t>
+      </w:r>
+    </w:p>
+    <w:p>
+      <w:pPr>
+        <w:pStyle w:val="6"/>
+        <w:spacing w:line="360" w:lineRule="auto"/>
+        <w:ind w:right="160"/>
+        <w:jc w:val="both"/>
+        <w:rPr>
+          <w:rFonts w:hint="default" w:ascii="Kalinga" w:hAnsi="Kalinga"/>
+          <w:color w:val="auto"/>
+          <w:sz w:val="20"/>
+          <w:szCs w:val="20"/>
+        </w:rPr>
+      </w:pPr>
+      <w:r>
+        <w:rPr>
+          <w:rFonts w:hint="default" w:ascii="Kalinga" w:hAnsi="Kalinga"/>
+          <w:color w:val="auto"/>
+          <w:sz w:val="20"/>
+          <w:szCs w:val="20"/>
+        </w:rPr>
+        <w:t>10. Fasilitas Kredit {{slik_bank_10_jenis | default('', true)}} di {{slik_bank_10_nama}} maks Rp. {{slik_bank_10_maks}} outs Rp. {{slik_bank_10_outs}} Coll {{slik_bank_10_coll}}.</w:t>
+      </w:r>
+    </w:p>
+    <w:p>
+      <w:pPr>
+        <w:pStyle w:val="6"/>
+        <w:spacing w:line="360" w:lineRule="auto"/>
+        <w:ind w:right="160"/>
+        <w:jc w:val="both"/>
+        <w:rPr>
+          <w:rFonts w:hint="default" w:ascii="Kalinga" w:hAnsi="Kalinga"/>
+          <w:color w:val="auto"/>
+          <w:sz w:val="20"/>
+          <w:szCs w:val="20"/>
+        </w:rPr>
+      </w:pPr>
+      <w:r>
+        <w:rPr>
+          <w:rFonts w:hint="default" w:ascii="Kalinga" w:hAnsi="Kalinga"/>
+          <w:color w:val="auto"/>
+          <w:sz w:val="20"/>
+          <w:szCs w:val="20"/>
+        </w:rPr>
+        <w:t>{% endif %}</w:t>
+      </w:r>
+    </w:p>
+    <w:p>
+      <w:pPr>
+        <w:pStyle w:val="6"/>
+        <w:spacing w:line="360" w:lineRule="auto"/>
+        <w:ind w:right="160"/>
+        <w:jc w:val="both"/>
+        <w:rPr>
+          <w:rFonts w:hint="default" w:ascii="Kalinga" w:hAnsi="Kalinga"/>
+          <w:color w:val="auto"/>
+          <w:sz w:val="20"/>
+          <w:szCs w:val="20"/>
+        </w:rPr>
+      </w:pPr>
+      <w:r>
+        <w:rPr>
+          <w:rFonts w:hint="default" w:ascii="Kalinga" w:hAnsi="Kalinga"/>
+          <w:color w:val="auto"/>
+          <w:sz w:val="20"/>
+          <w:szCs w:val="20"/>
+        </w:rPr>
+        <w:t>{% if slik_bank_11_nama %}</w:t>
+      </w:r>
+    </w:p>
+    <w:p>
+      <w:pPr>
+        <w:pStyle w:val="6"/>
+        <w:spacing w:line="360" w:lineRule="auto"/>
+        <w:ind w:right="160"/>
+        <w:jc w:val="both"/>
+        <w:rPr>
+          <w:rFonts w:hint="default" w:ascii="Kalinga" w:hAnsi="Kalinga"/>
+          <w:color w:val="auto"/>
+          <w:sz w:val="20"/>
+          <w:szCs w:val="20"/>
+        </w:rPr>
+      </w:pPr>
+      <w:r>
+        <w:rPr>
+          <w:rFonts w:hint="default" w:ascii="Kalinga" w:hAnsi="Kalinga"/>
+          <w:color w:val="auto"/>
+          <w:sz w:val="20"/>
+          <w:szCs w:val="20"/>
+        </w:rPr>
+        <w:t>11. Fasilitas Kredit {{slik_bank_11_jenis | default('', true)}} di {{slik_bank_11_nama}} maks Rp. {{slik_bank_11_maks}} outs Rp. {{slik_bank_11_outs}} Coll {{slik_bank_11_coll}}.</w:t>
+      </w:r>
+    </w:p>
+    <w:p>
+      <w:pPr>
+        <w:pStyle w:val="6"/>
+        <w:spacing w:line="360" w:lineRule="auto"/>
+        <w:ind w:right="160"/>
+        <w:jc w:val="both"/>
+        <w:rPr>
+          <w:rFonts w:hint="default" w:ascii="Kalinga" w:hAnsi="Kalinga"/>
+          <w:color w:val="auto"/>
+          <w:sz w:val="20"/>
+          <w:szCs w:val="20"/>
+        </w:rPr>
+      </w:pPr>
+      <w:r>
+        <w:rPr>
+          <w:rFonts w:hint="default" w:ascii="Kalinga" w:hAnsi="Kalinga"/>
+          <w:color w:val="auto"/>
+          <w:sz w:val="20"/>
+          <w:szCs w:val="20"/>
+        </w:rPr>
+        <w:t>{% endif %}</w:t>
+      </w:r>
+    </w:p>
+    <w:p>
+      <w:pPr>
+        <w:pStyle w:val="6"/>
+        <w:spacing w:line="360" w:lineRule="auto"/>
+        <w:ind w:right="160"/>
+        <w:jc w:val="both"/>
+        <w:rPr>
+          <w:rFonts w:hint="default" w:ascii="Kalinga" w:hAnsi="Kalinga"/>
+          <w:color w:val="auto"/>
+          <w:sz w:val="20"/>
+          <w:szCs w:val="20"/>
+        </w:rPr>
+      </w:pPr>
+      <w:r>
+        <w:rPr>
+          <w:rFonts w:hint="default" w:ascii="Kalinga" w:hAnsi="Kalinga"/>
+          <w:color w:val="auto"/>
+          <w:sz w:val="20"/>
+          <w:szCs w:val="20"/>
+        </w:rPr>
+        <w:t>{% if slik_bank_12_nama %}</w:t>
+      </w:r>
+    </w:p>
+    <w:p>
+      <w:pPr>
+        <w:pStyle w:val="6"/>
+        <w:spacing w:line="360" w:lineRule="auto"/>
+        <w:ind w:right="160"/>
+        <w:jc w:val="both"/>
+        <w:rPr>
+          <w:rFonts w:hint="default" w:ascii="Kalinga" w:hAnsi="Kalinga"/>
+          <w:color w:val="auto"/>
+          <w:sz w:val="20"/>
+          <w:szCs w:val="20"/>
+        </w:rPr>
+      </w:pPr>
+      <w:r>
+        <w:rPr>
+          <w:rFonts w:hint="default" w:ascii="Kalinga" w:hAnsi="Kalinga"/>
+          <w:color w:val="auto"/>
+          <w:sz w:val="20"/>
+          <w:szCs w:val="20"/>
+        </w:rPr>
+        <w:t>12. Fasilitas Kredit {{slik_bank_12_jenis | default('', true)}} di {{slik_bank_12_nama}} maks Rp. {{slik_bank_12_maks}} outs Rp. {{slik_bank_12_outs}} Coll {{slik_bank_12_coll}}.</w:t>
+      </w:r>
+    </w:p>
+    <w:p>
+      <w:pPr>
+        <w:pStyle w:val="6"/>
+        <w:spacing w:line="360" w:lineRule="auto"/>
+        <w:ind w:right="160"/>
+        <w:jc w:val="both"/>
+        <w:rPr>
+          <w:rFonts w:hint="default" w:ascii="Kalinga" w:hAnsi="Kalinga"/>
+          <w:color w:val="auto"/>
+          <w:sz w:val="20"/>
+          <w:szCs w:val="20"/>
+        </w:rPr>
+      </w:pPr>
+      <w:r>
+        <w:rPr>
+          <w:rFonts w:hint="default" w:ascii="Kalinga" w:hAnsi="Kalinga"/>
+          <w:color w:val="auto"/>
+          <w:sz w:val="20"/>
+          <w:szCs w:val="20"/>
+        </w:rPr>
+        <w:t>{% endif %}</w:t>
+      </w:r>
+    </w:p>
+    <w:p>
+      <w:pPr>
+        <w:pStyle w:val="6"/>
+        <w:spacing w:line="360" w:lineRule="auto"/>
+        <w:ind w:right="160"/>
+        <w:jc w:val="both"/>
+        <w:rPr>
+          <w:rFonts w:hint="default" w:ascii="Kalinga" w:hAnsi="Kalinga"/>
+          <w:color w:val="auto"/>
+          <w:sz w:val="20"/>
+          <w:szCs w:val="20"/>
+        </w:rPr>
+      </w:pPr>
+      <w:r>
+        <w:rPr>
+          <w:rFonts w:hint="default" w:ascii="Kalinga" w:hAnsi="Kalinga"/>
+          <w:color w:val="auto"/>
+          <w:sz w:val="20"/>
+          <w:szCs w:val="20"/>
+        </w:rPr>
+        <w:t>{% if slik_bank_13_nama %}</w:t>
+      </w:r>
+    </w:p>
+    <w:p>
+      <w:pPr>
+        <w:pStyle w:val="6"/>
+        <w:spacing w:line="360" w:lineRule="auto"/>
+        <w:ind w:right="160"/>
+        <w:jc w:val="both"/>
+        <w:rPr>
+          <w:rFonts w:hint="default" w:ascii="Kalinga" w:hAnsi="Kalinga"/>
+          <w:color w:val="auto"/>
+          <w:sz w:val="20"/>
+          <w:szCs w:val="20"/>
+        </w:rPr>
+      </w:pPr>
+      <w:r>
+        <w:rPr>
+          <w:rFonts w:hint="default" w:ascii="Kalinga" w:hAnsi="Kalinga"/>
+          <w:color w:val="auto"/>
+          <w:sz w:val="20"/>
+          <w:szCs w:val="20"/>
+        </w:rPr>
+        <w:t>13. Fasilitas Kredit {{slik_bank_13_jenis | default('', true)}} di {{slik_bank_13_nama}} maks Rp. {{slik_bank_13_maks}} outs Rp. {{slik_bank_13_outs}} Coll {{slik_bank_13_coll}}.</w:t>
+      </w:r>
+    </w:p>
+    <w:p>
+      <w:pPr>
+        <w:pStyle w:val="6"/>
+        <w:spacing w:line="360" w:lineRule="auto"/>
+        <w:ind w:right="160"/>
+        <w:jc w:val="both"/>
+        <w:rPr>
+          <w:rFonts w:hint="default" w:ascii="Kalinga" w:hAnsi="Kalinga"/>
+          <w:color w:val="auto"/>
+          <w:sz w:val="20"/>
+          <w:szCs w:val="20"/>
+        </w:rPr>
+      </w:pPr>
+      <w:r>
+        <w:rPr>
+          <w:rFonts w:hint="default" w:ascii="Kalinga" w:hAnsi="Kalinga"/>
+          <w:color w:val="auto"/>
+          <w:sz w:val="20"/>
+          <w:szCs w:val="20"/>
+        </w:rPr>
+        <w:t>{% endif %}</w:t>
+      </w:r>
+    </w:p>
+    <w:p>
+      <w:pPr>
+        <w:pStyle w:val="6"/>
+        <w:spacing w:line="360" w:lineRule="auto"/>
+        <w:ind w:right="160"/>
+        <w:jc w:val="both"/>
+        <w:rPr>
+          <w:rFonts w:hint="default" w:ascii="Kalinga" w:hAnsi="Kalinga"/>
+          <w:color w:val="auto"/>
+          <w:sz w:val="20"/>
+          <w:szCs w:val="20"/>
+        </w:rPr>
+      </w:pPr>
+      <w:r>
+        <w:rPr>
+          <w:rFonts w:hint="default" w:ascii="Kalinga" w:hAnsi="Kalinga"/>
+          <w:color w:val="auto"/>
+          <w:sz w:val="20"/>
+          <w:szCs w:val="20"/>
+        </w:rPr>
+        <w:t>{% if slik_bank_14_nama %}</w:t>
+      </w:r>
+    </w:p>
+    <w:p>
+      <w:pPr>
+        <w:pStyle w:val="6"/>
+        <w:spacing w:line="360" w:lineRule="auto"/>
+        <w:ind w:right="160"/>
+        <w:jc w:val="both"/>
+        <w:rPr>
+          <w:rFonts w:hint="default" w:ascii="Kalinga" w:hAnsi="Kalinga"/>
+          <w:color w:val="auto"/>
+          <w:sz w:val="20"/>
+          <w:szCs w:val="20"/>
+        </w:rPr>
+      </w:pPr>
+      <w:r>
+        <w:rPr>
+          <w:rFonts w:hint="default" w:ascii="Kalinga" w:hAnsi="Kalinga"/>
+          <w:color w:val="auto"/>
+          <w:sz w:val="20"/>
+          <w:szCs w:val="20"/>
+        </w:rPr>
+        <w:t>14. Fasilitas Kredit {{slik_bank_14_jenis | default('', true)}} di {{slik_bank_14_nama}} maks Rp. {{slik_bank_14_maks}} outs Rp. {{slik_bank_14_outs}} Coll {{slik_bank_14_coll}}.</w:t>
+      </w:r>
+    </w:p>
+    <w:p>
+      <w:pPr>
+        <w:pStyle w:val="6"/>
+        <w:spacing w:line="360" w:lineRule="auto"/>
+        <w:ind w:right="160"/>
+        <w:jc w:val="both"/>
+        <w:rPr>
+          <w:rFonts w:hint="default" w:ascii="Kalinga" w:hAnsi="Kalinga"/>
+          <w:color w:val="auto"/>
+          <w:sz w:val="20"/>
+          <w:szCs w:val="20"/>
+        </w:rPr>
+      </w:pPr>
+      <w:r>
+        <w:rPr>
+          <w:rFonts w:hint="default" w:ascii="Kalinga" w:hAnsi="Kalinga"/>
+          <w:color w:val="auto"/>
+          <w:sz w:val="20"/>
+          <w:szCs w:val="20"/>
+        </w:rPr>
+        <w:t>{% endif %}</w:t>
+      </w:r>
+    </w:p>
+    <w:p>
+      <w:pPr>
+        <w:pStyle w:val="6"/>
+        <w:spacing w:line="360" w:lineRule="auto"/>
+        <w:ind w:right="160"/>
+        <w:jc w:val="both"/>
+        <w:rPr>
+          <w:rFonts w:hint="default" w:ascii="Kalinga" w:hAnsi="Kalinga"/>
+          <w:color w:val="auto"/>
+          <w:sz w:val="20"/>
+          <w:szCs w:val="20"/>
+        </w:rPr>
+      </w:pPr>
+      <w:r>
+        <w:rPr>
+          <w:rFonts w:hint="default" w:ascii="Kalinga" w:hAnsi="Kalinga"/>
+          <w:color w:val="auto"/>
+          <w:sz w:val="20"/>
+          <w:szCs w:val="20"/>
+        </w:rPr>
+        <w:t>{% if slik_bank_15_nama %}</w:t>
+      </w:r>
+    </w:p>
+    <w:p>
+      <w:pPr>
+        <w:pStyle w:val="6"/>
+        <w:spacing w:line="360" w:lineRule="auto"/>
+        <w:ind w:right="160"/>
+        <w:jc w:val="both"/>
+        <w:rPr>
+          <w:rFonts w:hint="default" w:ascii="Kalinga" w:hAnsi="Kalinga"/>
+          <w:color w:val="auto"/>
+          <w:sz w:val="20"/>
+          <w:szCs w:val="20"/>
+        </w:rPr>
+      </w:pPr>
+      <w:r>
+        <w:rPr>
+          <w:rFonts w:hint="default" w:ascii="Kalinga" w:hAnsi="Kalinga"/>
+          <w:color w:val="auto"/>
+          <w:sz w:val="20"/>
+          <w:szCs w:val="20"/>
+        </w:rPr>
+        <w:t>15. Fasilitas Kredit {{slik_bank_15_jenis | default('', true)}} di {{slik_bank_15_nama}} maks Rp. {{slik_bank_15_maks}} outs Rp. {{slik_bank_15_outs}} Coll {{slik_bank_15_coll}}.</w:t>
+      </w:r>
+    </w:p>
+    <w:p>
+      <w:pPr>
+        <w:pStyle w:val="6"/>
+        <w:spacing w:line="360" w:lineRule="auto"/>
+        <w:ind w:right="160"/>
+        <w:jc w:val="both"/>
+        <w:rPr>
+          <w:rFonts w:hint="default" w:ascii="Kalinga" w:hAnsi="Kalinga"/>
+          <w:color w:val="auto"/>
+          <w:sz w:val="20"/>
+          <w:szCs w:val="20"/>
+        </w:rPr>
+      </w:pPr>
+      <w:r>
+        <w:rPr>
+          <w:rFonts w:hint="default" w:ascii="Kalinga" w:hAnsi="Kalinga"/>
+          <w:color w:val="auto"/>
+          <w:sz w:val="20"/>
+          <w:szCs w:val="20"/>
+        </w:rPr>
+        <w:t>{% endif %}</w:t>
+      </w:r>
+    </w:p>
+    <w:p>
+      <w:pPr>
+        <w:pStyle w:val="6"/>
+        <w:spacing w:line="360" w:lineRule="auto"/>
+        <w:ind w:right="160"/>
+        <w:jc w:val="both"/>
+        <w:rPr>
+          <w:rFonts w:hint="default" w:ascii="Kalinga" w:hAnsi="Kalinga"/>
+          <w:color w:val="auto"/>
+          <w:sz w:val="20"/>
+          <w:szCs w:val="20"/>
+          <w:lang w:val="en-US"/>
+        </w:rPr>
+      </w:pPr>
+      <w:r>
+        <w:rPr>
+          <w:rFonts w:hint="default" w:ascii="Kalinga" w:hAnsi="Kalinga"/>
+          <w:color w:val="auto"/>
+          <w:sz w:val="20"/>
+          <w:szCs w:val="20"/>
+        </w:rPr>
+        <w:t>{% endif %}</w:t>
+      </w:r>
       <w:bookmarkStart w:id="52" w:name="_GoBack"/>
       <w:bookmarkEnd w:id="52"/>
-      <w:r>
-        <w:rPr>
-          <w:rFonts w:hint="default" w:ascii="Kalinga" w:hAnsi="Kalinga"/>
-          <w:color w:val="auto"/>
-          <w:sz w:val="20"/>
-          <w:szCs w:val="20"/>
-          <w:lang w:val="en-US"/>
-        </w:rPr>
-        <w:t>{% endif %}</w:t>
-      </w:r>
     </w:p>
     <w:bookmarkEnd w:id="8"/>
     <w:bookmarkEnd w:id="9"/>
@@ -2445,18 +2847,18 @@
       </w:pPr>
       <w:bookmarkStart w:id="21" w:name="OLE_LINK71"/>
       <w:bookmarkStart w:id="22" w:name="OLE_LINK63"/>
-      <w:bookmarkStart w:id="23" w:name="OLE_LINK54"/>
-      <w:bookmarkStart w:id="24" w:name="OLE_LINK90"/>
-      <w:bookmarkStart w:id="25" w:name="OLE_LINK73"/>
-      <w:bookmarkStart w:id="26" w:name="OLE_LINK68"/>
-      <w:bookmarkStart w:id="27" w:name="OLE_LINK21"/>
-      <w:bookmarkStart w:id="28" w:name="OLE_LINK20"/>
+      <w:bookmarkStart w:id="23" w:name="OLE_LINK10"/>
+      <w:bookmarkStart w:id="24" w:name="OLE_LINK68"/>
+      <w:bookmarkStart w:id="25" w:name="OLE_LINK61"/>
+      <w:bookmarkStart w:id="26" w:name="OLE_LINK88"/>
+      <w:bookmarkStart w:id="27" w:name="OLE_LINK52"/>
+      <w:bookmarkStart w:id="28" w:name="OLE_LINK54"/>
       <w:bookmarkStart w:id="29" w:name="OLE_LINK39"/>
-      <w:bookmarkStart w:id="30" w:name="OLE_LINK45"/>
-      <w:bookmarkStart w:id="31" w:name="OLE_LINK88"/>
-      <w:bookmarkStart w:id="32" w:name="OLE_LINK10"/>
-      <w:bookmarkStart w:id="33" w:name="OLE_LINK61"/>
-      <w:bookmarkStart w:id="34" w:name="OLE_LINK52"/>
+      <w:bookmarkStart w:id="30" w:name="OLE_LINK90"/>
+      <w:bookmarkStart w:id="31" w:name="OLE_LINK20"/>
+      <w:bookmarkStart w:id="32" w:name="OLE_LINK45"/>
+      <w:bookmarkStart w:id="33" w:name="OLE_LINK21"/>
+      <w:bookmarkStart w:id="34" w:name="OLE_LINK73"/>
       <w:r>
         <w:rPr>
           <w:rFonts w:hint="default" w:ascii="Kalinga" w:hAnsi="Kalinga"/>
@@ -7106,9 +7508,9 @@
       <w:bookmarkStart w:id="46" w:name="OLE_LINK40"/>
       <w:bookmarkStart w:id="47" w:name="OLE_LINK70"/>
       <w:bookmarkStart w:id="48" w:name="OLE_LINK13"/>
-      <w:bookmarkStart w:id="49" w:name="OLE_LINK23"/>
-      <w:bookmarkStart w:id="50" w:name="OLE_LINK58"/>
-      <w:bookmarkStart w:id="51" w:name="OLE_LINK64"/>
+      <w:bookmarkStart w:id="49" w:name="OLE_LINK64"/>
+      <w:bookmarkStart w:id="50" w:name="OLE_LINK23"/>
+      <w:bookmarkStart w:id="51" w:name="OLE_LINK58"/>
       <w:r>
         <w:rPr>
           <w:rFonts w:ascii="Kalinga" w:hAnsi="Kalinga" w:cs="Kalinga"/>

</xml_diff>

<commit_message>
perbaikan index, app, riwayat dan penambahan admin
</commit_message>
<xml_diff>
--- a/template_kredit.docx
+++ b/template_kredit.docx
@@ -15,27 +15,27 @@
           <w:u w:val="single"/>
         </w:rPr>
       </w:pPr>
-      <w:bookmarkStart w:id="0" w:name="OLE_LINK66"/>
-      <w:bookmarkStart w:id="1" w:name="OLE_LINK51"/>
-      <w:bookmarkStart w:id="2" w:name="OLE_LINK29"/>
-      <w:bookmarkStart w:id="3" w:name="OLE_LINK62"/>
-      <w:bookmarkStart w:id="4" w:name="OLE_LINK28"/>
-      <w:bookmarkStart w:id="5" w:name="OLE_LINK5"/>
-      <w:bookmarkStart w:id="6" w:name="OLE_LINK55"/>
-      <w:bookmarkStart w:id="7" w:name="OLE_LINK38"/>
+      <w:bookmarkStart w:id="0" w:name="OLE_LINK5"/>
+      <w:bookmarkStart w:id="1" w:name="OLE_LINK28"/>
+      <w:bookmarkStart w:id="2" w:name="OLE_LINK55"/>
+      <w:bookmarkStart w:id="3" w:name="OLE_LINK38"/>
+      <w:bookmarkStart w:id="4" w:name="OLE_LINK66"/>
+      <w:bookmarkStart w:id="5" w:name="OLE_LINK51"/>
+      <w:bookmarkStart w:id="6" w:name="OLE_LINK29"/>
+      <w:bookmarkStart w:id="7" w:name="OLE_LINK62"/>
       <w:bookmarkStart w:id="8" w:name="OLE_LINK89"/>
       <w:bookmarkStart w:id="9" w:name="OLE_LINK8"/>
       <w:bookmarkStart w:id="10" w:name="OLE_LINK37"/>
-      <w:bookmarkStart w:id="11" w:name="OLE_LINK17"/>
-      <w:bookmarkStart w:id="12" w:name="OLE_LINK44"/>
-      <w:bookmarkStart w:id="13" w:name="OLE_LINK36"/>
-      <w:bookmarkStart w:id="14" w:name="OLE_LINK49"/>
-      <w:bookmarkStart w:id="15" w:name="OLE_LINK7"/>
-      <w:bookmarkStart w:id="16" w:name="OLE_LINK87"/>
-      <w:bookmarkStart w:id="17" w:name="OLE_LINK3"/>
-      <w:bookmarkStart w:id="18" w:name="OLE_LINK56"/>
-      <w:bookmarkStart w:id="19" w:name="OLE_LINK48"/>
-      <w:bookmarkStart w:id="20" w:name="OLE_LINK67"/>
+      <w:bookmarkStart w:id="11" w:name="OLE_LINK44"/>
+      <w:bookmarkStart w:id="12" w:name="OLE_LINK36"/>
+      <w:bookmarkStart w:id="13" w:name="OLE_LINK3"/>
+      <w:bookmarkStart w:id="14" w:name="OLE_LINK7"/>
+      <w:bookmarkStart w:id="15" w:name="OLE_LINK87"/>
+      <w:bookmarkStart w:id="16" w:name="OLE_LINK56"/>
+      <w:bookmarkStart w:id="17" w:name="OLE_LINK17"/>
+      <w:bookmarkStart w:id="18" w:name="OLE_LINK49"/>
+      <w:bookmarkStart w:id="19" w:name="OLE_LINK67"/>
+      <w:bookmarkStart w:id="20" w:name="OLE_LINK48"/>
       <w:r>
         <w:rPr>
           <w:rFonts w:hint="default" w:ascii="Kalinga" w:hAnsi="Kalinga"/>
@@ -1687,7 +1687,7 @@
           <w:sz w:val="20"/>
           <w:szCs w:val="20"/>
         </w:rPr>
-        <w:t>, pemohon memiliki fasilitas kredit sebagai berikut :</w:t>
+        <w:t>, pemohon memiliki fasilitas kredit sebagai berikut :{% if fasilitas_nihil == 'ya' %}1. Nihil - Data Fasilitas Kredit tidak ditemukan.</w:t>
       </w:r>
     </w:p>
     <w:p>
@@ -1710,7 +1710,7 @@
           <w:sz w:val="20"/>
           <w:szCs w:val="20"/>
         </w:rPr>
-        <w:t>{% if fasilitas_nihil == 'ya' %}</w:t>
+        <w:t>{% else %}{% if slik_bank_1_nama %}</w:t>
       </w:r>
     </w:p>
     <w:p>
@@ -1733,7 +1733,7 @@
           <w:sz w:val="20"/>
           <w:szCs w:val="20"/>
         </w:rPr>
-        <w:t>1. Nihil - Data Fasilitas Kredit tidak ditemukan.</w:t>
+        <w:t>1. Fasilitas Kredit {{slik_bank_1_jenis | default('', true)}} di {{slik_bank_1_nama}} maks Rp. {{slik_bank_1_maks}} outs Rp. {{slik_bank_1_outs}} Coll {{slik_bank_1_coll}}.{% if slik_bank_1_alasan_aktif == 'ya' %} (Ket: {{ slik_bank_1_alasan }}){% endif %}{% endif %}{% if slik_bank_2_nama %}</w:t>
       </w:r>
     </w:p>
     <w:p>
@@ -1756,7 +1756,7 @@
           <w:sz w:val="20"/>
           <w:szCs w:val="20"/>
         </w:rPr>
-        <w:t>{% else %}</w:t>
+        <w:t>2. Fasilitas Kredit {{slik_bank_2_jenis | default('', true)}} di {{slik_bank_2_nama}} maks Rp. {{slik_bank_2_maks}} outs Rp. {{slik_bank_2_outs}} Coll {{slik_bank_2_coll}}.{% if slik_bank_2_alasan_aktif == 'ya' %} (Ket: {{ slik_bank_2_alasan }}){% endif %}{% endif %}{% if slik_bank_3_nama %}</w:t>
       </w:r>
     </w:p>
     <w:p>
@@ -1779,7 +1779,7 @@
           <w:sz w:val="20"/>
           <w:szCs w:val="20"/>
         </w:rPr>
-        <w:t>{% if slik_bank_1_nama %}</w:t>
+        <w:t>3. Fasilitas Kredit {{slik_bank_3_jenis | default('', true)}} di {{slik_bank_3_nama}} maks Rp. {{slik_bank_3_maks}} outs Rp. {{slik_bank_3_outs}} Coll {{slik_bank_3_coll}}.{% if slik_bank_3_alasan_aktif == 'ya' %} (Ket: {{ slik_bank_3_alasan }}){% endif %}{% endif %}{% if slik_bank_4_nama %}</w:t>
       </w:r>
     </w:p>
     <w:p>
@@ -1802,7 +1802,7 @@
           <w:sz w:val="20"/>
           <w:szCs w:val="20"/>
         </w:rPr>
-        <w:t>1. Fasilitas Kredit {{slik_bank_1_jenis | default('', true)}} di {{slik_bank_1_nama}} maks Rp. {{slik_bank_1_maks}} outs Rp. {{slik_bank_1_outs}} Coll {{slik_bank_1_coll}}.</w:t>
+        <w:t>4. Fasilitas Kredit {{slik_bank_4_jenis | default('', true)}} di {{slik_bank_4_nama}} maks Rp. {{slik_bank_4_maks}} outs Rp. {{slik_bank_4_outs}} Coll {{slik_bank_4_coll}}.{% if slik_bank_4_alasan_aktif == 'ya' %} (Ket: {{ slik_bank_4_alasan }}){% endif %}{% endif %}{% if slik_bank_5_nama %}</w:t>
       </w:r>
     </w:p>
     <w:p>
@@ -1825,7 +1825,7 @@
           <w:sz w:val="20"/>
           <w:szCs w:val="20"/>
         </w:rPr>
-        <w:t>{% endif %}</w:t>
+        <w:t>5. Fasilitas Kredit {{slik_bank_5_jenis | default('', true)}} di {{slik_bank_5_nama}} maks Rp. {{slik_bank_5_maks}} outs Rp. {{slik_bank_5_outs}} Coll {{slik_bank_5_coll}}.{% if slik_bank_5_alasan_aktif == 'ya' %} (Ket: {{ slik_bank_5_alasan }}){% endif %}{% endif %}{% if slik_bank_6_nama %}</w:t>
       </w:r>
     </w:p>
     <w:p>
@@ -1848,7 +1848,7 @@
           <w:sz w:val="20"/>
           <w:szCs w:val="20"/>
         </w:rPr>
-        <w:t>{% if slik_bank_2_nama %}</w:t>
+        <w:t>6. Fasilitas Kredit {{slik_bank_6_jenis | default('', true)}} di {{slik_bank_6_nama}} maks Rp. {{slik_bank_6_maks}} outs Rp. {{slik_bank_6_outs}} Coll {{slik_bank_6_coll}}.{% if slik_bank_6_alasan_aktif == 'ya' %} (Ket: {{ slik_bank_6_alasan }}){% endif %}{% endif %}{% if slik_bank_7_nama %}</w:t>
       </w:r>
     </w:p>
     <w:p>
@@ -1871,7 +1871,7 @@
           <w:sz w:val="20"/>
           <w:szCs w:val="20"/>
         </w:rPr>
-        <w:t>2. Fasilitas Kredit {{slik_bank_2_jenis | default('', true)}} di {{slik_bank_2_nama}} maks Rp. {{slik_bank_2_maks}} outs Rp. {{slik_bank_2_outs}} Coll {{slik_bank_2_coll}}.</w:t>
+        <w:t>7. Fasilitas Kredit {{slik_bank_7_jenis | default('', true)}} di {{slik_bank_7_nama}} maks Rp. {{slik_bank_7_maks}} outs Rp. {{slik_bank_7_outs}} Coll {{slik_bank_7_coll}}.{% if slik_bank_7_alasan_aktif == 'ya' %} (Ket: {{ slik_bank_7_alasan }}){% endif %}{% endif %}{% if slik_bank_8_nama %}</w:t>
       </w:r>
     </w:p>
     <w:p>
@@ -1894,7 +1894,7 @@
           <w:sz w:val="20"/>
           <w:szCs w:val="20"/>
         </w:rPr>
-        <w:t>{% endif %}</w:t>
+        <w:t>8. Fasilitas Kredit {{slik_bank_8_jenis | default('', true)}} di {{slik_bank_8_nama}} maks Rp. {{slik_bank_8_maks}} outs Rp. {{slik_bank_8_outs}} Coll {{slik_bank_8_coll}}.{% if slik_bank_8_alasan_aktif == 'ya' %} (Ket: {{ slik_bank_8_alasan }}){% endif %}{% endif %}{% if slik_bank_9_nama %}</w:t>
       </w:r>
     </w:p>
     <w:p>
@@ -1917,7 +1917,7 @@
           <w:sz w:val="20"/>
           <w:szCs w:val="20"/>
         </w:rPr>
-        <w:t>{% if slik_bank_3_nama %}</w:t>
+        <w:t>9. Fasilitas Kredit {{slik_bank_9_jenis | default('', true)}} di {{slik_bank_9_nama}} maks Rp. {{slik_bank_9_maks}} outs Rp. {{slik_bank_9_outs}} Coll {{slik_bank_9_coll}}.{% if slik_bank_9_alasan_aktif == 'ya' %} (Ket: {{ slik_bank_9_alasan }}){% endif %}{% endif %}{% if slik_bank_10_nama %}</w:t>
       </w:r>
     </w:p>
     <w:p>
@@ -1940,7 +1940,7 @@
           <w:sz w:val="20"/>
           <w:szCs w:val="20"/>
         </w:rPr>
-        <w:t>3. Fasilitas Kredit {{slik_bank_3_jenis | default('', true)}} di {{slik_bank_3_nama}} maks Rp. {{slik_bank_3_maks}} outs Rp. {{slik_bank_3_outs}} Coll {{slik_bank_3_coll}}.</w:t>
+        <w:t>10. Fasilitas Kredit {{slik_bank_10_jenis | default('', true)}} di {{slik_bank_10_nama}} maks Rp. {{slik_bank_10_maks}} outs Rp. {{slik_bank_10_outs}} Coll {{slik_bank_10_coll}}.{% if slik_bank_10_alasan_aktif == 'ya' %} (Ket: {{ slik_bank_10_alasan }}){% endif %}{% endif %}{% if slik_bank_11_nama %}</w:t>
       </w:r>
     </w:p>
     <w:p>
@@ -1963,7 +1963,7 @@
           <w:sz w:val="20"/>
           <w:szCs w:val="20"/>
         </w:rPr>
-        <w:t>{% endif %}</w:t>
+        <w:t>11. Fasilitas Kredit {{slik_bank_11_jenis | default('', true)}} di {{slik_bank_11_nama}} maks Rp. {{slik_bank_11_maks}} outs Rp. {{slik_bank_11_outs}} Coll {{slik_bank_11_coll}}.{% if slik_bank_11_alasan_aktif == 'ya' %} (Ket: {{ slik_bank_11_alasan }}){% endif %}{% endif %}{% if slik_bank_12_nama %}</w:t>
       </w:r>
     </w:p>
     <w:p>
@@ -1986,7 +1986,7 @@
           <w:sz w:val="20"/>
           <w:szCs w:val="20"/>
         </w:rPr>
-        <w:t>{% if slik_bank_4_nama %}</w:t>
+        <w:t>12. Fasilitas Kredit {{slik_bank_12_jenis | default('', true)}} di {{slik_bank_12_nama}} maks Rp. {{slik_bank_12_maks}} outs Rp. {{slik_bank_12_outs}} Coll {{slik_bank_12_coll}}.{% if slik_bank_12_alasan_aktif == 'ya' %} (Ket: {{ slik_bank_12_alasan }}){% endif %}{% endif %}{% if slik_bank_13_nama %}</w:t>
       </w:r>
     </w:p>
     <w:p>
@@ -2009,7 +2009,7 @@
           <w:sz w:val="20"/>
           <w:szCs w:val="20"/>
         </w:rPr>
-        <w:t>4. Fasilitas Kredit {{slik_bank_4_jenis | default('', true)}} di {{slik_bank_4_nama}} maks Rp. {{slik_bank_4_maks}} outs Rp. {{slik_bank_4_outs}} Coll {{slik_bank_4_coll}}.</w:t>
+        <w:t>13. Fasilitas Kredit {{slik_bank_13_jenis | default('', true)}} di {{slik_bank_13_nama}} maks Rp. {{slik_bank_13_maks}} outs Rp. {{slik_bank_13_outs}} Coll {{slik_bank_13_coll}}.{% if slik_bank_13_alasan_aktif == 'ya' %} (Ket: {{ slik_bank_13_alasan }}){% endif %}{% endif %}{% if slik_bank_14_nama %}</w:t>
       </w:r>
     </w:p>
     <w:p>
@@ -2032,7 +2032,7 @@
           <w:sz w:val="20"/>
           <w:szCs w:val="20"/>
         </w:rPr>
-        <w:t>{% endif %}</w:t>
+        <w:t>14. Fasilitas Kredit {{slik_bank_14_jenis | default('', true)}} di {{slik_bank_14_nama}} maks Rp. {{slik_bank_14_maks}} outs Rp. {{slik_bank_14_outs}} Coll {{slik_bank_14_coll}}.{% if slik_bank_14_alasan_aktif == 'ya' %} (Ket: {{ slik_bank_14_alasan }}){% endif %}{% endif %}{% if slik_bank_15_nama %}</w:t>
       </w:r>
     </w:p>
     <w:p>
@@ -2055,7 +2055,7 @@
           <w:sz w:val="20"/>
           <w:szCs w:val="20"/>
         </w:rPr>
-        <w:t>{% if slik_bank_5_nama %}</w:t>
+        <w:t>15. Fasilitas Kredit {{slik_bank_15_jenis | default('', true)}} di {{slik_bank_15_nama}} maks Rp. {{slik_bank_15_maks}} outs Rp. {{slik_bank_15_outs}} Coll {{slik_bank_15_coll}}.{% if slik_bank_15_alasan_aktif == 'ya' %} (Ket: {{ slik_bank_15_alasan }}){% endif %}{% endif %}{% endif %}</w:t>
       </w:r>
     </w:p>
     <w:p>
@@ -2069,16 +2069,18 @@
           <w:color w:val="auto"/>
           <w:sz w:val="20"/>
           <w:szCs w:val="20"/>
-        </w:rPr>
-      </w:pPr>
-      <w:r>
-        <w:rPr>
-          <w:rFonts w:hint="default" w:ascii="Kalinga" w:hAnsi="Kalinga"/>
-          <w:color w:val="auto"/>
-          <w:sz w:val="20"/>
-          <w:szCs w:val="20"/>
-        </w:rPr>
-        <w:t>5. Fasilitas Kredit {{slik_bank_5_jenis | default('', true)}} di {{slik_bank_5_nama}} maks Rp. {{slik_bank_5_maks}} outs Rp. {{slik_bank_5_outs}} Coll {{slik_bank_5_coll}}.</w:t>
+          <w:lang w:val="en-US"/>
+        </w:rPr>
+      </w:pPr>
+      <w:r>
+        <w:rPr>
+          <w:rFonts w:hint="default" w:ascii="Kalinga" w:hAnsi="Kalinga"/>
+          <w:color w:val="auto"/>
+          <w:sz w:val="20"/>
+          <w:szCs w:val="20"/>
+          <w:lang w:val="en-US"/>
+        </w:rPr>
+        <w:t>{% if mitigasi_aktif == 'ya' and mitigasi_slik_no_surat %}Mitigasi Risiko Cfm. Surat No. {{mitigasi_slik_no_surat}} Tanggal {{mitigasi_slik_tgl_surat}} Perihal {{isi_perihal_surat}}.</w:t>
       </w:r>
     </w:p>
     <w:p>
@@ -2092,733 +2094,19 @@
           <w:color w:val="auto"/>
           <w:sz w:val="20"/>
           <w:szCs w:val="20"/>
-        </w:rPr>
-      </w:pPr>
-      <w:r>
-        <w:rPr>
-          <w:rFonts w:hint="default" w:ascii="Kalinga" w:hAnsi="Kalinga"/>
-          <w:color w:val="auto"/>
-          <w:sz w:val="20"/>
-          <w:szCs w:val="20"/>
+          <w:lang w:val="en-US"/>
+        </w:rPr>
+      </w:pPr>
+      <w:r>
+        <w:rPr>
+          <w:rFonts w:hint="default" w:ascii="Kalinga" w:hAnsi="Kalinga"/>
+          <w:color w:val="auto"/>
+          <w:sz w:val="20"/>
+          <w:szCs w:val="20"/>
+          <w:lang w:val="en-US"/>
         </w:rPr>
         <w:t>{% endif %}</w:t>
       </w:r>
-    </w:p>
-    <w:p>
-      <w:pPr>
-        <w:pStyle w:val="6"/>
-        <w:spacing w:line="360" w:lineRule="auto"/>
-        <w:ind w:right="160"/>
-        <w:jc w:val="both"/>
-        <w:rPr>
-          <w:rFonts w:hint="default" w:ascii="Kalinga" w:hAnsi="Kalinga"/>
-          <w:color w:val="auto"/>
-          <w:sz w:val="20"/>
-          <w:szCs w:val="20"/>
-        </w:rPr>
-      </w:pPr>
-      <w:r>
-        <w:rPr>
-          <w:rFonts w:hint="default" w:ascii="Kalinga" w:hAnsi="Kalinga"/>
-          <w:color w:val="auto"/>
-          <w:sz w:val="20"/>
-          <w:szCs w:val="20"/>
-        </w:rPr>
-        <w:t>{% if slik_bank_6_nama %}</w:t>
-      </w:r>
-    </w:p>
-    <w:p>
-      <w:pPr>
-        <w:pStyle w:val="6"/>
-        <w:spacing w:line="360" w:lineRule="auto"/>
-        <w:ind w:right="160"/>
-        <w:jc w:val="both"/>
-        <w:rPr>
-          <w:rFonts w:hint="default" w:ascii="Kalinga" w:hAnsi="Kalinga"/>
-          <w:color w:val="auto"/>
-          <w:sz w:val="20"/>
-          <w:szCs w:val="20"/>
-        </w:rPr>
-      </w:pPr>
-      <w:r>
-        <w:rPr>
-          <w:rFonts w:hint="default" w:ascii="Kalinga" w:hAnsi="Kalinga"/>
-          <w:color w:val="auto"/>
-          <w:sz w:val="20"/>
-          <w:szCs w:val="20"/>
-        </w:rPr>
-        <w:t>6. Fasilitas Kredit {{slik_bank_6_jenis | default('', true)}} di {{slik_bank_6_nama}} maks Rp. {{slik_bank_6_maks}} outs Rp. {{slik_bank_6_outs}} Coll {{slik_bank_6_coll}}.</w:t>
-      </w:r>
-    </w:p>
-    <w:p>
-      <w:pPr>
-        <w:pStyle w:val="6"/>
-        <w:spacing w:line="360" w:lineRule="auto"/>
-        <w:ind w:right="160"/>
-        <w:jc w:val="both"/>
-        <w:rPr>
-          <w:rFonts w:hint="default" w:ascii="Kalinga" w:hAnsi="Kalinga"/>
-          <w:color w:val="auto"/>
-          <w:sz w:val="20"/>
-          <w:szCs w:val="20"/>
-        </w:rPr>
-      </w:pPr>
-      <w:r>
-        <w:rPr>
-          <w:rFonts w:hint="default" w:ascii="Kalinga" w:hAnsi="Kalinga"/>
-          <w:color w:val="auto"/>
-          <w:sz w:val="20"/>
-          <w:szCs w:val="20"/>
-        </w:rPr>
-        <w:t>{% endif %}</w:t>
-      </w:r>
-    </w:p>
-    <w:p>
-      <w:pPr>
-        <w:pStyle w:val="6"/>
-        <w:spacing w:line="360" w:lineRule="auto"/>
-        <w:ind w:right="160"/>
-        <w:jc w:val="both"/>
-        <w:rPr>
-          <w:rFonts w:hint="default" w:ascii="Kalinga" w:hAnsi="Kalinga"/>
-          <w:color w:val="auto"/>
-          <w:sz w:val="20"/>
-          <w:szCs w:val="20"/>
-        </w:rPr>
-      </w:pPr>
-      <w:r>
-        <w:rPr>
-          <w:rFonts w:hint="default" w:ascii="Kalinga" w:hAnsi="Kalinga"/>
-          <w:color w:val="auto"/>
-          <w:sz w:val="20"/>
-          <w:szCs w:val="20"/>
-        </w:rPr>
-        <w:t>{% if slik_bank_7_nama %}</w:t>
-      </w:r>
-    </w:p>
-    <w:p>
-      <w:pPr>
-        <w:pStyle w:val="6"/>
-        <w:spacing w:line="360" w:lineRule="auto"/>
-        <w:ind w:right="160"/>
-        <w:jc w:val="both"/>
-        <w:rPr>
-          <w:rFonts w:hint="default" w:ascii="Kalinga" w:hAnsi="Kalinga"/>
-          <w:color w:val="auto"/>
-          <w:sz w:val="20"/>
-          <w:szCs w:val="20"/>
-        </w:rPr>
-      </w:pPr>
-      <w:r>
-        <w:rPr>
-          <w:rFonts w:hint="default" w:ascii="Kalinga" w:hAnsi="Kalinga"/>
-          <w:color w:val="auto"/>
-          <w:sz w:val="20"/>
-          <w:szCs w:val="20"/>
-        </w:rPr>
-        <w:t>7. Fasilitas Kredit {{slik_bank_7_jenis | default('', true)}} di {{slik_bank_7_nama}} maks Rp. {{slik_bank_7_maks}} outs Rp. {{slik_bank_7_outs}} Coll {{slik_bank_7_coll}}.</w:t>
-      </w:r>
-    </w:p>
-    <w:p>
-      <w:pPr>
-        <w:pStyle w:val="6"/>
-        <w:spacing w:line="360" w:lineRule="auto"/>
-        <w:ind w:right="160"/>
-        <w:jc w:val="both"/>
-        <w:rPr>
-          <w:rFonts w:hint="default" w:ascii="Kalinga" w:hAnsi="Kalinga"/>
-          <w:color w:val="auto"/>
-          <w:sz w:val="20"/>
-          <w:szCs w:val="20"/>
-        </w:rPr>
-      </w:pPr>
-      <w:r>
-        <w:rPr>
-          <w:rFonts w:hint="default" w:ascii="Kalinga" w:hAnsi="Kalinga"/>
-          <w:color w:val="auto"/>
-          <w:sz w:val="20"/>
-          <w:szCs w:val="20"/>
-        </w:rPr>
-        <w:t>{% endif %}</w:t>
-      </w:r>
-    </w:p>
-    <w:p>
-      <w:pPr>
-        <w:pStyle w:val="6"/>
-        <w:spacing w:line="360" w:lineRule="auto"/>
-        <w:ind w:right="160"/>
-        <w:jc w:val="both"/>
-        <w:rPr>
-          <w:rFonts w:hint="default" w:ascii="Kalinga" w:hAnsi="Kalinga"/>
-          <w:color w:val="auto"/>
-          <w:sz w:val="20"/>
-          <w:szCs w:val="20"/>
-        </w:rPr>
-      </w:pPr>
-      <w:r>
-        <w:rPr>
-          <w:rFonts w:hint="default" w:ascii="Kalinga" w:hAnsi="Kalinga"/>
-          <w:color w:val="auto"/>
-          <w:sz w:val="20"/>
-          <w:szCs w:val="20"/>
-        </w:rPr>
-        <w:t>{% if slik_bank_8_nama %}</w:t>
-      </w:r>
-    </w:p>
-    <w:p>
-      <w:pPr>
-        <w:pStyle w:val="6"/>
-        <w:spacing w:line="360" w:lineRule="auto"/>
-        <w:ind w:right="160"/>
-        <w:jc w:val="both"/>
-        <w:rPr>
-          <w:rFonts w:hint="default" w:ascii="Kalinga" w:hAnsi="Kalinga"/>
-          <w:color w:val="auto"/>
-          <w:sz w:val="20"/>
-          <w:szCs w:val="20"/>
-        </w:rPr>
-      </w:pPr>
-      <w:r>
-        <w:rPr>
-          <w:rFonts w:hint="default" w:ascii="Kalinga" w:hAnsi="Kalinga"/>
-          <w:color w:val="auto"/>
-          <w:sz w:val="20"/>
-          <w:szCs w:val="20"/>
-        </w:rPr>
-        <w:t>8. Fasilitas Kredit {{slik_bank_8_jenis | default('', true)}} di {{slik_bank_8_nama}} maks Rp. {{slik_bank_8_maks}} outs Rp. {{slik_bank_8_outs}} Coll {{slik_bank_8_coll}}.</w:t>
-      </w:r>
-    </w:p>
-    <w:p>
-      <w:pPr>
-        <w:pStyle w:val="6"/>
-        <w:spacing w:line="360" w:lineRule="auto"/>
-        <w:ind w:right="160"/>
-        <w:jc w:val="both"/>
-        <w:rPr>
-          <w:rFonts w:hint="default" w:ascii="Kalinga" w:hAnsi="Kalinga"/>
-          <w:color w:val="auto"/>
-          <w:sz w:val="20"/>
-          <w:szCs w:val="20"/>
-        </w:rPr>
-      </w:pPr>
-      <w:r>
-        <w:rPr>
-          <w:rFonts w:hint="default" w:ascii="Kalinga" w:hAnsi="Kalinga"/>
-          <w:color w:val="auto"/>
-          <w:sz w:val="20"/>
-          <w:szCs w:val="20"/>
-        </w:rPr>
-        <w:t>{% endif %}</w:t>
-      </w:r>
-    </w:p>
-    <w:p>
-      <w:pPr>
-        <w:pStyle w:val="6"/>
-        <w:spacing w:line="360" w:lineRule="auto"/>
-        <w:ind w:right="160"/>
-        <w:jc w:val="both"/>
-        <w:rPr>
-          <w:rFonts w:hint="default" w:ascii="Kalinga" w:hAnsi="Kalinga"/>
-          <w:color w:val="auto"/>
-          <w:sz w:val="20"/>
-          <w:szCs w:val="20"/>
-        </w:rPr>
-      </w:pPr>
-      <w:r>
-        <w:rPr>
-          <w:rFonts w:hint="default" w:ascii="Kalinga" w:hAnsi="Kalinga"/>
-          <w:color w:val="auto"/>
-          <w:sz w:val="20"/>
-          <w:szCs w:val="20"/>
-        </w:rPr>
-        <w:t>{% if slik_bank_9_nama %}</w:t>
-      </w:r>
-    </w:p>
-    <w:p>
-      <w:pPr>
-        <w:pStyle w:val="6"/>
-        <w:spacing w:line="360" w:lineRule="auto"/>
-        <w:ind w:right="160"/>
-        <w:jc w:val="both"/>
-        <w:rPr>
-          <w:rFonts w:hint="default" w:ascii="Kalinga" w:hAnsi="Kalinga"/>
-          <w:color w:val="auto"/>
-          <w:sz w:val="20"/>
-          <w:szCs w:val="20"/>
-        </w:rPr>
-      </w:pPr>
-      <w:r>
-        <w:rPr>
-          <w:rFonts w:hint="default" w:ascii="Kalinga" w:hAnsi="Kalinga"/>
-          <w:color w:val="auto"/>
-          <w:sz w:val="20"/>
-          <w:szCs w:val="20"/>
-        </w:rPr>
-        <w:t>9. Fasilitas Kredit {{slik_bank_9_jenis | default('', true)}} di {{slik_bank_9_nama}} maks Rp. {{slik_bank_9_maks}} outs Rp. {{slik_bank_9_outs}} Coll {{slik_bank_9_coll}}.</w:t>
-      </w:r>
-    </w:p>
-    <w:p>
-      <w:pPr>
-        <w:pStyle w:val="6"/>
-        <w:spacing w:line="360" w:lineRule="auto"/>
-        <w:ind w:right="160"/>
-        <w:jc w:val="both"/>
-        <w:rPr>
-          <w:rFonts w:hint="default" w:ascii="Kalinga" w:hAnsi="Kalinga"/>
-          <w:color w:val="auto"/>
-          <w:sz w:val="20"/>
-          <w:szCs w:val="20"/>
-        </w:rPr>
-      </w:pPr>
-      <w:r>
-        <w:rPr>
-          <w:rFonts w:hint="default" w:ascii="Kalinga" w:hAnsi="Kalinga"/>
-          <w:color w:val="auto"/>
-          <w:sz w:val="20"/>
-          <w:szCs w:val="20"/>
-        </w:rPr>
-        <w:t>{% endif %}</w:t>
-      </w:r>
-    </w:p>
-    <w:p>
-      <w:pPr>
-        <w:pStyle w:val="6"/>
-        <w:spacing w:line="360" w:lineRule="auto"/>
-        <w:ind w:right="160"/>
-        <w:jc w:val="both"/>
-        <w:rPr>
-          <w:rFonts w:hint="default" w:ascii="Kalinga" w:hAnsi="Kalinga"/>
-          <w:color w:val="auto"/>
-          <w:sz w:val="20"/>
-          <w:szCs w:val="20"/>
-        </w:rPr>
-      </w:pPr>
-      <w:r>
-        <w:rPr>
-          <w:rFonts w:hint="default" w:ascii="Kalinga" w:hAnsi="Kalinga"/>
-          <w:color w:val="auto"/>
-          <w:sz w:val="20"/>
-          <w:szCs w:val="20"/>
-        </w:rPr>
-        <w:t>{% if slik_bank_10_nama %}</w:t>
-      </w:r>
-    </w:p>
-    <w:p>
-      <w:pPr>
-        <w:pStyle w:val="6"/>
-        <w:spacing w:line="360" w:lineRule="auto"/>
-        <w:ind w:right="160"/>
-        <w:jc w:val="both"/>
-        <w:rPr>
-          <w:rFonts w:hint="default" w:ascii="Kalinga" w:hAnsi="Kalinga"/>
-          <w:color w:val="auto"/>
-          <w:sz w:val="20"/>
-          <w:szCs w:val="20"/>
-        </w:rPr>
-      </w:pPr>
-      <w:r>
-        <w:rPr>
-          <w:rFonts w:hint="default" w:ascii="Kalinga" w:hAnsi="Kalinga"/>
-          <w:color w:val="auto"/>
-          <w:sz w:val="20"/>
-          <w:szCs w:val="20"/>
-        </w:rPr>
-        <w:t>10. Fasilitas Kredit {{slik_bank_10_jenis | default('', true)}} di {{slik_bank_10_nama}} maks Rp. {{slik_bank_10_maks}} outs Rp. {{slik_bank_10_outs}} Coll {{slik_bank_10_coll}}.</w:t>
-      </w:r>
-    </w:p>
-    <w:p>
-      <w:pPr>
-        <w:pStyle w:val="6"/>
-        <w:spacing w:line="360" w:lineRule="auto"/>
-        <w:ind w:right="160"/>
-        <w:jc w:val="both"/>
-        <w:rPr>
-          <w:rFonts w:hint="default" w:ascii="Kalinga" w:hAnsi="Kalinga"/>
-          <w:color w:val="auto"/>
-          <w:sz w:val="20"/>
-          <w:szCs w:val="20"/>
-        </w:rPr>
-      </w:pPr>
-      <w:r>
-        <w:rPr>
-          <w:rFonts w:hint="default" w:ascii="Kalinga" w:hAnsi="Kalinga"/>
-          <w:color w:val="auto"/>
-          <w:sz w:val="20"/>
-          <w:szCs w:val="20"/>
-        </w:rPr>
-        <w:t>{% endif %}</w:t>
-      </w:r>
-    </w:p>
-    <w:p>
-      <w:pPr>
-        <w:pStyle w:val="6"/>
-        <w:spacing w:line="360" w:lineRule="auto"/>
-        <w:ind w:right="160"/>
-        <w:jc w:val="both"/>
-        <w:rPr>
-          <w:rFonts w:hint="default" w:ascii="Kalinga" w:hAnsi="Kalinga"/>
-          <w:color w:val="auto"/>
-          <w:sz w:val="20"/>
-          <w:szCs w:val="20"/>
-        </w:rPr>
-      </w:pPr>
-      <w:r>
-        <w:rPr>
-          <w:rFonts w:hint="default" w:ascii="Kalinga" w:hAnsi="Kalinga"/>
-          <w:color w:val="auto"/>
-          <w:sz w:val="20"/>
-          <w:szCs w:val="20"/>
-        </w:rPr>
-        <w:t>{% if slik_bank_11_nama %}</w:t>
-      </w:r>
-    </w:p>
-    <w:p>
-      <w:pPr>
-        <w:pStyle w:val="6"/>
-        <w:spacing w:line="360" w:lineRule="auto"/>
-        <w:ind w:right="160"/>
-        <w:jc w:val="both"/>
-        <w:rPr>
-          <w:rFonts w:hint="default" w:ascii="Kalinga" w:hAnsi="Kalinga"/>
-          <w:color w:val="auto"/>
-          <w:sz w:val="20"/>
-          <w:szCs w:val="20"/>
-        </w:rPr>
-      </w:pPr>
-      <w:r>
-        <w:rPr>
-          <w:rFonts w:hint="default" w:ascii="Kalinga" w:hAnsi="Kalinga"/>
-          <w:color w:val="auto"/>
-          <w:sz w:val="20"/>
-          <w:szCs w:val="20"/>
-        </w:rPr>
-        <w:t>11. Fasilitas Kredit {{slik_bank_11_jenis | default('', true)}} di {{slik_bank_11_nama}} maks Rp. {{slik_bank_11_maks}} outs Rp. {{slik_bank_11_outs}} Coll {{slik_bank_11_coll}}.</w:t>
-      </w:r>
-    </w:p>
-    <w:p>
-      <w:pPr>
-        <w:pStyle w:val="6"/>
-        <w:spacing w:line="360" w:lineRule="auto"/>
-        <w:ind w:right="160"/>
-        <w:jc w:val="both"/>
-        <w:rPr>
-          <w:rFonts w:hint="default" w:ascii="Kalinga" w:hAnsi="Kalinga"/>
-          <w:color w:val="auto"/>
-          <w:sz w:val="20"/>
-          <w:szCs w:val="20"/>
-        </w:rPr>
-      </w:pPr>
-      <w:r>
-        <w:rPr>
-          <w:rFonts w:hint="default" w:ascii="Kalinga" w:hAnsi="Kalinga"/>
-          <w:color w:val="auto"/>
-          <w:sz w:val="20"/>
-          <w:szCs w:val="20"/>
-        </w:rPr>
-        <w:t>{% endif %}</w:t>
-      </w:r>
-    </w:p>
-    <w:p>
-      <w:pPr>
-        <w:pStyle w:val="6"/>
-        <w:spacing w:line="360" w:lineRule="auto"/>
-        <w:ind w:right="160"/>
-        <w:jc w:val="both"/>
-        <w:rPr>
-          <w:rFonts w:hint="default" w:ascii="Kalinga" w:hAnsi="Kalinga"/>
-          <w:color w:val="auto"/>
-          <w:sz w:val="20"/>
-          <w:szCs w:val="20"/>
-        </w:rPr>
-      </w:pPr>
-      <w:r>
-        <w:rPr>
-          <w:rFonts w:hint="default" w:ascii="Kalinga" w:hAnsi="Kalinga"/>
-          <w:color w:val="auto"/>
-          <w:sz w:val="20"/>
-          <w:szCs w:val="20"/>
-        </w:rPr>
-        <w:t>{% if slik_bank_12_nama %}</w:t>
-      </w:r>
-    </w:p>
-    <w:p>
-      <w:pPr>
-        <w:pStyle w:val="6"/>
-        <w:spacing w:line="360" w:lineRule="auto"/>
-        <w:ind w:right="160"/>
-        <w:jc w:val="both"/>
-        <w:rPr>
-          <w:rFonts w:hint="default" w:ascii="Kalinga" w:hAnsi="Kalinga"/>
-          <w:color w:val="auto"/>
-          <w:sz w:val="20"/>
-          <w:szCs w:val="20"/>
-        </w:rPr>
-      </w:pPr>
-      <w:r>
-        <w:rPr>
-          <w:rFonts w:hint="default" w:ascii="Kalinga" w:hAnsi="Kalinga"/>
-          <w:color w:val="auto"/>
-          <w:sz w:val="20"/>
-          <w:szCs w:val="20"/>
-        </w:rPr>
-        <w:t>12. Fasilitas Kredit {{slik_bank_12_jenis | default('', true)}} di {{slik_bank_12_nama}} maks Rp. {{slik_bank_12_maks}} outs Rp. {{slik_bank_12_outs}} Coll {{slik_bank_12_coll}}.</w:t>
-      </w:r>
-    </w:p>
-    <w:p>
-      <w:pPr>
-        <w:pStyle w:val="6"/>
-        <w:spacing w:line="360" w:lineRule="auto"/>
-        <w:ind w:right="160"/>
-        <w:jc w:val="both"/>
-        <w:rPr>
-          <w:rFonts w:hint="default" w:ascii="Kalinga" w:hAnsi="Kalinga"/>
-          <w:color w:val="auto"/>
-          <w:sz w:val="20"/>
-          <w:szCs w:val="20"/>
-        </w:rPr>
-      </w:pPr>
-      <w:r>
-        <w:rPr>
-          <w:rFonts w:hint="default" w:ascii="Kalinga" w:hAnsi="Kalinga"/>
-          <w:color w:val="auto"/>
-          <w:sz w:val="20"/>
-          <w:szCs w:val="20"/>
-        </w:rPr>
-        <w:t>{% endif %}</w:t>
-      </w:r>
-    </w:p>
-    <w:p>
-      <w:pPr>
-        <w:pStyle w:val="6"/>
-        <w:spacing w:line="360" w:lineRule="auto"/>
-        <w:ind w:right="160"/>
-        <w:jc w:val="both"/>
-        <w:rPr>
-          <w:rFonts w:hint="default" w:ascii="Kalinga" w:hAnsi="Kalinga"/>
-          <w:color w:val="auto"/>
-          <w:sz w:val="20"/>
-          <w:szCs w:val="20"/>
-        </w:rPr>
-      </w:pPr>
-      <w:r>
-        <w:rPr>
-          <w:rFonts w:hint="default" w:ascii="Kalinga" w:hAnsi="Kalinga"/>
-          <w:color w:val="auto"/>
-          <w:sz w:val="20"/>
-          <w:szCs w:val="20"/>
-        </w:rPr>
-        <w:t>{% if slik_bank_13_nama %}</w:t>
-      </w:r>
-    </w:p>
-    <w:p>
-      <w:pPr>
-        <w:pStyle w:val="6"/>
-        <w:spacing w:line="360" w:lineRule="auto"/>
-        <w:ind w:right="160"/>
-        <w:jc w:val="both"/>
-        <w:rPr>
-          <w:rFonts w:hint="default" w:ascii="Kalinga" w:hAnsi="Kalinga"/>
-          <w:color w:val="auto"/>
-          <w:sz w:val="20"/>
-          <w:szCs w:val="20"/>
-        </w:rPr>
-      </w:pPr>
-      <w:r>
-        <w:rPr>
-          <w:rFonts w:hint="default" w:ascii="Kalinga" w:hAnsi="Kalinga"/>
-          <w:color w:val="auto"/>
-          <w:sz w:val="20"/>
-          <w:szCs w:val="20"/>
-        </w:rPr>
-        <w:t>13. Fasilitas Kredit {{slik_bank_13_jenis | default('', true)}} di {{slik_bank_13_nama}} maks Rp. {{slik_bank_13_maks}} outs Rp. {{slik_bank_13_outs}} Coll {{slik_bank_13_coll}}.</w:t>
-      </w:r>
-    </w:p>
-    <w:p>
-      <w:pPr>
-        <w:pStyle w:val="6"/>
-        <w:spacing w:line="360" w:lineRule="auto"/>
-        <w:ind w:right="160"/>
-        <w:jc w:val="both"/>
-        <w:rPr>
-          <w:rFonts w:hint="default" w:ascii="Kalinga" w:hAnsi="Kalinga"/>
-          <w:color w:val="auto"/>
-          <w:sz w:val="20"/>
-          <w:szCs w:val="20"/>
-        </w:rPr>
-      </w:pPr>
-      <w:r>
-        <w:rPr>
-          <w:rFonts w:hint="default" w:ascii="Kalinga" w:hAnsi="Kalinga"/>
-          <w:color w:val="auto"/>
-          <w:sz w:val="20"/>
-          <w:szCs w:val="20"/>
-        </w:rPr>
-        <w:t>{% endif %}</w:t>
-      </w:r>
-    </w:p>
-    <w:p>
-      <w:pPr>
-        <w:pStyle w:val="6"/>
-        <w:spacing w:line="360" w:lineRule="auto"/>
-        <w:ind w:right="160"/>
-        <w:jc w:val="both"/>
-        <w:rPr>
-          <w:rFonts w:hint="default" w:ascii="Kalinga" w:hAnsi="Kalinga"/>
-          <w:color w:val="auto"/>
-          <w:sz w:val="20"/>
-          <w:szCs w:val="20"/>
-        </w:rPr>
-      </w:pPr>
-      <w:r>
-        <w:rPr>
-          <w:rFonts w:hint="default" w:ascii="Kalinga" w:hAnsi="Kalinga"/>
-          <w:color w:val="auto"/>
-          <w:sz w:val="20"/>
-          <w:szCs w:val="20"/>
-        </w:rPr>
-        <w:t>{% if slik_bank_14_nama %}</w:t>
-      </w:r>
-    </w:p>
-    <w:p>
-      <w:pPr>
-        <w:pStyle w:val="6"/>
-        <w:spacing w:line="360" w:lineRule="auto"/>
-        <w:ind w:right="160"/>
-        <w:jc w:val="both"/>
-        <w:rPr>
-          <w:rFonts w:hint="default" w:ascii="Kalinga" w:hAnsi="Kalinga"/>
-          <w:color w:val="auto"/>
-          <w:sz w:val="20"/>
-          <w:szCs w:val="20"/>
-        </w:rPr>
-      </w:pPr>
-      <w:r>
-        <w:rPr>
-          <w:rFonts w:hint="default" w:ascii="Kalinga" w:hAnsi="Kalinga"/>
-          <w:color w:val="auto"/>
-          <w:sz w:val="20"/>
-          <w:szCs w:val="20"/>
-        </w:rPr>
-        <w:t>14. Fasilitas Kredit {{slik_bank_14_jenis | default('', true)}} di {{slik_bank_14_nama}} maks Rp. {{slik_bank_14_maks}} outs Rp. {{slik_bank_14_outs}} Coll {{slik_bank_14_coll}}.</w:t>
-      </w:r>
-    </w:p>
-    <w:p>
-      <w:pPr>
-        <w:pStyle w:val="6"/>
-        <w:spacing w:line="360" w:lineRule="auto"/>
-        <w:ind w:right="160"/>
-        <w:jc w:val="both"/>
-        <w:rPr>
-          <w:rFonts w:hint="default" w:ascii="Kalinga" w:hAnsi="Kalinga"/>
-          <w:color w:val="auto"/>
-          <w:sz w:val="20"/>
-          <w:szCs w:val="20"/>
-        </w:rPr>
-      </w:pPr>
-      <w:r>
-        <w:rPr>
-          <w:rFonts w:hint="default" w:ascii="Kalinga" w:hAnsi="Kalinga"/>
-          <w:color w:val="auto"/>
-          <w:sz w:val="20"/>
-          <w:szCs w:val="20"/>
-        </w:rPr>
-        <w:t>{% endif %}</w:t>
-      </w:r>
-    </w:p>
-    <w:p>
-      <w:pPr>
-        <w:pStyle w:val="6"/>
-        <w:spacing w:line="360" w:lineRule="auto"/>
-        <w:ind w:right="160"/>
-        <w:jc w:val="both"/>
-        <w:rPr>
-          <w:rFonts w:hint="default" w:ascii="Kalinga" w:hAnsi="Kalinga"/>
-          <w:color w:val="auto"/>
-          <w:sz w:val="20"/>
-          <w:szCs w:val="20"/>
-        </w:rPr>
-      </w:pPr>
-      <w:r>
-        <w:rPr>
-          <w:rFonts w:hint="default" w:ascii="Kalinga" w:hAnsi="Kalinga"/>
-          <w:color w:val="auto"/>
-          <w:sz w:val="20"/>
-          <w:szCs w:val="20"/>
-        </w:rPr>
-        <w:t>{% if slik_bank_15_nama %}</w:t>
-      </w:r>
-    </w:p>
-    <w:p>
-      <w:pPr>
-        <w:pStyle w:val="6"/>
-        <w:spacing w:line="360" w:lineRule="auto"/>
-        <w:ind w:right="160"/>
-        <w:jc w:val="both"/>
-        <w:rPr>
-          <w:rFonts w:hint="default" w:ascii="Kalinga" w:hAnsi="Kalinga"/>
-          <w:color w:val="auto"/>
-          <w:sz w:val="20"/>
-          <w:szCs w:val="20"/>
-        </w:rPr>
-      </w:pPr>
-      <w:r>
-        <w:rPr>
-          <w:rFonts w:hint="default" w:ascii="Kalinga" w:hAnsi="Kalinga"/>
-          <w:color w:val="auto"/>
-          <w:sz w:val="20"/>
-          <w:szCs w:val="20"/>
-        </w:rPr>
-        <w:t>15. Fasilitas Kredit {{slik_bank_15_jenis | default('', true)}} di {{slik_bank_15_nama}} maks Rp. {{slik_bank_15_maks}} outs Rp. {{slik_bank_15_outs}} Coll {{slik_bank_15_coll}}.</w:t>
-      </w:r>
-    </w:p>
-    <w:p>
-      <w:pPr>
-        <w:pStyle w:val="6"/>
-        <w:spacing w:line="360" w:lineRule="auto"/>
-        <w:ind w:right="160"/>
-        <w:jc w:val="both"/>
-        <w:rPr>
-          <w:rFonts w:hint="default" w:ascii="Kalinga" w:hAnsi="Kalinga"/>
-          <w:color w:val="auto"/>
-          <w:sz w:val="20"/>
-          <w:szCs w:val="20"/>
-        </w:rPr>
-      </w:pPr>
-      <w:r>
-        <w:rPr>
-          <w:rFonts w:hint="default" w:ascii="Kalinga" w:hAnsi="Kalinga"/>
-          <w:color w:val="auto"/>
-          <w:sz w:val="20"/>
-          <w:szCs w:val="20"/>
-        </w:rPr>
-        <w:t>{% endif %}</w:t>
-      </w:r>
-    </w:p>
-    <w:p>
-      <w:pPr>
-        <w:pStyle w:val="6"/>
-        <w:spacing w:line="360" w:lineRule="auto"/>
-        <w:ind w:right="160"/>
-        <w:jc w:val="both"/>
-        <w:rPr>
-          <w:rFonts w:hint="default" w:ascii="Kalinga" w:hAnsi="Kalinga"/>
-          <w:color w:val="auto"/>
-          <w:sz w:val="20"/>
-          <w:szCs w:val="20"/>
-          <w:lang w:val="en-US"/>
-        </w:rPr>
-      </w:pPr>
-      <w:r>
-        <w:rPr>
-          <w:rFonts w:hint="default" w:ascii="Kalinga" w:hAnsi="Kalinga"/>
-          <w:color w:val="auto"/>
-          <w:sz w:val="20"/>
-          <w:szCs w:val="20"/>
-        </w:rPr>
-        <w:t>{% endif %}</w:t>
-      </w:r>
-      <w:bookmarkStart w:id="52" w:name="_GoBack"/>
-      <w:bookmarkEnd w:id="52"/>
     </w:p>
     <w:bookmarkEnd w:id="8"/>
     <w:bookmarkEnd w:id="9"/>
@@ -2847,18 +2135,18 @@
       </w:pPr>
       <w:bookmarkStart w:id="21" w:name="OLE_LINK71"/>
       <w:bookmarkStart w:id="22" w:name="OLE_LINK63"/>
-      <w:bookmarkStart w:id="23" w:name="OLE_LINK10"/>
-      <w:bookmarkStart w:id="24" w:name="OLE_LINK68"/>
-      <w:bookmarkStart w:id="25" w:name="OLE_LINK61"/>
-      <w:bookmarkStart w:id="26" w:name="OLE_LINK88"/>
-      <w:bookmarkStart w:id="27" w:name="OLE_LINK52"/>
-      <w:bookmarkStart w:id="28" w:name="OLE_LINK54"/>
+      <w:bookmarkStart w:id="23" w:name="OLE_LINK54"/>
+      <w:bookmarkStart w:id="24" w:name="OLE_LINK90"/>
+      <w:bookmarkStart w:id="25" w:name="OLE_LINK73"/>
+      <w:bookmarkStart w:id="26" w:name="OLE_LINK68"/>
+      <w:bookmarkStart w:id="27" w:name="OLE_LINK21"/>
+      <w:bookmarkStart w:id="28" w:name="OLE_LINK20"/>
       <w:bookmarkStart w:id="29" w:name="OLE_LINK39"/>
-      <w:bookmarkStart w:id="30" w:name="OLE_LINK90"/>
-      <w:bookmarkStart w:id="31" w:name="OLE_LINK20"/>
-      <w:bookmarkStart w:id="32" w:name="OLE_LINK45"/>
-      <w:bookmarkStart w:id="33" w:name="OLE_LINK21"/>
-      <w:bookmarkStart w:id="34" w:name="OLE_LINK73"/>
+      <w:bookmarkStart w:id="30" w:name="OLE_LINK45"/>
+      <w:bookmarkStart w:id="31" w:name="OLE_LINK88"/>
+      <w:bookmarkStart w:id="32" w:name="OLE_LINK10"/>
+      <w:bookmarkStart w:id="33" w:name="OLE_LINK61"/>
+      <w:bookmarkStart w:id="34" w:name="OLE_LINK52"/>
       <w:r>
         <w:rPr>
           <w:rFonts w:hint="default" w:ascii="Kalinga" w:hAnsi="Kalinga"/>
@@ -3286,8 +2574,10 @@
           <w:bCs w:val="0"/>
           <w:sz w:val="20"/>
           <w:szCs w:val="20"/>
+          <w:lang w:val="en-US"/>
         </w:rPr>
         <w:tab/>
+        <w:t/>
       </w:r>
       <w:r>
         <w:rPr>
@@ -3296,6 +2586,7 @@
           <w:bCs w:val="0"/>
           <w:sz w:val="20"/>
           <w:szCs w:val="20"/>
+          <w:lang w:val="en-US"/>
         </w:rPr>
         <w:tab/>
       </w:r>
@@ -3586,6 +2877,19 @@
         </w:rPr>
         <w:tab/>
       </w:r>
+      <w:r>
+        <w:rPr>
+          <w:rFonts w:hint="default" w:ascii="Kalinga" w:hAnsi="Kalinga"/>
+          <w:b w:val="0"/>
+          <w:bCs w:val="0"/>
+          <w:sz w:val="20"/>
+          <w:szCs w:val="20"/>
+          <w:lang w:val="en-US"/>
+        </w:rPr>
+        <w:tab/>
+      </w:r>
+      <w:bookmarkStart w:id="52" w:name="_GoBack"/>
+      <w:bookmarkEnd w:id="52"/>
       <w:r>
         <w:rPr>
           <w:rFonts w:hint="default" w:ascii="Kalinga" w:hAnsi="Kalinga"/>
@@ -7508,9 +6812,9 @@
       <w:bookmarkStart w:id="46" w:name="OLE_LINK40"/>
       <w:bookmarkStart w:id="47" w:name="OLE_LINK70"/>
       <w:bookmarkStart w:id="48" w:name="OLE_LINK13"/>
-      <w:bookmarkStart w:id="49" w:name="OLE_LINK64"/>
-      <w:bookmarkStart w:id="50" w:name="OLE_LINK23"/>
-      <w:bookmarkStart w:id="51" w:name="OLE_LINK58"/>
+      <w:bookmarkStart w:id="49" w:name="OLE_LINK23"/>
+      <w:bookmarkStart w:id="50" w:name="OLE_LINK58"/>
+      <w:bookmarkStart w:id="51" w:name="OLE_LINK64"/>
       <w:r>
         <w:rPr>
           <w:rFonts w:ascii="Kalinga" w:hAnsi="Kalinga" w:cs="Kalinga"/>

</xml_diff>

<commit_message>
memperbaiki preview tab verifikasi di bagian nama kerabat
</commit_message>
<xml_diff>
--- a/template_kredit.docx
+++ b/template_kredit.docx
@@ -2888,8 +2888,6 @@
         </w:rPr>
         <w:tab/>
       </w:r>
-      <w:bookmarkStart w:id="52" w:name="_GoBack"/>
-      <w:bookmarkEnd w:id="52"/>
       <w:r>
         <w:rPr>
           <w:rFonts w:hint="default" w:ascii="Kalinga" w:hAnsi="Kalinga"/>
@@ -3688,7 +3686,26 @@
           <w:sz w:val="20"/>
           <w:szCs w:val="20"/>
         </w:rPr>
-        <w:t xml:space="preserve">Gaji Aktif Pemohon saat ini berkisar </w:t>
+        <w:t>Gaji Aktif Pemohon saat ini berkisar</w:t>
+      </w:r>
+      <w:r>
+        <w:rPr>
+          <w:rFonts w:hint="default" w:ascii="Kalinga" w:hAnsi="Kalinga"/>
+          <w:color w:val="auto"/>
+          <w:sz w:val="20"/>
+          <w:szCs w:val="20"/>
+          <w:lang w:val="en-US"/>
+        </w:rPr>
+        <w:t xml:space="preserve"> Rp.</w:t>
+      </w:r>
+      <w:r>
+        <w:rPr>
+          <w:rFonts w:hint="default" w:ascii="Kalinga" w:hAnsi="Kalinga"/>
+          <w:color w:val="auto"/>
+          <w:sz w:val="20"/>
+          <w:szCs w:val="20"/>
+        </w:rPr>
+        <w:t xml:space="preserve"> </w:t>
       </w:r>
       <w:r>
         <w:rPr>
@@ -3717,16 +3734,37 @@
           <w:szCs w:val="20"/>
           <w:lang w:val="en-US"/>
         </w:rPr>
-        <w:t>}}</w:t>
-      </w:r>
-      <w:r>
-        <w:rPr>
-          <w:rFonts w:hint="default" w:ascii="Kalinga" w:hAnsi="Kalinga"/>
-          <w:color w:val="auto"/>
-          <w:sz w:val="20"/>
-          <w:szCs w:val="20"/>
-        </w:rPr>
-        <w:t xml:space="preserve">, dan pendapatan lainnya atau dapat dicocokan pada Rekening Payroll </w:t>
+        <w:t>}},-</w:t>
+      </w:r>
+      <w:bookmarkStart w:id="52" w:name="_GoBack"/>
+      <w:bookmarkEnd w:id="52"/>
+      <w:r>
+        <w:rPr>
+          <w:rFonts w:hint="default" w:ascii="Kalinga" w:hAnsi="Kalinga"/>
+          <w:color w:val="auto"/>
+          <w:sz w:val="20"/>
+          <w:szCs w:val="20"/>
+        </w:rPr>
+        <w:t>, dan pendapatan lainnya atau dapat dicocok</w:t>
+      </w:r>
+      <w:r>
+        <w:rPr>
+          <w:rFonts w:hint="default" w:ascii="Kalinga" w:hAnsi="Kalinga"/>
+          <w:color w:val="auto"/>
+          <w:sz w:val="20"/>
+          <w:szCs w:val="20"/>
+          <w:lang w:val="en-US"/>
+        </w:rPr>
+        <w:t>k</w:t>
+      </w:r>
+      <w:r>
+        <w:rPr>
+          <w:rFonts w:hint="default" w:ascii="Kalinga" w:hAnsi="Kalinga"/>
+          <w:color w:val="auto"/>
+          <w:sz w:val="20"/>
+          <w:szCs w:val="20"/>
+        </w:rPr>
+        <w:t xml:space="preserve">an pada Rekening Payroll </w:t>
       </w:r>
       <w:r>
         <w:rPr>

</xml_diff>

<commit_message>
menambahkan perhitungan RPC pada template_kredit
</commit_message>
<xml_diff>
--- a/template_kredit.docx
+++ b/template_kredit.docx
@@ -15,27 +15,27 @@
           <w:u w:val="single"/>
         </w:rPr>
       </w:pPr>
-      <w:bookmarkStart w:id="0" w:name="OLE_LINK5"/>
-      <w:bookmarkStart w:id="1" w:name="OLE_LINK28"/>
-      <w:bookmarkStart w:id="2" w:name="OLE_LINK55"/>
-      <w:bookmarkStart w:id="3" w:name="OLE_LINK38"/>
-      <w:bookmarkStart w:id="4" w:name="OLE_LINK66"/>
-      <w:bookmarkStart w:id="5" w:name="OLE_LINK51"/>
-      <w:bookmarkStart w:id="6" w:name="OLE_LINK29"/>
-      <w:bookmarkStart w:id="7" w:name="OLE_LINK62"/>
+      <w:bookmarkStart w:id="0" w:name="OLE_LINK66"/>
+      <w:bookmarkStart w:id="1" w:name="OLE_LINK51"/>
+      <w:bookmarkStart w:id="2" w:name="OLE_LINK29"/>
+      <w:bookmarkStart w:id="3" w:name="OLE_LINK62"/>
+      <w:bookmarkStart w:id="4" w:name="OLE_LINK5"/>
+      <w:bookmarkStart w:id="5" w:name="OLE_LINK28"/>
+      <w:bookmarkStart w:id="6" w:name="OLE_LINK38"/>
+      <w:bookmarkStart w:id="7" w:name="OLE_LINK55"/>
       <w:bookmarkStart w:id="8" w:name="OLE_LINK89"/>
       <w:bookmarkStart w:id="9" w:name="OLE_LINK8"/>
-      <w:bookmarkStart w:id="10" w:name="OLE_LINK37"/>
-      <w:bookmarkStart w:id="11" w:name="OLE_LINK44"/>
-      <w:bookmarkStart w:id="12" w:name="OLE_LINK36"/>
+      <w:bookmarkStart w:id="10" w:name="OLE_LINK67"/>
+      <w:bookmarkStart w:id="11" w:name="OLE_LINK37"/>
+      <w:bookmarkStart w:id="12" w:name="OLE_LINK17"/>
       <w:bookmarkStart w:id="13" w:name="OLE_LINK3"/>
-      <w:bookmarkStart w:id="14" w:name="OLE_LINK7"/>
-      <w:bookmarkStart w:id="15" w:name="OLE_LINK87"/>
-      <w:bookmarkStart w:id="16" w:name="OLE_LINK56"/>
-      <w:bookmarkStart w:id="17" w:name="OLE_LINK17"/>
-      <w:bookmarkStart w:id="18" w:name="OLE_LINK49"/>
-      <w:bookmarkStart w:id="19" w:name="OLE_LINK67"/>
-      <w:bookmarkStart w:id="20" w:name="OLE_LINK48"/>
+      <w:bookmarkStart w:id="14" w:name="OLE_LINK49"/>
+      <w:bookmarkStart w:id="15" w:name="OLE_LINK48"/>
+      <w:bookmarkStart w:id="16" w:name="OLE_LINK36"/>
+      <w:bookmarkStart w:id="17" w:name="OLE_LINK7"/>
+      <w:bookmarkStart w:id="18" w:name="OLE_LINK87"/>
+      <w:bookmarkStart w:id="19" w:name="OLE_LINK44"/>
+      <w:bookmarkStart w:id="20" w:name="OLE_LINK56"/>
       <w:r>
         <w:rPr>
           <w:rFonts w:hint="default" w:ascii="Kalinga" w:hAnsi="Kalinga"/>
@@ -2135,15 +2135,15 @@
       </w:pPr>
       <w:bookmarkStart w:id="21" w:name="OLE_LINK71"/>
       <w:bookmarkStart w:id="22" w:name="OLE_LINK63"/>
-      <w:bookmarkStart w:id="23" w:name="OLE_LINK54"/>
-      <w:bookmarkStart w:id="24" w:name="OLE_LINK90"/>
-      <w:bookmarkStart w:id="25" w:name="OLE_LINK73"/>
-      <w:bookmarkStart w:id="26" w:name="OLE_LINK68"/>
+      <w:bookmarkStart w:id="23" w:name="OLE_LINK90"/>
+      <w:bookmarkStart w:id="24" w:name="OLE_LINK73"/>
+      <w:bookmarkStart w:id="25" w:name="OLE_LINK20"/>
+      <w:bookmarkStart w:id="26" w:name="OLE_LINK54"/>
       <w:bookmarkStart w:id="27" w:name="OLE_LINK21"/>
-      <w:bookmarkStart w:id="28" w:name="OLE_LINK20"/>
-      <w:bookmarkStart w:id="29" w:name="OLE_LINK39"/>
-      <w:bookmarkStart w:id="30" w:name="OLE_LINK45"/>
-      <w:bookmarkStart w:id="31" w:name="OLE_LINK88"/>
+      <w:bookmarkStart w:id="28" w:name="OLE_LINK45"/>
+      <w:bookmarkStart w:id="29" w:name="OLE_LINK88"/>
+      <w:bookmarkStart w:id="30" w:name="OLE_LINK39"/>
+      <w:bookmarkStart w:id="31" w:name="OLE_LINK68"/>
       <w:bookmarkStart w:id="32" w:name="OLE_LINK10"/>
       <w:bookmarkStart w:id="33" w:name="OLE_LINK61"/>
       <w:bookmarkStart w:id="34" w:name="OLE_LINK52"/>
@@ -2577,7 +2577,6 @@
           <w:lang w:val="en-US"/>
         </w:rPr>
         <w:tab/>
-        <w:t/>
       </w:r>
       <w:r>
         <w:rPr>
@@ -3021,8 +3020,8 @@
           <w:lang w:val="en-US"/>
         </w:rPr>
       </w:pPr>
-      <w:bookmarkStart w:id="35" w:name="OLE_LINK18"/>
-      <w:bookmarkStart w:id="36" w:name="OLE_LINK25"/>
+      <w:bookmarkStart w:id="35" w:name="OLE_LINK25"/>
+      <w:bookmarkStart w:id="36" w:name="OLE_LINK18"/>
       <w:bookmarkStart w:id="37" w:name="OLE_LINK9"/>
       <w:r>
         <w:rPr>
@@ -3736,8 +3735,6 @@
         </w:rPr>
         <w:t>}},-</w:t>
       </w:r>
-      <w:bookmarkStart w:id="52" w:name="_GoBack"/>
-      <w:bookmarkEnd w:id="52"/>
       <w:r>
         <w:rPr>
           <w:rFonts w:hint="default" w:ascii="Kalinga" w:hAnsi="Kalinga"/>
@@ -5645,6 +5642,2542 @@
           <w:szCs w:val="20"/>
         </w:rPr>
         <w:t>bersedia untuk mengingatkan Pemohon untuk kewajiban angsuran perbulan.</w:t>
+      </w:r>
+    </w:p>
+    <w:p>
+      <w:pPr>
+        <w:numPr>
+          <w:numId w:val="0"/>
+        </w:numPr>
+        <w:spacing w:after="0" w:line="360" w:lineRule="auto"/>
+        <w:jc w:val="both"/>
+        <w:rPr>
+          <w:rFonts w:ascii="Kalinga" w:hAnsi="Kalinga" w:cs="Kalinga"/>
+          <w:sz w:val="20"/>
+          <w:szCs w:val="20"/>
+        </w:rPr>
+      </w:pPr>
+    </w:p>
+    <w:p>
+      <w:pPr>
+        <w:numPr>
+          <w:numId w:val="0"/>
+        </w:numPr>
+        <w:spacing w:after="0" w:line="360" w:lineRule="auto"/>
+        <w:jc w:val="both"/>
+        <w:rPr>
+          <w:rFonts w:hint="default" w:ascii="Kalinga" w:hAnsi="Kalinga"/>
+          <w:sz w:val="20"/>
+          <w:szCs w:val="20"/>
+        </w:rPr>
+      </w:pPr>
+      <w:r>
+        <w:rPr>
+          <w:rFonts w:hint="default" w:ascii="Kalinga" w:hAnsi="Kalinga"/>
+          <w:b/>
+          <w:bCs/>
+          <w:sz w:val="20"/>
+          <w:szCs w:val="20"/>
+          <w:u w:val="single"/>
+          <w:lang w:val="en-US"/>
+        </w:rPr>
+        <w:t>PERHITUNGAN REPAYMENT CAPACITY</w:t>
+      </w:r>
+      <w:r>
+        <w:rPr>
+          <w:rFonts w:hint="default" w:ascii="Kalinga" w:hAnsi="Kalinga"/>
+          <w:sz w:val="20"/>
+          <w:szCs w:val="20"/>
+        </w:rPr>
+        <w:t xml:space="preserve"> :</w:t>
+      </w:r>
+    </w:p>
+    <w:p>
+      <w:pPr>
+        <w:numPr>
+          <w:numId w:val="0"/>
+        </w:numPr>
+        <w:spacing w:after="0" w:line="360" w:lineRule="auto"/>
+        <w:jc w:val="both"/>
+        <w:rPr>
+          <w:rFonts w:hint="default" w:ascii="Kalinga" w:hAnsi="Kalinga"/>
+          <w:sz w:val="20"/>
+          <w:szCs w:val="20"/>
+        </w:rPr>
+      </w:pPr>
+    </w:p>
+    <w:p>
+      <w:pPr>
+        <w:numPr>
+          <w:numId w:val="0"/>
+        </w:numPr>
+        <w:spacing w:after="0" w:line="360" w:lineRule="auto"/>
+        <w:jc w:val="both"/>
+        <w:rPr>
+          <w:rFonts w:hint="default" w:ascii="Kalinga" w:hAnsi="Kalinga"/>
+          <w:sz w:val="20"/>
+          <w:szCs w:val="20"/>
+        </w:rPr>
+      </w:pPr>
+      <w:r>
+        <w:rPr>
+          <w:rFonts w:hint="default" w:ascii="Kalinga" w:hAnsi="Kalinga"/>
+          <w:sz w:val="20"/>
+          <w:szCs w:val="20"/>
+        </w:rPr>
+        <w:t>Penghasilan Pemohon Cfm. Estimasi Pensiun TMT BUP NIP {{ nip_pemohon }} atas nama {{ nama_pemohon }} dengan data sebagai berikut :</w:t>
+      </w:r>
+    </w:p>
+    <w:p>
+      <w:pPr>
+        <w:numPr>
+          <w:numId w:val="0"/>
+        </w:numPr>
+        <w:spacing w:after="0" w:line="360" w:lineRule="auto"/>
+        <w:jc w:val="both"/>
+        <w:rPr>
+          <w:rFonts w:hint="default" w:ascii="Kalinga" w:hAnsi="Kalinga"/>
+          <w:sz w:val="20"/>
+          <w:szCs w:val="20"/>
+        </w:rPr>
+      </w:pPr>
+    </w:p>
+    <w:p>
+      <w:pPr>
+        <w:numPr>
+          <w:numId w:val="0"/>
+        </w:numPr>
+        <w:spacing w:after="0" w:line="360" w:lineRule="auto"/>
+        <w:jc w:val="both"/>
+        <w:rPr>
+          <w:rFonts w:hint="default" w:ascii="Kalinga" w:hAnsi="Kalinga"/>
+          <w:sz w:val="20"/>
+          <w:szCs w:val="20"/>
+          <w:lang w:val="en-US"/>
+        </w:rPr>
+      </w:pPr>
+      <w:r>
+        <w:rPr>
+          <w:rFonts w:hint="default" w:ascii="Kalinga" w:hAnsi="Kalinga"/>
+          <w:sz w:val="20"/>
+          <w:szCs w:val="20"/>
+        </w:rPr>
+        <w:t xml:space="preserve">Estimasi Gaji (BUP) </w:t>
+      </w:r>
+      <w:r>
+        <w:rPr>
+          <w:rFonts w:hint="default" w:ascii="Kalinga" w:hAnsi="Kalinga"/>
+          <w:sz w:val="20"/>
+          <w:szCs w:val="20"/>
+          <w:lang w:val="en-US"/>
+        </w:rPr>
+        <w:tab/>
+        <w:t/>
+      </w:r>
+      <w:r>
+        <w:rPr>
+          <w:rFonts w:hint="default" w:ascii="Kalinga" w:hAnsi="Kalinga"/>
+          <w:sz w:val="20"/>
+          <w:szCs w:val="20"/>
+          <w:lang w:val="en-US"/>
+        </w:rPr>
+        <w:tab/>
+      </w:r>
+      <w:r>
+        <w:rPr>
+          <w:rFonts w:hint="default" w:ascii="Kalinga" w:hAnsi="Kalinga"/>
+          <w:sz w:val="20"/>
+          <w:szCs w:val="20"/>
+        </w:rPr>
+        <w:t xml:space="preserve"> : </w:t>
+      </w:r>
+      <w:r>
+        <w:rPr>
+          <w:rFonts w:hint="default" w:ascii="Kalinga" w:hAnsi="Kalinga"/>
+          <w:sz w:val="20"/>
+          <w:szCs w:val="20"/>
+        </w:rPr>
+        <w:tab/>
+      </w:r>
+      <w:r>
+        <w:rPr>
+          <w:rFonts w:hint="default" w:ascii="Kalinga" w:hAnsi="Kalinga"/>
+          <w:sz w:val="20"/>
+          <w:szCs w:val="20"/>
+        </w:rPr>
+        <w:t>Rp</w:t>
+      </w:r>
+      <w:r>
+        <w:rPr>
+          <w:rFonts w:hint="default" w:ascii="Kalinga" w:hAnsi="Kalinga"/>
+          <w:sz w:val="20"/>
+          <w:szCs w:val="20"/>
+          <w:lang w:val="en-US"/>
+        </w:rPr>
+        <w:t xml:space="preserve">. </w:t>
+      </w:r>
+      <w:r>
+        <w:rPr>
+          <w:rFonts w:hint="default" w:ascii="Kalinga" w:hAnsi="Kalinga"/>
+          <w:sz w:val="20"/>
+          <w:szCs w:val="20"/>
+        </w:rPr>
+        <w:t>{{ rpc_penghasilan }}</w:t>
+      </w:r>
+      <w:r>
+        <w:rPr>
+          <w:rFonts w:hint="default" w:ascii="Kalinga" w:hAnsi="Kalinga"/>
+          <w:sz w:val="20"/>
+          <w:szCs w:val="20"/>
+          <w:lang w:val="en-US"/>
+        </w:rPr>
+        <w:t>,-</w:t>
+      </w:r>
+    </w:p>
+    <w:p>
+      <w:pPr>
+        <w:numPr>
+          <w:numId w:val="0"/>
+        </w:numPr>
+        <w:spacing w:after="0" w:line="360" w:lineRule="auto"/>
+        <w:jc w:val="both"/>
+        <w:rPr>
+          <w:rFonts w:hint="default" w:ascii="Kalinga" w:hAnsi="Kalinga"/>
+          <w:sz w:val="20"/>
+          <w:szCs w:val="20"/>
+          <w:lang w:val="en-US"/>
+        </w:rPr>
+      </w:pPr>
+      <w:r>
+        <w:rPr>
+          <w:rFonts w:hint="default" w:ascii="Kalinga" w:hAnsi="Kalinga"/>
+          <w:sz w:val="20"/>
+          <w:szCs w:val="20"/>
+        </w:rPr>
+        <w:t xml:space="preserve">Penghasilan Pemohon </w:t>
+      </w:r>
+      <w:r>
+        <w:rPr>
+          <w:rFonts w:hint="default" w:ascii="Kalinga" w:hAnsi="Kalinga"/>
+          <w:sz w:val="20"/>
+          <w:szCs w:val="20"/>
+          <w:lang w:val="en-US"/>
+        </w:rPr>
+        <w:tab/>
+        <w:t/>
+      </w:r>
+      <w:r>
+        <w:rPr>
+          <w:rFonts w:hint="default" w:ascii="Kalinga" w:hAnsi="Kalinga"/>
+          <w:sz w:val="20"/>
+          <w:szCs w:val="20"/>
+          <w:lang w:val="en-US"/>
+        </w:rPr>
+        <w:tab/>
+        <w:t xml:space="preserve"> </w:t>
+      </w:r>
+      <w:r>
+        <w:rPr>
+          <w:rFonts w:hint="default" w:ascii="Kalinga" w:hAnsi="Kalinga"/>
+          <w:sz w:val="20"/>
+          <w:szCs w:val="20"/>
+        </w:rPr>
+        <w:t xml:space="preserve">: </w:t>
+      </w:r>
+      <w:r>
+        <w:rPr>
+          <w:rFonts w:hint="default" w:ascii="Kalinga" w:hAnsi="Kalinga"/>
+          <w:sz w:val="20"/>
+          <w:szCs w:val="20"/>
+        </w:rPr>
+        <w:tab/>
+      </w:r>
+      <w:r>
+        <w:rPr>
+          <w:rFonts w:hint="default" w:ascii="Kalinga" w:hAnsi="Kalinga"/>
+          <w:sz w:val="20"/>
+          <w:szCs w:val="20"/>
+        </w:rPr>
+        <w:t>Rp</w:t>
+      </w:r>
+      <w:r>
+        <w:rPr>
+          <w:rFonts w:hint="default" w:ascii="Kalinga" w:hAnsi="Kalinga"/>
+          <w:sz w:val="20"/>
+          <w:szCs w:val="20"/>
+          <w:lang w:val="en-US"/>
+        </w:rPr>
+        <w:t xml:space="preserve">. </w:t>
+      </w:r>
+      <w:r>
+        <w:rPr>
+          <w:rFonts w:hint="default" w:ascii="Kalinga" w:hAnsi="Kalinga"/>
+          <w:sz w:val="20"/>
+          <w:szCs w:val="20"/>
+        </w:rPr>
+        <w:t>{{ rpc_penghasilan }}</w:t>
+      </w:r>
+      <w:r>
+        <w:rPr>
+          <w:rFonts w:hint="default" w:ascii="Kalinga" w:hAnsi="Kalinga"/>
+          <w:sz w:val="20"/>
+          <w:szCs w:val="20"/>
+          <w:lang w:val="en-US"/>
+        </w:rPr>
+        <w:t>,-</w:t>
+      </w:r>
+    </w:p>
+    <w:p>
+      <w:pPr>
+        <w:numPr>
+          <w:numId w:val="0"/>
+        </w:numPr>
+        <w:spacing w:after="0" w:line="360" w:lineRule="auto"/>
+        <w:jc w:val="both"/>
+        <w:rPr>
+          <w:rFonts w:hint="default" w:ascii="Kalinga" w:hAnsi="Kalinga"/>
+          <w:sz w:val="20"/>
+          <w:szCs w:val="20"/>
+          <w:lang w:val="en-US"/>
+        </w:rPr>
+      </w:pPr>
+      <w:r>
+        <w:rPr>
+          <w:rFonts w:hint="default" w:ascii="Kalinga" w:hAnsi="Kalinga"/>
+          <w:sz w:val="20"/>
+          <w:szCs w:val="20"/>
+        </w:rPr>
+        <w:t xml:space="preserve">DSC 90 %   </w:t>
+      </w:r>
+      <w:r>
+        <w:rPr>
+          <w:rFonts w:hint="default" w:ascii="Kalinga" w:hAnsi="Kalinga"/>
+          <w:sz w:val="20"/>
+          <w:szCs w:val="20"/>
+          <w:lang w:val="en-US"/>
+        </w:rPr>
+        <w:tab/>
+        <w:t/>
+      </w:r>
+      <w:r>
+        <w:rPr>
+          <w:rFonts w:hint="default" w:ascii="Kalinga" w:hAnsi="Kalinga"/>
+          <w:sz w:val="20"/>
+          <w:szCs w:val="20"/>
+          <w:lang w:val="en-US"/>
+        </w:rPr>
+        <w:tab/>
+        <w:t/>
+      </w:r>
+      <w:r>
+        <w:rPr>
+          <w:rFonts w:hint="default" w:ascii="Kalinga" w:hAnsi="Kalinga"/>
+          <w:sz w:val="20"/>
+          <w:szCs w:val="20"/>
+          <w:lang w:val="en-US"/>
+        </w:rPr>
+        <w:tab/>
+        <w:t xml:space="preserve"> </w:t>
+      </w:r>
+      <w:r>
+        <w:rPr>
+          <w:rFonts w:hint="default" w:ascii="Kalinga" w:hAnsi="Kalinga"/>
+          <w:sz w:val="20"/>
+          <w:szCs w:val="20"/>
+        </w:rPr>
+        <w:t xml:space="preserve">: </w:t>
+      </w:r>
+      <w:r>
+        <w:rPr>
+          <w:rFonts w:hint="default" w:ascii="Kalinga" w:hAnsi="Kalinga"/>
+          <w:sz w:val="20"/>
+          <w:szCs w:val="20"/>
+          <w:lang w:val="en-US"/>
+        </w:rPr>
+        <w:tab/>
+      </w:r>
+      <w:r>
+        <w:rPr>
+          <w:rFonts w:hint="default" w:ascii="Kalinga" w:hAnsi="Kalinga"/>
+          <w:sz w:val="20"/>
+          <w:szCs w:val="20"/>
+        </w:rPr>
+        <w:t>Rp</w:t>
+      </w:r>
+      <w:r>
+        <w:rPr>
+          <w:rFonts w:hint="default" w:ascii="Kalinga" w:hAnsi="Kalinga"/>
+          <w:sz w:val="20"/>
+          <w:szCs w:val="20"/>
+          <w:lang w:val="en-US"/>
+        </w:rPr>
+        <w:t xml:space="preserve">. </w:t>
+      </w:r>
+      <w:r>
+        <w:rPr>
+          <w:rFonts w:hint="default" w:ascii="Kalinga" w:hAnsi="Kalinga"/>
+          <w:sz w:val="20"/>
+          <w:szCs w:val="20"/>
+        </w:rPr>
+        <w:t>{{ rpc_dsc_90 }}</w:t>
+      </w:r>
+      <w:r>
+        <w:rPr>
+          <w:rFonts w:hint="default" w:ascii="Kalinga" w:hAnsi="Kalinga"/>
+          <w:sz w:val="20"/>
+          <w:szCs w:val="20"/>
+          <w:lang w:val="en-US"/>
+        </w:rPr>
+        <w:t>,-</w:t>
+      </w:r>
+    </w:p>
+    <w:p>
+      <w:pPr>
+        <w:numPr>
+          <w:numId w:val="0"/>
+        </w:numPr>
+        <w:spacing w:after="0" w:line="360" w:lineRule="auto"/>
+        <w:jc w:val="both"/>
+        <w:rPr>
+          <w:rFonts w:hint="default" w:ascii="Kalinga" w:hAnsi="Kalinga"/>
+          <w:sz w:val="20"/>
+          <w:szCs w:val="20"/>
+        </w:rPr>
+      </w:pPr>
+    </w:p>
+    <w:p>
+      <w:pPr>
+        <w:numPr>
+          <w:numId w:val="0"/>
+        </w:numPr>
+        <w:spacing w:after="0" w:line="360" w:lineRule="auto"/>
+        <w:jc w:val="both"/>
+        <w:rPr>
+          <w:rFonts w:hint="default" w:ascii="Kalinga" w:hAnsi="Kalinga"/>
+          <w:sz w:val="20"/>
+          <w:szCs w:val="20"/>
+        </w:rPr>
+      </w:pPr>
+      <w:r>
+        <w:rPr>
+          <w:rFonts w:hint="default" w:ascii="Kalinga" w:hAnsi="Kalinga"/>
+          <w:sz w:val="20"/>
+          <w:szCs w:val="20"/>
+        </w:rPr>
+        <w:t>Cfm. E-PP Kredit CR, Buku IV, Nama Bab BNI Fleksi, Nama Sub Bab Ketentuan Umum, Bab I Sub Sub 01, Halaman 18, Tanggal 18-05-2018 pada poin 3. Untuk Pensiunan dan Calon Pensiunan Maksimal DSR = 90% dari total Pendapatan Tetap (yang akan diterima) per bulan Tanpa Memperhitungkan Kewajiban Ybs. di Bank/Lembaga Keuangan Non Bank Lainnya.</w:t>
+      </w:r>
+    </w:p>
+    <w:p>
+      <w:pPr>
+        <w:numPr>
+          <w:numId w:val="0"/>
+        </w:numPr>
+        <w:spacing w:after="0" w:line="360" w:lineRule="auto"/>
+        <w:jc w:val="both"/>
+        <w:rPr>
+          <w:rFonts w:hint="default" w:ascii="Kalinga" w:hAnsi="Kalinga"/>
+          <w:sz w:val="20"/>
+          <w:szCs w:val="20"/>
+        </w:rPr>
+      </w:pPr>
+    </w:p>
+    <w:p>
+      <w:pPr>
+        <w:numPr>
+          <w:numId w:val="0"/>
+        </w:numPr>
+        <w:spacing w:after="0" w:line="360" w:lineRule="auto"/>
+        <w:jc w:val="both"/>
+        <w:rPr>
+          <w:rFonts w:hint="default" w:ascii="Kalinga" w:hAnsi="Kalinga"/>
+          <w:sz w:val="20"/>
+          <w:szCs w:val="20"/>
+        </w:rPr>
+      </w:pPr>
+      <w:r>
+        <w:rPr>
+          <w:rFonts w:hint="default" w:ascii="Kalinga" w:hAnsi="Kalinga"/>
+          <w:sz w:val="20"/>
+          <w:szCs w:val="20"/>
+        </w:rPr>
+        <w:t>Angsuran Eksisting Pemohon Cfm SLIK tanggal {{ tgl_slik }}</w:t>
+      </w:r>
+    </w:p>
+    <w:p>
+      <w:pPr>
+        <w:numPr>
+          <w:numId w:val="0"/>
+        </w:numPr>
+        <w:spacing w:after="0" w:line="360" w:lineRule="auto"/>
+        <w:jc w:val="both"/>
+        <w:rPr>
+          <w:rFonts w:hint="default" w:ascii="Kalinga" w:hAnsi="Kalinga"/>
+          <w:sz w:val="20"/>
+          <w:szCs w:val="20"/>
+        </w:rPr>
+      </w:pPr>
+      <w:r>
+        <w:rPr>
+          <w:rFonts w:hint="default" w:ascii="Kalinga" w:hAnsi="Kalinga"/>
+          <w:sz w:val="20"/>
+          <w:szCs w:val="20"/>
+        </w:rPr>
+        <w:t>{% if fasilitas_nihil == 'ya' %}</w:t>
+      </w:r>
+    </w:p>
+    <w:p>
+      <w:pPr>
+        <w:numPr>
+          <w:numId w:val="0"/>
+        </w:numPr>
+        <w:spacing w:after="0" w:line="360" w:lineRule="auto"/>
+        <w:jc w:val="both"/>
+        <w:rPr>
+          <w:rFonts w:hint="default" w:ascii="Kalinga" w:hAnsi="Kalinga"/>
+          <w:sz w:val="20"/>
+          <w:szCs w:val="20"/>
+        </w:rPr>
+      </w:pPr>
+      <w:r>
+        <w:rPr>
+          <w:rFonts w:hint="default" w:ascii="Kalinga" w:hAnsi="Kalinga"/>
+          <w:sz w:val="20"/>
+          <w:szCs w:val="20"/>
+        </w:rPr>
+        <w:t>- Nihil - Data Fasilitas Kredit tidak ditemukan.</w:t>
+      </w:r>
+    </w:p>
+    <w:p>
+      <w:pPr>
+        <w:numPr>
+          <w:numId w:val="0"/>
+        </w:numPr>
+        <w:spacing w:after="0" w:line="360" w:lineRule="auto"/>
+        <w:jc w:val="both"/>
+        <w:rPr>
+          <w:rFonts w:hint="default" w:ascii="Kalinga" w:hAnsi="Kalinga"/>
+          <w:sz w:val="20"/>
+          <w:szCs w:val="20"/>
+        </w:rPr>
+      </w:pPr>
+      <w:r>
+        <w:rPr>
+          <w:rFonts w:hint="default" w:ascii="Kalinga" w:hAnsi="Kalinga"/>
+          <w:sz w:val="20"/>
+          <w:szCs w:val="20"/>
+        </w:rPr>
+        <w:t>{% else %}</w:t>
+      </w:r>
+    </w:p>
+    <w:p>
+      <w:pPr>
+        <w:numPr>
+          <w:numId w:val="0"/>
+        </w:numPr>
+        <w:spacing w:after="0" w:line="360" w:lineRule="auto"/>
+        <w:jc w:val="both"/>
+        <w:rPr>
+          <w:rFonts w:hint="default" w:ascii="Kalinga" w:hAnsi="Kalinga"/>
+          <w:sz w:val="20"/>
+          <w:szCs w:val="20"/>
+        </w:rPr>
+      </w:pPr>
+      <w:r>
+        <w:rPr>
+          <w:rFonts w:hint="default" w:ascii="Kalinga" w:hAnsi="Kalinga"/>
+          <w:sz w:val="20"/>
+          <w:szCs w:val="20"/>
+        </w:rPr>
+        <w:t>{% if slik_bank_1_nama %}</w:t>
+      </w:r>
+    </w:p>
+    <w:p>
+      <w:pPr>
+        <w:numPr>
+          <w:numId w:val="0"/>
+        </w:numPr>
+        <w:spacing w:after="0" w:line="360" w:lineRule="auto"/>
+        <w:jc w:val="both"/>
+        <w:rPr>
+          <w:rFonts w:hint="default" w:ascii="Kalinga" w:hAnsi="Kalinga"/>
+          <w:sz w:val="20"/>
+          <w:szCs w:val="20"/>
+          <w:lang w:val="en-US"/>
+        </w:rPr>
+      </w:pPr>
+      <w:r>
+        <w:rPr>
+          <w:rFonts w:hint="default" w:ascii="Kalinga" w:hAnsi="Kalinga"/>
+          <w:sz w:val="20"/>
+          <w:szCs w:val="20"/>
+        </w:rPr>
+        <w:t xml:space="preserve">- Fasilitas Kredit {{slik_bank_1_jenis | default('', true)}} di {{slik_bank_1_nama}} : </w:t>
+      </w:r>
+      <w:r>
+        <w:rPr>
+          <w:rFonts w:hint="default" w:ascii="Kalinga" w:hAnsi="Kalinga"/>
+          <w:sz w:val="20"/>
+          <w:szCs w:val="20"/>
+        </w:rPr>
+        <w:tab/>
+      </w:r>
+      <w:r>
+        <w:rPr>
+          <w:rFonts w:hint="default" w:ascii="Kalinga" w:hAnsi="Kalinga"/>
+          <w:sz w:val="20"/>
+          <w:szCs w:val="20"/>
+        </w:rPr>
+        <w:t>Rp</w:t>
+      </w:r>
+      <w:r>
+        <w:rPr>
+          <w:rFonts w:hint="default" w:ascii="Kalinga" w:hAnsi="Kalinga"/>
+          <w:sz w:val="20"/>
+          <w:szCs w:val="20"/>
+          <w:lang w:val="en-US"/>
+        </w:rPr>
+        <w:t xml:space="preserve">. </w:t>
+      </w:r>
+      <w:r>
+        <w:rPr>
+          <w:rFonts w:hint="default" w:ascii="Kalinga" w:hAnsi="Kalinga"/>
+          <w:sz w:val="20"/>
+          <w:szCs w:val="20"/>
+        </w:rPr>
+        <w:t>{{ slik_bank_1_angsuran | default('0', true) }}</w:t>
+      </w:r>
+      <w:r>
+        <w:rPr>
+          <w:rFonts w:hint="default" w:ascii="Kalinga" w:hAnsi="Kalinga"/>
+          <w:sz w:val="20"/>
+          <w:szCs w:val="20"/>
+          <w:lang w:val="en-US"/>
+        </w:rPr>
+        <w:t>,-.</w:t>
+      </w:r>
+    </w:p>
+    <w:p>
+      <w:pPr>
+        <w:numPr>
+          <w:numId w:val="0"/>
+        </w:numPr>
+        <w:spacing w:after="0" w:line="360" w:lineRule="auto"/>
+        <w:jc w:val="both"/>
+        <w:rPr>
+          <w:rFonts w:hint="default" w:ascii="Kalinga" w:hAnsi="Kalinga"/>
+          <w:sz w:val="20"/>
+          <w:szCs w:val="20"/>
+        </w:rPr>
+      </w:pPr>
+      <w:r>
+        <w:rPr>
+          <w:rFonts w:hint="default" w:ascii="Kalinga" w:hAnsi="Kalinga"/>
+          <w:sz w:val="20"/>
+          <w:szCs w:val="20"/>
+        </w:rPr>
+        <w:t>{% endif %}</w:t>
+      </w:r>
+    </w:p>
+    <w:p>
+      <w:pPr>
+        <w:numPr>
+          <w:numId w:val="0"/>
+        </w:numPr>
+        <w:spacing w:after="0" w:line="360" w:lineRule="auto"/>
+        <w:jc w:val="both"/>
+        <w:rPr>
+          <w:rFonts w:hint="default" w:ascii="Kalinga" w:hAnsi="Kalinga"/>
+          <w:sz w:val="20"/>
+          <w:szCs w:val="20"/>
+        </w:rPr>
+      </w:pPr>
+      <w:r>
+        <w:rPr>
+          <w:rFonts w:hint="default" w:ascii="Kalinga" w:hAnsi="Kalinga"/>
+          <w:sz w:val="20"/>
+          <w:szCs w:val="20"/>
+        </w:rPr>
+        <w:t>{% if slik_bank_2_nama %}</w:t>
+      </w:r>
+    </w:p>
+    <w:p>
+      <w:pPr>
+        <w:numPr>
+          <w:numId w:val="0"/>
+        </w:numPr>
+        <w:spacing w:after="0" w:line="360" w:lineRule="auto"/>
+        <w:jc w:val="both"/>
+        <w:rPr>
+          <w:rFonts w:hint="default" w:ascii="Kalinga" w:hAnsi="Kalinga"/>
+          <w:sz w:val="20"/>
+          <w:szCs w:val="20"/>
+          <w:lang w:val="en-US"/>
+        </w:rPr>
+      </w:pPr>
+      <w:r>
+        <w:rPr>
+          <w:rFonts w:hint="default" w:ascii="Kalinga" w:hAnsi="Kalinga"/>
+          <w:sz w:val="20"/>
+          <w:szCs w:val="20"/>
+        </w:rPr>
+        <w:t xml:space="preserve">- Fasilitas Kredit {{slik_bank_2_jenis | default('', true)}} di {{slik_bank_2_nama}} : </w:t>
+      </w:r>
+      <w:r>
+        <w:rPr>
+          <w:rFonts w:hint="default" w:ascii="Kalinga" w:hAnsi="Kalinga"/>
+          <w:sz w:val="20"/>
+          <w:szCs w:val="20"/>
+        </w:rPr>
+        <w:tab/>
+      </w:r>
+      <w:r>
+        <w:rPr>
+          <w:rFonts w:hint="default" w:ascii="Kalinga" w:hAnsi="Kalinga"/>
+          <w:sz w:val="20"/>
+          <w:szCs w:val="20"/>
+        </w:rPr>
+        <w:t>Rp</w:t>
+      </w:r>
+      <w:r>
+        <w:rPr>
+          <w:rFonts w:hint="default" w:ascii="Kalinga" w:hAnsi="Kalinga"/>
+          <w:sz w:val="20"/>
+          <w:szCs w:val="20"/>
+          <w:lang w:val="en-US"/>
+        </w:rPr>
+        <w:t xml:space="preserve">. </w:t>
+      </w:r>
+      <w:r>
+        <w:rPr>
+          <w:rFonts w:hint="default" w:ascii="Kalinga" w:hAnsi="Kalinga"/>
+          <w:sz w:val="20"/>
+          <w:szCs w:val="20"/>
+        </w:rPr>
+        <w:t>{{ slik_bank_2_angsuran | default('0', true) }}</w:t>
+      </w:r>
+      <w:r>
+        <w:rPr>
+          <w:rFonts w:hint="default" w:ascii="Kalinga" w:hAnsi="Kalinga"/>
+          <w:sz w:val="20"/>
+          <w:szCs w:val="20"/>
+          <w:lang w:val="en-US"/>
+        </w:rPr>
+        <w:t>,-.</w:t>
+      </w:r>
+    </w:p>
+    <w:p>
+      <w:pPr>
+        <w:numPr>
+          <w:numId w:val="0"/>
+        </w:numPr>
+        <w:spacing w:after="0" w:line="360" w:lineRule="auto"/>
+        <w:jc w:val="both"/>
+        <w:rPr>
+          <w:rFonts w:hint="default" w:ascii="Kalinga" w:hAnsi="Kalinga"/>
+          <w:sz w:val="20"/>
+          <w:szCs w:val="20"/>
+        </w:rPr>
+      </w:pPr>
+      <w:r>
+        <w:rPr>
+          <w:rFonts w:hint="default" w:ascii="Kalinga" w:hAnsi="Kalinga"/>
+          <w:sz w:val="20"/>
+          <w:szCs w:val="20"/>
+        </w:rPr>
+        <w:t>{% endif %}</w:t>
+      </w:r>
+    </w:p>
+    <w:p>
+      <w:pPr>
+        <w:numPr>
+          <w:numId w:val="0"/>
+        </w:numPr>
+        <w:spacing w:after="0" w:line="360" w:lineRule="auto"/>
+        <w:jc w:val="both"/>
+        <w:rPr>
+          <w:rFonts w:hint="default" w:ascii="Kalinga" w:hAnsi="Kalinga"/>
+          <w:sz w:val="20"/>
+          <w:szCs w:val="20"/>
+        </w:rPr>
+      </w:pPr>
+      <w:r>
+        <w:rPr>
+          <w:rFonts w:hint="default" w:ascii="Kalinga" w:hAnsi="Kalinga"/>
+          <w:sz w:val="20"/>
+          <w:szCs w:val="20"/>
+        </w:rPr>
+        <w:t>{% if slik_bank_3_nama %}</w:t>
+      </w:r>
+    </w:p>
+    <w:p>
+      <w:pPr>
+        <w:numPr>
+          <w:numId w:val="0"/>
+        </w:numPr>
+        <w:spacing w:after="0" w:line="360" w:lineRule="auto"/>
+        <w:jc w:val="both"/>
+        <w:rPr>
+          <w:rFonts w:hint="default" w:ascii="Kalinga" w:hAnsi="Kalinga"/>
+          <w:sz w:val="20"/>
+          <w:szCs w:val="20"/>
+          <w:lang w:val="en-US"/>
+        </w:rPr>
+      </w:pPr>
+      <w:r>
+        <w:rPr>
+          <w:rFonts w:hint="default" w:ascii="Kalinga" w:hAnsi="Kalinga"/>
+          <w:sz w:val="20"/>
+          <w:szCs w:val="20"/>
+        </w:rPr>
+        <w:t xml:space="preserve">- Fasilitas Kredit {{slik_bank_3_jenis | default('', true)}} di {{slik_bank_3_nama}} : </w:t>
+      </w:r>
+      <w:r>
+        <w:rPr>
+          <w:rFonts w:hint="default" w:ascii="Kalinga" w:hAnsi="Kalinga"/>
+          <w:sz w:val="20"/>
+          <w:szCs w:val="20"/>
+        </w:rPr>
+        <w:tab/>
+      </w:r>
+      <w:r>
+        <w:rPr>
+          <w:rFonts w:hint="default" w:ascii="Kalinga" w:hAnsi="Kalinga"/>
+          <w:sz w:val="20"/>
+          <w:szCs w:val="20"/>
+        </w:rPr>
+        <w:t>Rp</w:t>
+      </w:r>
+      <w:r>
+        <w:rPr>
+          <w:rFonts w:hint="default" w:ascii="Kalinga" w:hAnsi="Kalinga"/>
+          <w:sz w:val="20"/>
+          <w:szCs w:val="20"/>
+          <w:lang w:val="en-US"/>
+        </w:rPr>
+        <w:t xml:space="preserve">. </w:t>
+      </w:r>
+      <w:r>
+        <w:rPr>
+          <w:rFonts w:hint="default" w:ascii="Kalinga" w:hAnsi="Kalinga"/>
+          <w:sz w:val="20"/>
+          <w:szCs w:val="20"/>
+        </w:rPr>
+        <w:t>{{ slik_bank_3_angsuran | default('0', true) }}</w:t>
+      </w:r>
+      <w:r>
+        <w:rPr>
+          <w:rFonts w:hint="default" w:ascii="Kalinga" w:hAnsi="Kalinga"/>
+          <w:sz w:val="20"/>
+          <w:szCs w:val="20"/>
+          <w:lang w:val="en-US"/>
+        </w:rPr>
+        <w:t>,-.</w:t>
+      </w:r>
+    </w:p>
+    <w:p>
+      <w:pPr>
+        <w:numPr>
+          <w:numId w:val="0"/>
+        </w:numPr>
+        <w:spacing w:after="0" w:line="360" w:lineRule="auto"/>
+        <w:jc w:val="both"/>
+        <w:rPr>
+          <w:rFonts w:hint="default" w:ascii="Kalinga" w:hAnsi="Kalinga"/>
+          <w:sz w:val="20"/>
+          <w:szCs w:val="20"/>
+        </w:rPr>
+      </w:pPr>
+      <w:r>
+        <w:rPr>
+          <w:rFonts w:hint="default" w:ascii="Kalinga" w:hAnsi="Kalinga"/>
+          <w:sz w:val="20"/>
+          <w:szCs w:val="20"/>
+        </w:rPr>
+        <w:t>{% endif %}</w:t>
+      </w:r>
+    </w:p>
+    <w:p>
+      <w:pPr>
+        <w:numPr>
+          <w:numId w:val="0"/>
+        </w:numPr>
+        <w:spacing w:after="0" w:line="360" w:lineRule="auto"/>
+        <w:jc w:val="both"/>
+        <w:rPr>
+          <w:rFonts w:hint="default" w:ascii="Kalinga" w:hAnsi="Kalinga"/>
+          <w:sz w:val="20"/>
+          <w:szCs w:val="20"/>
+        </w:rPr>
+      </w:pPr>
+      <w:r>
+        <w:rPr>
+          <w:rFonts w:hint="default" w:ascii="Kalinga" w:hAnsi="Kalinga"/>
+          <w:sz w:val="20"/>
+          <w:szCs w:val="20"/>
+        </w:rPr>
+        <w:t>{% if slik_bank_4_nama %}</w:t>
+      </w:r>
+    </w:p>
+    <w:p>
+      <w:pPr>
+        <w:numPr>
+          <w:numId w:val="0"/>
+        </w:numPr>
+        <w:spacing w:after="0" w:line="360" w:lineRule="auto"/>
+        <w:jc w:val="both"/>
+        <w:rPr>
+          <w:rFonts w:hint="default" w:ascii="Kalinga" w:hAnsi="Kalinga"/>
+          <w:sz w:val="20"/>
+          <w:szCs w:val="20"/>
+          <w:lang w:val="en-US"/>
+        </w:rPr>
+      </w:pPr>
+      <w:r>
+        <w:rPr>
+          <w:rFonts w:hint="default" w:ascii="Kalinga" w:hAnsi="Kalinga"/>
+          <w:sz w:val="20"/>
+          <w:szCs w:val="20"/>
+        </w:rPr>
+        <w:t xml:space="preserve">- Fasilitas Kredit {{slik_bank_4_jenis | default('', true)}} di {{slik_bank_4_nama}} : </w:t>
+      </w:r>
+      <w:r>
+        <w:rPr>
+          <w:rFonts w:hint="default" w:ascii="Kalinga" w:hAnsi="Kalinga"/>
+          <w:sz w:val="20"/>
+          <w:szCs w:val="20"/>
+        </w:rPr>
+        <w:tab/>
+      </w:r>
+      <w:r>
+        <w:rPr>
+          <w:rFonts w:hint="default" w:ascii="Kalinga" w:hAnsi="Kalinga"/>
+          <w:sz w:val="20"/>
+          <w:szCs w:val="20"/>
+        </w:rPr>
+        <w:t>Rp</w:t>
+      </w:r>
+      <w:r>
+        <w:rPr>
+          <w:rFonts w:hint="default" w:ascii="Kalinga" w:hAnsi="Kalinga"/>
+          <w:sz w:val="20"/>
+          <w:szCs w:val="20"/>
+          <w:lang w:val="en-US"/>
+        </w:rPr>
+        <w:t xml:space="preserve">. </w:t>
+      </w:r>
+      <w:r>
+        <w:rPr>
+          <w:rFonts w:hint="default" w:ascii="Kalinga" w:hAnsi="Kalinga"/>
+          <w:sz w:val="20"/>
+          <w:szCs w:val="20"/>
+        </w:rPr>
+        <w:t>{{ slik_bank_4_angsuran | default('0', true) }}</w:t>
+      </w:r>
+      <w:r>
+        <w:rPr>
+          <w:rFonts w:hint="default" w:ascii="Kalinga" w:hAnsi="Kalinga"/>
+          <w:sz w:val="20"/>
+          <w:szCs w:val="20"/>
+          <w:lang w:val="en-US"/>
+        </w:rPr>
+        <w:t>,-.</w:t>
+      </w:r>
+    </w:p>
+    <w:p>
+      <w:pPr>
+        <w:numPr>
+          <w:numId w:val="0"/>
+        </w:numPr>
+        <w:spacing w:after="0" w:line="360" w:lineRule="auto"/>
+        <w:jc w:val="both"/>
+        <w:rPr>
+          <w:rFonts w:hint="default" w:ascii="Kalinga" w:hAnsi="Kalinga"/>
+          <w:sz w:val="20"/>
+          <w:szCs w:val="20"/>
+        </w:rPr>
+      </w:pPr>
+      <w:r>
+        <w:rPr>
+          <w:rFonts w:hint="default" w:ascii="Kalinga" w:hAnsi="Kalinga"/>
+          <w:sz w:val="20"/>
+          <w:szCs w:val="20"/>
+        </w:rPr>
+        <w:t>{% endif %}</w:t>
+      </w:r>
+    </w:p>
+    <w:p>
+      <w:pPr>
+        <w:numPr>
+          <w:numId w:val="0"/>
+        </w:numPr>
+        <w:spacing w:after="0" w:line="360" w:lineRule="auto"/>
+        <w:jc w:val="both"/>
+        <w:rPr>
+          <w:rFonts w:hint="default" w:ascii="Kalinga" w:hAnsi="Kalinga"/>
+          <w:sz w:val="20"/>
+          <w:szCs w:val="20"/>
+        </w:rPr>
+      </w:pPr>
+      <w:r>
+        <w:rPr>
+          <w:rFonts w:hint="default" w:ascii="Kalinga" w:hAnsi="Kalinga"/>
+          <w:sz w:val="20"/>
+          <w:szCs w:val="20"/>
+        </w:rPr>
+        <w:t>{% if slik_bank_5_nama %}</w:t>
+      </w:r>
+    </w:p>
+    <w:p>
+      <w:pPr>
+        <w:numPr>
+          <w:numId w:val="0"/>
+        </w:numPr>
+        <w:spacing w:after="0" w:line="360" w:lineRule="auto"/>
+        <w:jc w:val="both"/>
+        <w:rPr>
+          <w:rFonts w:hint="default" w:ascii="Kalinga" w:hAnsi="Kalinga"/>
+          <w:sz w:val="20"/>
+          <w:szCs w:val="20"/>
+          <w:lang w:val="en-US"/>
+        </w:rPr>
+      </w:pPr>
+      <w:r>
+        <w:rPr>
+          <w:rFonts w:hint="default" w:ascii="Kalinga" w:hAnsi="Kalinga"/>
+          <w:sz w:val="20"/>
+          <w:szCs w:val="20"/>
+        </w:rPr>
+        <w:t xml:space="preserve">- Fasilitas Kredit {{slik_bank_5_jenis | default('', true)}} di {{slik_bank_5_nama}} : </w:t>
+      </w:r>
+      <w:r>
+        <w:rPr>
+          <w:rFonts w:hint="default" w:ascii="Kalinga" w:hAnsi="Kalinga"/>
+          <w:sz w:val="20"/>
+          <w:szCs w:val="20"/>
+        </w:rPr>
+        <w:tab/>
+      </w:r>
+      <w:r>
+        <w:rPr>
+          <w:rFonts w:hint="default" w:ascii="Kalinga" w:hAnsi="Kalinga"/>
+          <w:sz w:val="20"/>
+          <w:szCs w:val="20"/>
+        </w:rPr>
+        <w:t>Rp</w:t>
+      </w:r>
+      <w:r>
+        <w:rPr>
+          <w:rFonts w:hint="default" w:ascii="Kalinga" w:hAnsi="Kalinga"/>
+          <w:sz w:val="20"/>
+          <w:szCs w:val="20"/>
+          <w:lang w:val="en-US"/>
+        </w:rPr>
+        <w:t xml:space="preserve">. </w:t>
+      </w:r>
+      <w:r>
+        <w:rPr>
+          <w:rFonts w:hint="default" w:ascii="Kalinga" w:hAnsi="Kalinga"/>
+          <w:sz w:val="20"/>
+          <w:szCs w:val="20"/>
+        </w:rPr>
+        <w:t>{{ slik_bank_5_angsuran | default('0', true) }}</w:t>
+      </w:r>
+      <w:r>
+        <w:rPr>
+          <w:rFonts w:hint="default" w:ascii="Kalinga" w:hAnsi="Kalinga"/>
+          <w:sz w:val="20"/>
+          <w:szCs w:val="20"/>
+          <w:lang w:val="en-US"/>
+        </w:rPr>
+        <w:t>,-.</w:t>
+      </w:r>
+    </w:p>
+    <w:p>
+      <w:pPr>
+        <w:numPr>
+          <w:numId w:val="0"/>
+        </w:numPr>
+        <w:spacing w:after="0" w:line="360" w:lineRule="auto"/>
+        <w:jc w:val="both"/>
+        <w:rPr>
+          <w:rFonts w:hint="default" w:ascii="Kalinga" w:hAnsi="Kalinga"/>
+          <w:sz w:val="20"/>
+          <w:szCs w:val="20"/>
+        </w:rPr>
+      </w:pPr>
+      <w:r>
+        <w:rPr>
+          <w:rFonts w:hint="default" w:ascii="Kalinga" w:hAnsi="Kalinga"/>
+          <w:sz w:val="20"/>
+          <w:szCs w:val="20"/>
+        </w:rPr>
+        <w:t>{% endif %}</w:t>
+      </w:r>
+    </w:p>
+    <w:p>
+      <w:pPr>
+        <w:numPr>
+          <w:numId w:val="0"/>
+        </w:numPr>
+        <w:spacing w:after="0" w:line="360" w:lineRule="auto"/>
+        <w:jc w:val="both"/>
+        <w:rPr>
+          <w:rFonts w:hint="default" w:ascii="Kalinga" w:hAnsi="Kalinga"/>
+          <w:sz w:val="20"/>
+          <w:szCs w:val="20"/>
+        </w:rPr>
+      </w:pPr>
+      <w:r>
+        <w:rPr>
+          <w:rFonts w:hint="default" w:ascii="Kalinga" w:hAnsi="Kalinga"/>
+          <w:sz w:val="20"/>
+          <w:szCs w:val="20"/>
+        </w:rPr>
+        <w:t>{% if slik_bank_6_nama %}</w:t>
+      </w:r>
+    </w:p>
+    <w:p>
+      <w:pPr>
+        <w:numPr>
+          <w:numId w:val="0"/>
+        </w:numPr>
+        <w:spacing w:after="0" w:line="360" w:lineRule="auto"/>
+        <w:jc w:val="both"/>
+        <w:rPr>
+          <w:rFonts w:hint="default" w:ascii="Kalinga" w:hAnsi="Kalinga"/>
+          <w:sz w:val="20"/>
+          <w:szCs w:val="20"/>
+          <w:lang w:val="en-US"/>
+        </w:rPr>
+      </w:pPr>
+      <w:r>
+        <w:rPr>
+          <w:rFonts w:hint="default" w:ascii="Kalinga" w:hAnsi="Kalinga"/>
+          <w:sz w:val="20"/>
+          <w:szCs w:val="20"/>
+        </w:rPr>
+        <w:t xml:space="preserve">- Fasilitas Kredit {{slik_bank_6_jenis | default('', true)}} di {{slik_bank_6_nama}} : </w:t>
+      </w:r>
+      <w:r>
+        <w:rPr>
+          <w:rFonts w:hint="default" w:ascii="Kalinga" w:hAnsi="Kalinga"/>
+          <w:sz w:val="20"/>
+          <w:szCs w:val="20"/>
+        </w:rPr>
+        <w:tab/>
+      </w:r>
+      <w:r>
+        <w:rPr>
+          <w:rFonts w:hint="default" w:ascii="Kalinga" w:hAnsi="Kalinga"/>
+          <w:sz w:val="20"/>
+          <w:szCs w:val="20"/>
+        </w:rPr>
+        <w:t>Rp</w:t>
+      </w:r>
+      <w:r>
+        <w:rPr>
+          <w:rFonts w:hint="default" w:ascii="Kalinga" w:hAnsi="Kalinga"/>
+          <w:sz w:val="20"/>
+          <w:szCs w:val="20"/>
+          <w:lang w:val="en-US"/>
+        </w:rPr>
+        <w:t xml:space="preserve">. </w:t>
+      </w:r>
+      <w:r>
+        <w:rPr>
+          <w:rFonts w:hint="default" w:ascii="Kalinga" w:hAnsi="Kalinga"/>
+          <w:sz w:val="20"/>
+          <w:szCs w:val="20"/>
+        </w:rPr>
+        <w:t>{{ slik_bank_6_angsuran | default('0', true) }}</w:t>
+      </w:r>
+      <w:r>
+        <w:rPr>
+          <w:rFonts w:hint="default" w:ascii="Kalinga" w:hAnsi="Kalinga"/>
+          <w:sz w:val="20"/>
+          <w:szCs w:val="20"/>
+          <w:lang w:val="en-US"/>
+        </w:rPr>
+        <w:t>,-.</w:t>
+      </w:r>
+    </w:p>
+    <w:p>
+      <w:pPr>
+        <w:numPr>
+          <w:numId w:val="0"/>
+        </w:numPr>
+        <w:spacing w:after="0" w:line="360" w:lineRule="auto"/>
+        <w:jc w:val="both"/>
+        <w:rPr>
+          <w:rFonts w:hint="default" w:ascii="Kalinga" w:hAnsi="Kalinga"/>
+          <w:sz w:val="20"/>
+          <w:szCs w:val="20"/>
+        </w:rPr>
+      </w:pPr>
+      <w:r>
+        <w:rPr>
+          <w:rFonts w:hint="default" w:ascii="Kalinga" w:hAnsi="Kalinga"/>
+          <w:sz w:val="20"/>
+          <w:szCs w:val="20"/>
+        </w:rPr>
+        <w:t>{% endif %}</w:t>
+      </w:r>
+    </w:p>
+    <w:p>
+      <w:pPr>
+        <w:numPr>
+          <w:numId w:val="0"/>
+        </w:numPr>
+        <w:spacing w:after="0" w:line="360" w:lineRule="auto"/>
+        <w:jc w:val="both"/>
+        <w:rPr>
+          <w:rFonts w:hint="default" w:ascii="Kalinga" w:hAnsi="Kalinga"/>
+          <w:sz w:val="20"/>
+          <w:szCs w:val="20"/>
+        </w:rPr>
+      </w:pPr>
+      <w:r>
+        <w:rPr>
+          <w:rFonts w:hint="default" w:ascii="Kalinga" w:hAnsi="Kalinga"/>
+          <w:sz w:val="20"/>
+          <w:szCs w:val="20"/>
+        </w:rPr>
+        <w:t>{% if slik_bank_7_nama %}</w:t>
+      </w:r>
+    </w:p>
+    <w:p>
+      <w:pPr>
+        <w:numPr>
+          <w:numId w:val="0"/>
+        </w:numPr>
+        <w:spacing w:after="0" w:line="360" w:lineRule="auto"/>
+        <w:jc w:val="both"/>
+        <w:rPr>
+          <w:rFonts w:hint="default" w:ascii="Kalinga" w:hAnsi="Kalinga"/>
+          <w:sz w:val="20"/>
+          <w:szCs w:val="20"/>
+          <w:lang w:val="en-US"/>
+        </w:rPr>
+      </w:pPr>
+      <w:r>
+        <w:rPr>
+          <w:rFonts w:hint="default" w:ascii="Kalinga" w:hAnsi="Kalinga"/>
+          <w:sz w:val="20"/>
+          <w:szCs w:val="20"/>
+        </w:rPr>
+        <w:t xml:space="preserve">- Fasilitas Kredit {{slik_bank_7_jenis | default('', true)}} di {{slik_bank_7_nama}} : </w:t>
+      </w:r>
+      <w:r>
+        <w:rPr>
+          <w:rFonts w:hint="default" w:ascii="Kalinga" w:hAnsi="Kalinga"/>
+          <w:sz w:val="20"/>
+          <w:szCs w:val="20"/>
+        </w:rPr>
+        <w:tab/>
+      </w:r>
+      <w:r>
+        <w:rPr>
+          <w:rFonts w:hint="default" w:ascii="Kalinga" w:hAnsi="Kalinga"/>
+          <w:sz w:val="20"/>
+          <w:szCs w:val="20"/>
+        </w:rPr>
+        <w:t>Rp</w:t>
+      </w:r>
+      <w:r>
+        <w:rPr>
+          <w:rFonts w:hint="default" w:ascii="Kalinga" w:hAnsi="Kalinga"/>
+          <w:sz w:val="20"/>
+          <w:szCs w:val="20"/>
+          <w:lang w:val="en-US"/>
+        </w:rPr>
+        <w:t xml:space="preserve">. </w:t>
+      </w:r>
+      <w:r>
+        <w:rPr>
+          <w:rFonts w:hint="default" w:ascii="Kalinga" w:hAnsi="Kalinga"/>
+          <w:sz w:val="20"/>
+          <w:szCs w:val="20"/>
+        </w:rPr>
+        <w:t>{{ slik_bank_7_angsuran | default('0', true) }}</w:t>
+      </w:r>
+      <w:r>
+        <w:rPr>
+          <w:rFonts w:hint="default" w:ascii="Kalinga" w:hAnsi="Kalinga"/>
+          <w:sz w:val="20"/>
+          <w:szCs w:val="20"/>
+          <w:lang w:val="en-US"/>
+        </w:rPr>
+        <w:t>,-.</w:t>
+      </w:r>
+    </w:p>
+    <w:p>
+      <w:pPr>
+        <w:numPr>
+          <w:numId w:val="0"/>
+        </w:numPr>
+        <w:spacing w:after="0" w:line="360" w:lineRule="auto"/>
+        <w:jc w:val="both"/>
+        <w:rPr>
+          <w:rFonts w:hint="default" w:ascii="Kalinga" w:hAnsi="Kalinga"/>
+          <w:sz w:val="20"/>
+          <w:szCs w:val="20"/>
+        </w:rPr>
+      </w:pPr>
+      <w:r>
+        <w:rPr>
+          <w:rFonts w:hint="default" w:ascii="Kalinga" w:hAnsi="Kalinga"/>
+          <w:sz w:val="20"/>
+          <w:szCs w:val="20"/>
+        </w:rPr>
+        <w:t>{% endif %}</w:t>
+      </w:r>
+    </w:p>
+    <w:p>
+      <w:pPr>
+        <w:numPr>
+          <w:numId w:val="0"/>
+        </w:numPr>
+        <w:spacing w:after="0" w:line="360" w:lineRule="auto"/>
+        <w:jc w:val="both"/>
+        <w:rPr>
+          <w:rFonts w:hint="default" w:ascii="Kalinga" w:hAnsi="Kalinga"/>
+          <w:sz w:val="20"/>
+          <w:szCs w:val="20"/>
+        </w:rPr>
+      </w:pPr>
+      <w:r>
+        <w:rPr>
+          <w:rFonts w:hint="default" w:ascii="Kalinga" w:hAnsi="Kalinga"/>
+          <w:sz w:val="20"/>
+          <w:szCs w:val="20"/>
+        </w:rPr>
+        <w:t>{% if slik_bank_8_nama %}</w:t>
+      </w:r>
+    </w:p>
+    <w:p>
+      <w:pPr>
+        <w:numPr>
+          <w:numId w:val="0"/>
+        </w:numPr>
+        <w:spacing w:after="0" w:line="360" w:lineRule="auto"/>
+        <w:jc w:val="both"/>
+        <w:rPr>
+          <w:rFonts w:hint="default" w:ascii="Kalinga" w:hAnsi="Kalinga"/>
+          <w:sz w:val="20"/>
+          <w:szCs w:val="20"/>
+          <w:lang w:val="en-US"/>
+        </w:rPr>
+      </w:pPr>
+      <w:r>
+        <w:rPr>
+          <w:rFonts w:hint="default" w:ascii="Kalinga" w:hAnsi="Kalinga"/>
+          <w:sz w:val="20"/>
+          <w:szCs w:val="20"/>
+        </w:rPr>
+        <w:t xml:space="preserve">- Fasilitas Kredit {{slik_bank_8_jenis | default('', true)}} di {{slik_bank_8_nama}} : </w:t>
+      </w:r>
+      <w:r>
+        <w:rPr>
+          <w:rFonts w:hint="default" w:ascii="Kalinga" w:hAnsi="Kalinga"/>
+          <w:sz w:val="20"/>
+          <w:szCs w:val="20"/>
+        </w:rPr>
+        <w:tab/>
+      </w:r>
+      <w:r>
+        <w:rPr>
+          <w:rFonts w:hint="default" w:ascii="Kalinga" w:hAnsi="Kalinga"/>
+          <w:sz w:val="20"/>
+          <w:szCs w:val="20"/>
+        </w:rPr>
+        <w:t>Rp</w:t>
+      </w:r>
+      <w:r>
+        <w:rPr>
+          <w:rFonts w:hint="default" w:ascii="Kalinga" w:hAnsi="Kalinga"/>
+          <w:sz w:val="20"/>
+          <w:szCs w:val="20"/>
+          <w:lang w:val="en-US"/>
+        </w:rPr>
+        <w:t xml:space="preserve">. </w:t>
+      </w:r>
+      <w:r>
+        <w:rPr>
+          <w:rFonts w:hint="default" w:ascii="Kalinga" w:hAnsi="Kalinga"/>
+          <w:sz w:val="20"/>
+          <w:szCs w:val="20"/>
+        </w:rPr>
+        <w:t>{{ slik_bank_8_angsuran | default('0', true) }}</w:t>
+      </w:r>
+      <w:r>
+        <w:rPr>
+          <w:rFonts w:hint="default" w:ascii="Kalinga" w:hAnsi="Kalinga"/>
+          <w:sz w:val="20"/>
+          <w:szCs w:val="20"/>
+          <w:lang w:val="en-US"/>
+        </w:rPr>
+        <w:t>,-.</w:t>
+      </w:r>
+    </w:p>
+    <w:p>
+      <w:pPr>
+        <w:numPr>
+          <w:numId w:val="0"/>
+        </w:numPr>
+        <w:spacing w:after="0" w:line="360" w:lineRule="auto"/>
+        <w:jc w:val="both"/>
+        <w:rPr>
+          <w:rFonts w:hint="default" w:ascii="Kalinga" w:hAnsi="Kalinga"/>
+          <w:sz w:val="20"/>
+          <w:szCs w:val="20"/>
+        </w:rPr>
+      </w:pPr>
+      <w:r>
+        <w:rPr>
+          <w:rFonts w:hint="default" w:ascii="Kalinga" w:hAnsi="Kalinga"/>
+          <w:sz w:val="20"/>
+          <w:szCs w:val="20"/>
+        </w:rPr>
+        <w:t>{% endif %}</w:t>
+      </w:r>
+    </w:p>
+    <w:p>
+      <w:pPr>
+        <w:numPr>
+          <w:numId w:val="0"/>
+        </w:numPr>
+        <w:spacing w:after="0" w:line="360" w:lineRule="auto"/>
+        <w:jc w:val="both"/>
+        <w:rPr>
+          <w:rFonts w:hint="default" w:ascii="Kalinga" w:hAnsi="Kalinga"/>
+          <w:sz w:val="20"/>
+          <w:szCs w:val="20"/>
+        </w:rPr>
+      </w:pPr>
+      <w:r>
+        <w:rPr>
+          <w:rFonts w:hint="default" w:ascii="Kalinga" w:hAnsi="Kalinga"/>
+          <w:sz w:val="20"/>
+          <w:szCs w:val="20"/>
+        </w:rPr>
+        <w:t>{% if slik_bank_9_nama %}</w:t>
+      </w:r>
+    </w:p>
+    <w:p>
+      <w:pPr>
+        <w:numPr>
+          <w:numId w:val="0"/>
+        </w:numPr>
+        <w:spacing w:after="0" w:line="360" w:lineRule="auto"/>
+        <w:jc w:val="both"/>
+        <w:rPr>
+          <w:rFonts w:hint="default" w:ascii="Kalinga" w:hAnsi="Kalinga"/>
+          <w:sz w:val="20"/>
+          <w:szCs w:val="20"/>
+          <w:lang w:val="en-US"/>
+        </w:rPr>
+      </w:pPr>
+      <w:r>
+        <w:rPr>
+          <w:rFonts w:hint="default" w:ascii="Kalinga" w:hAnsi="Kalinga"/>
+          <w:sz w:val="20"/>
+          <w:szCs w:val="20"/>
+        </w:rPr>
+        <w:t xml:space="preserve">- Fasilitas Kredit {{slik_bank_9_jenis | default('', true)}} di {{slik_bank_9_nama}} : </w:t>
+      </w:r>
+      <w:r>
+        <w:rPr>
+          <w:rFonts w:hint="default" w:ascii="Kalinga" w:hAnsi="Kalinga"/>
+          <w:sz w:val="20"/>
+          <w:szCs w:val="20"/>
+        </w:rPr>
+        <w:tab/>
+      </w:r>
+      <w:r>
+        <w:rPr>
+          <w:rFonts w:hint="default" w:ascii="Kalinga" w:hAnsi="Kalinga"/>
+          <w:sz w:val="20"/>
+          <w:szCs w:val="20"/>
+        </w:rPr>
+        <w:t>Rp</w:t>
+      </w:r>
+      <w:r>
+        <w:rPr>
+          <w:rFonts w:hint="default" w:ascii="Kalinga" w:hAnsi="Kalinga"/>
+          <w:sz w:val="20"/>
+          <w:szCs w:val="20"/>
+          <w:lang w:val="en-US"/>
+        </w:rPr>
+        <w:t xml:space="preserve">. </w:t>
+      </w:r>
+      <w:r>
+        <w:rPr>
+          <w:rFonts w:hint="default" w:ascii="Kalinga" w:hAnsi="Kalinga"/>
+          <w:sz w:val="20"/>
+          <w:szCs w:val="20"/>
+        </w:rPr>
+        <w:t>{{ slik_bank_9_angsuran | default('0', true) }}</w:t>
+      </w:r>
+      <w:r>
+        <w:rPr>
+          <w:rFonts w:hint="default" w:ascii="Kalinga" w:hAnsi="Kalinga"/>
+          <w:sz w:val="20"/>
+          <w:szCs w:val="20"/>
+          <w:lang w:val="en-US"/>
+        </w:rPr>
+        <w:t>,-.</w:t>
+      </w:r>
+    </w:p>
+    <w:p>
+      <w:pPr>
+        <w:numPr>
+          <w:numId w:val="0"/>
+        </w:numPr>
+        <w:spacing w:after="0" w:line="360" w:lineRule="auto"/>
+        <w:jc w:val="both"/>
+        <w:rPr>
+          <w:rFonts w:hint="default" w:ascii="Kalinga" w:hAnsi="Kalinga"/>
+          <w:sz w:val="20"/>
+          <w:szCs w:val="20"/>
+        </w:rPr>
+      </w:pPr>
+      <w:r>
+        <w:rPr>
+          <w:rFonts w:hint="default" w:ascii="Kalinga" w:hAnsi="Kalinga"/>
+          <w:sz w:val="20"/>
+          <w:szCs w:val="20"/>
+        </w:rPr>
+        <w:t>{% endif %}</w:t>
+      </w:r>
+    </w:p>
+    <w:p>
+      <w:pPr>
+        <w:numPr>
+          <w:numId w:val="0"/>
+        </w:numPr>
+        <w:spacing w:after="0" w:line="360" w:lineRule="auto"/>
+        <w:jc w:val="both"/>
+        <w:rPr>
+          <w:rFonts w:hint="default" w:ascii="Kalinga" w:hAnsi="Kalinga"/>
+          <w:sz w:val="20"/>
+          <w:szCs w:val="20"/>
+        </w:rPr>
+      </w:pPr>
+      <w:r>
+        <w:rPr>
+          <w:rFonts w:hint="default" w:ascii="Kalinga" w:hAnsi="Kalinga"/>
+          <w:sz w:val="20"/>
+          <w:szCs w:val="20"/>
+        </w:rPr>
+        <w:t>{% if slik_bank_10_nama %}</w:t>
+      </w:r>
+    </w:p>
+    <w:p>
+      <w:pPr>
+        <w:numPr>
+          <w:numId w:val="0"/>
+        </w:numPr>
+        <w:spacing w:after="0" w:line="360" w:lineRule="auto"/>
+        <w:jc w:val="both"/>
+        <w:rPr>
+          <w:rFonts w:hint="default" w:ascii="Kalinga" w:hAnsi="Kalinga"/>
+          <w:sz w:val="20"/>
+          <w:szCs w:val="20"/>
+          <w:lang w:val="en-US"/>
+        </w:rPr>
+      </w:pPr>
+      <w:r>
+        <w:rPr>
+          <w:rFonts w:hint="default" w:ascii="Kalinga" w:hAnsi="Kalinga"/>
+          <w:sz w:val="20"/>
+          <w:szCs w:val="20"/>
+        </w:rPr>
+        <w:t xml:space="preserve">- Fasilitas Kredit {{slik_bank_10_jenis | default('', true)}} di {{slik_bank_10_nama}} : </w:t>
+      </w:r>
+      <w:r>
+        <w:rPr>
+          <w:rFonts w:hint="default" w:ascii="Kalinga" w:hAnsi="Kalinga"/>
+          <w:sz w:val="20"/>
+          <w:szCs w:val="20"/>
+        </w:rPr>
+        <w:tab/>
+      </w:r>
+      <w:r>
+        <w:rPr>
+          <w:rFonts w:hint="default" w:ascii="Kalinga" w:hAnsi="Kalinga"/>
+          <w:sz w:val="20"/>
+          <w:szCs w:val="20"/>
+        </w:rPr>
+        <w:t>Rp</w:t>
+      </w:r>
+      <w:r>
+        <w:rPr>
+          <w:rFonts w:hint="default" w:ascii="Kalinga" w:hAnsi="Kalinga"/>
+          <w:sz w:val="20"/>
+          <w:szCs w:val="20"/>
+          <w:lang w:val="en-US"/>
+        </w:rPr>
+        <w:t xml:space="preserve">. </w:t>
+      </w:r>
+      <w:r>
+        <w:rPr>
+          <w:rFonts w:hint="default" w:ascii="Kalinga" w:hAnsi="Kalinga"/>
+          <w:sz w:val="20"/>
+          <w:szCs w:val="20"/>
+        </w:rPr>
+        <w:t>{{ slik_bank_10_angsuran | default('0', true) }}</w:t>
+      </w:r>
+      <w:r>
+        <w:rPr>
+          <w:rFonts w:hint="default" w:ascii="Kalinga" w:hAnsi="Kalinga"/>
+          <w:sz w:val="20"/>
+          <w:szCs w:val="20"/>
+          <w:lang w:val="en-US"/>
+        </w:rPr>
+        <w:t>,-.</w:t>
+      </w:r>
+    </w:p>
+    <w:p>
+      <w:pPr>
+        <w:numPr>
+          <w:numId w:val="0"/>
+        </w:numPr>
+        <w:spacing w:after="0" w:line="360" w:lineRule="auto"/>
+        <w:jc w:val="both"/>
+        <w:rPr>
+          <w:rFonts w:hint="default" w:ascii="Kalinga" w:hAnsi="Kalinga"/>
+          <w:sz w:val="20"/>
+          <w:szCs w:val="20"/>
+        </w:rPr>
+      </w:pPr>
+      <w:r>
+        <w:rPr>
+          <w:rFonts w:hint="default" w:ascii="Kalinga" w:hAnsi="Kalinga"/>
+          <w:sz w:val="20"/>
+          <w:szCs w:val="20"/>
+        </w:rPr>
+        <w:t>{% endif %}</w:t>
+      </w:r>
+    </w:p>
+    <w:p>
+      <w:pPr>
+        <w:numPr>
+          <w:numId w:val="0"/>
+        </w:numPr>
+        <w:spacing w:after="0" w:line="360" w:lineRule="auto"/>
+        <w:jc w:val="both"/>
+        <w:rPr>
+          <w:rFonts w:hint="default" w:ascii="Kalinga" w:hAnsi="Kalinga"/>
+          <w:sz w:val="20"/>
+          <w:szCs w:val="20"/>
+        </w:rPr>
+      </w:pPr>
+      <w:r>
+        <w:rPr>
+          <w:rFonts w:hint="default" w:ascii="Kalinga" w:hAnsi="Kalinga"/>
+          <w:sz w:val="20"/>
+          <w:szCs w:val="20"/>
+        </w:rPr>
+        <w:t>{% if slik_bank_11_nama %}</w:t>
+      </w:r>
+    </w:p>
+    <w:p>
+      <w:pPr>
+        <w:numPr>
+          <w:numId w:val="0"/>
+        </w:numPr>
+        <w:spacing w:after="0" w:line="360" w:lineRule="auto"/>
+        <w:jc w:val="both"/>
+        <w:rPr>
+          <w:rFonts w:hint="default" w:ascii="Kalinga" w:hAnsi="Kalinga"/>
+          <w:sz w:val="20"/>
+          <w:szCs w:val="20"/>
+          <w:lang w:val="en-US"/>
+        </w:rPr>
+      </w:pPr>
+      <w:r>
+        <w:rPr>
+          <w:rFonts w:hint="default" w:ascii="Kalinga" w:hAnsi="Kalinga"/>
+          <w:sz w:val="20"/>
+          <w:szCs w:val="20"/>
+        </w:rPr>
+        <w:t xml:space="preserve">- Fasilitas Kredit {{slik_bank_11_jenis | default('', true)}} di {{slik_bank_11_nama}} : </w:t>
+      </w:r>
+      <w:r>
+        <w:rPr>
+          <w:rFonts w:hint="default" w:ascii="Kalinga" w:hAnsi="Kalinga"/>
+          <w:sz w:val="20"/>
+          <w:szCs w:val="20"/>
+        </w:rPr>
+        <w:tab/>
+      </w:r>
+      <w:r>
+        <w:rPr>
+          <w:rFonts w:hint="default" w:ascii="Kalinga" w:hAnsi="Kalinga"/>
+          <w:sz w:val="20"/>
+          <w:szCs w:val="20"/>
+        </w:rPr>
+        <w:t>Rp</w:t>
+      </w:r>
+      <w:r>
+        <w:rPr>
+          <w:rFonts w:hint="default" w:ascii="Kalinga" w:hAnsi="Kalinga"/>
+          <w:sz w:val="20"/>
+          <w:szCs w:val="20"/>
+          <w:lang w:val="en-US"/>
+        </w:rPr>
+        <w:t xml:space="preserve">. </w:t>
+      </w:r>
+      <w:r>
+        <w:rPr>
+          <w:rFonts w:hint="default" w:ascii="Kalinga" w:hAnsi="Kalinga"/>
+          <w:sz w:val="20"/>
+          <w:szCs w:val="20"/>
+        </w:rPr>
+        <w:t>{{ slik_bank_11_angsuran | default('0', true) }}</w:t>
+      </w:r>
+      <w:r>
+        <w:rPr>
+          <w:rFonts w:hint="default" w:ascii="Kalinga" w:hAnsi="Kalinga"/>
+          <w:sz w:val="20"/>
+          <w:szCs w:val="20"/>
+          <w:lang w:val="en-US"/>
+        </w:rPr>
+        <w:t>,-.</w:t>
+      </w:r>
+    </w:p>
+    <w:p>
+      <w:pPr>
+        <w:numPr>
+          <w:numId w:val="0"/>
+        </w:numPr>
+        <w:spacing w:after="0" w:line="360" w:lineRule="auto"/>
+        <w:jc w:val="both"/>
+        <w:rPr>
+          <w:rFonts w:hint="default" w:ascii="Kalinga" w:hAnsi="Kalinga"/>
+          <w:sz w:val="20"/>
+          <w:szCs w:val="20"/>
+        </w:rPr>
+      </w:pPr>
+      <w:r>
+        <w:rPr>
+          <w:rFonts w:hint="default" w:ascii="Kalinga" w:hAnsi="Kalinga"/>
+          <w:sz w:val="20"/>
+          <w:szCs w:val="20"/>
+        </w:rPr>
+        <w:t>{% endif %}</w:t>
+      </w:r>
+    </w:p>
+    <w:p>
+      <w:pPr>
+        <w:numPr>
+          <w:numId w:val="0"/>
+        </w:numPr>
+        <w:spacing w:after="0" w:line="360" w:lineRule="auto"/>
+        <w:jc w:val="both"/>
+        <w:rPr>
+          <w:rFonts w:hint="default" w:ascii="Kalinga" w:hAnsi="Kalinga"/>
+          <w:sz w:val="20"/>
+          <w:szCs w:val="20"/>
+        </w:rPr>
+      </w:pPr>
+      <w:r>
+        <w:rPr>
+          <w:rFonts w:hint="default" w:ascii="Kalinga" w:hAnsi="Kalinga"/>
+          <w:sz w:val="20"/>
+          <w:szCs w:val="20"/>
+        </w:rPr>
+        <w:t>{% if slik_bank_12_nama %}</w:t>
+      </w:r>
+    </w:p>
+    <w:p>
+      <w:pPr>
+        <w:numPr>
+          <w:numId w:val="0"/>
+        </w:numPr>
+        <w:spacing w:after="0" w:line="360" w:lineRule="auto"/>
+        <w:jc w:val="both"/>
+        <w:rPr>
+          <w:rFonts w:hint="default" w:ascii="Kalinga" w:hAnsi="Kalinga"/>
+          <w:sz w:val="20"/>
+          <w:szCs w:val="20"/>
+          <w:lang w:val="en-US"/>
+        </w:rPr>
+      </w:pPr>
+      <w:r>
+        <w:rPr>
+          <w:rFonts w:hint="default" w:ascii="Kalinga" w:hAnsi="Kalinga"/>
+          <w:sz w:val="20"/>
+          <w:szCs w:val="20"/>
+        </w:rPr>
+        <w:t xml:space="preserve">- Fasilitas Kredit {{slik_bank_12_jenis | default('', true)}} di {{slik_bank_12_nama}} : </w:t>
+      </w:r>
+      <w:r>
+        <w:rPr>
+          <w:rFonts w:hint="default" w:ascii="Kalinga" w:hAnsi="Kalinga"/>
+          <w:sz w:val="20"/>
+          <w:szCs w:val="20"/>
+        </w:rPr>
+        <w:tab/>
+      </w:r>
+      <w:r>
+        <w:rPr>
+          <w:rFonts w:hint="default" w:ascii="Kalinga" w:hAnsi="Kalinga"/>
+          <w:sz w:val="20"/>
+          <w:szCs w:val="20"/>
+        </w:rPr>
+        <w:t>Rp</w:t>
+      </w:r>
+      <w:r>
+        <w:rPr>
+          <w:rFonts w:hint="default" w:ascii="Kalinga" w:hAnsi="Kalinga"/>
+          <w:sz w:val="20"/>
+          <w:szCs w:val="20"/>
+          <w:lang w:val="en-US"/>
+        </w:rPr>
+        <w:t xml:space="preserve">. </w:t>
+      </w:r>
+      <w:r>
+        <w:rPr>
+          <w:rFonts w:hint="default" w:ascii="Kalinga" w:hAnsi="Kalinga"/>
+          <w:sz w:val="20"/>
+          <w:szCs w:val="20"/>
+        </w:rPr>
+        <w:t>{{ slik_bank_12_angsuran | default('0', true) }}</w:t>
+      </w:r>
+      <w:r>
+        <w:rPr>
+          <w:rFonts w:hint="default" w:ascii="Kalinga" w:hAnsi="Kalinga"/>
+          <w:sz w:val="20"/>
+          <w:szCs w:val="20"/>
+          <w:lang w:val="en-US"/>
+        </w:rPr>
+        <w:t>,-.</w:t>
+      </w:r>
+    </w:p>
+    <w:p>
+      <w:pPr>
+        <w:numPr>
+          <w:numId w:val="0"/>
+        </w:numPr>
+        <w:spacing w:after="0" w:line="360" w:lineRule="auto"/>
+        <w:jc w:val="both"/>
+        <w:rPr>
+          <w:rFonts w:hint="default" w:ascii="Kalinga" w:hAnsi="Kalinga"/>
+          <w:sz w:val="20"/>
+          <w:szCs w:val="20"/>
+        </w:rPr>
+      </w:pPr>
+      <w:r>
+        <w:rPr>
+          <w:rFonts w:hint="default" w:ascii="Kalinga" w:hAnsi="Kalinga"/>
+          <w:sz w:val="20"/>
+          <w:szCs w:val="20"/>
+        </w:rPr>
+        <w:t>{% endif %}</w:t>
+      </w:r>
+    </w:p>
+    <w:p>
+      <w:pPr>
+        <w:numPr>
+          <w:numId w:val="0"/>
+        </w:numPr>
+        <w:spacing w:after="0" w:line="360" w:lineRule="auto"/>
+        <w:jc w:val="both"/>
+        <w:rPr>
+          <w:rFonts w:hint="default" w:ascii="Kalinga" w:hAnsi="Kalinga"/>
+          <w:sz w:val="20"/>
+          <w:szCs w:val="20"/>
+        </w:rPr>
+      </w:pPr>
+      <w:r>
+        <w:rPr>
+          <w:rFonts w:hint="default" w:ascii="Kalinga" w:hAnsi="Kalinga"/>
+          <w:sz w:val="20"/>
+          <w:szCs w:val="20"/>
+        </w:rPr>
+        <w:t>{% if slik_bank_13_nama %}</w:t>
+      </w:r>
+    </w:p>
+    <w:p>
+      <w:pPr>
+        <w:numPr>
+          <w:numId w:val="0"/>
+        </w:numPr>
+        <w:spacing w:after="0" w:line="360" w:lineRule="auto"/>
+        <w:jc w:val="both"/>
+        <w:rPr>
+          <w:rFonts w:hint="default" w:ascii="Kalinga" w:hAnsi="Kalinga"/>
+          <w:sz w:val="20"/>
+          <w:szCs w:val="20"/>
+          <w:lang w:val="en-US"/>
+        </w:rPr>
+      </w:pPr>
+      <w:r>
+        <w:rPr>
+          <w:rFonts w:hint="default" w:ascii="Kalinga" w:hAnsi="Kalinga"/>
+          <w:sz w:val="20"/>
+          <w:szCs w:val="20"/>
+        </w:rPr>
+        <w:t xml:space="preserve">- Fasilitas Kredit {{slik_bank_13_jenis | default('', true)}} di {{slik_bank_13_nama}} : </w:t>
+      </w:r>
+      <w:r>
+        <w:rPr>
+          <w:rFonts w:hint="default" w:ascii="Kalinga" w:hAnsi="Kalinga"/>
+          <w:sz w:val="20"/>
+          <w:szCs w:val="20"/>
+        </w:rPr>
+        <w:tab/>
+      </w:r>
+      <w:r>
+        <w:rPr>
+          <w:rFonts w:hint="default" w:ascii="Kalinga" w:hAnsi="Kalinga"/>
+          <w:sz w:val="20"/>
+          <w:szCs w:val="20"/>
+        </w:rPr>
+        <w:t>Rp</w:t>
+      </w:r>
+      <w:r>
+        <w:rPr>
+          <w:rFonts w:hint="default" w:ascii="Kalinga" w:hAnsi="Kalinga"/>
+          <w:sz w:val="20"/>
+          <w:szCs w:val="20"/>
+          <w:lang w:val="en-US"/>
+        </w:rPr>
+        <w:t xml:space="preserve">. </w:t>
+      </w:r>
+      <w:r>
+        <w:rPr>
+          <w:rFonts w:hint="default" w:ascii="Kalinga" w:hAnsi="Kalinga"/>
+          <w:sz w:val="20"/>
+          <w:szCs w:val="20"/>
+        </w:rPr>
+        <w:t>{{ slik_bank_13_angsuran | default('0', true) }}</w:t>
+      </w:r>
+      <w:r>
+        <w:rPr>
+          <w:rFonts w:hint="default" w:ascii="Kalinga" w:hAnsi="Kalinga"/>
+          <w:sz w:val="20"/>
+          <w:szCs w:val="20"/>
+          <w:lang w:val="en-US"/>
+        </w:rPr>
+        <w:t>,-.</w:t>
+      </w:r>
+    </w:p>
+    <w:p>
+      <w:pPr>
+        <w:numPr>
+          <w:numId w:val="0"/>
+        </w:numPr>
+        <w:spacing w:after="0" w:line="360" w:lineRule="auto"/>
+        <w:jc w:val="both"/>
+        <w:rPr>
+          <w:rFonts w:hint="default" w:ascii="Kalinga" w:hAnsi="Kalinga"/>
+          <w:sz w:val="20"/>
+          <w:szCs w:val="20"/>
+        </w:rPr>
+      </w:pPr>
+      <w:r>
+        <w:rPr>
+          <w:rFonts w:hint="default" w:ascii="Kalinga" w:hAnsi="Kalinga"/>
+          <w:sz w:val="20"/>
+          <w:szCs w:val="20"/>
+        </w:rPr>
+        <w:t>{% endif %}</w:t>
+      </w:r>
+    </w:p>
+    <w:p>
+      <w:pPr>
+        <w:numPr>
+          <w:numId w:val="0"/>
+        </w:numPr>
+        <w:spacing w:after="0" w:line="360" w:lineRule="auto"/>
+        <w:jc w:val="both"/>
+        <w:rPr>
+          <w:rFonts w:hint="default" w:ascii="Kalinga" w:hAnsi="Kalinga"/>
+          <w:sz w:val="20"/>
+          <w:szCs w:val="20"/>
+        </w:rPr>
+      </w:pPr>
+      <w:r>
+        <w:rPr>
+          <w:rFonts w:hint="default" w:ascii="Kalinga" w:hAnsi="Kalinga"/>
+          <w:sz w:val="20"/>
+          <w:szCs w:val="20"/>
+        </w:rPr>
+        <w:t>{% if slik_bank_14_nama %}</w:t>
+      </w:r>
+    </w:p>
+    <w:p>
+      <w:pPr>
+        <w:numPr>
+          <w:numId w:val="0"/>
+        </w:numPr>
+        <w:spacing w:after="0" w:line="360" w:lineRule="auto"/>
+        <w:jc w:val="both"/>
+        <w:rPr>
+          <w:rFonts w:hint="default" w:ascii="Kalinga" w:hAnsi="Kalinga"/>
+          <w:sz w:val="20"/>
+          <w:szCs w:val="20"/>
+          <w:lang w:val="en-US"/>
+        </w:rPr>
+      </w:pPr>
+      <w:r>
+        <w:rPr>
+          <w:rFonts w:hint="default" w:ascii="Kalinga" w:hAnsi="Kalinga"/>
+          <w:sz w:val="20"/>
+          <w:szCs w:val="20"/>
+        </w:rPr>
+        <w:t xml:space="preserve">- Fasilitas Kredit {{slik_bank_14_jenis | default('', true)}} di {{slik_bank_14_nama}} : </w:t>
+      </w:r>
+      <w:r>
+        <w:rPr>
+          <w:rFonts w:hint="default" w:ascii="Kalinga" w:hAnsi="Kalinga"/>
+          <w:sz w:val="20"/>
+          <w:szCs w:val="20"/>
+        </w:rPr>
+        <w:tab/>
+      </w:r>
+      <w:r>
+        <w:rPr>
+          <w:rFonts w:hint="default" w:ascii="Kalinga" w:hAnsi="Kalinga"/>
+          <w:sz w:val="20"/>
+          <w:szCs w:val="20"/>
+        </w:rPr>
+        <w:t>Rp</w:t>
+      </w:r>
+      <w:r>
+        <w:rPr>
+          <w:rFonts w:hint="default" w:ascii="Kalinga" w:hAnsi="Kalinga"/>
+          <w:sz w:val="20"/>
+          <w:szCs w:val="20"/>
+          <w:lang w:val="en-US"/>
+        </w:rPr>
+        <w:t xml:space="preserve">. </w:t>
+      </w:r>
+      <w:r>
+        <w:rPr>
+          <w:rFonts w:hint="default" w:ascii="Kalinga" w:hAnsi="Kalinga"/>
+          <w:sz w:val="20"/>
+          <w:szCs w:val="20"/>
+        </w:rPr>
+        <w:t>{{ slik_bank_14_angsuran | default('0', true) }}</w:t>
+      </w:r>
+      <w:r>
+        <w:rPr>
+          <w:rFonts w:hint="default" w:ascii="Kalinga" w:hAnsi="Kalinga"/>
+          <w:sz w:val="20"/>
+          <w:szCs w:val="20"/>
+          <w:lang w:val="en-US"/>
+        </w:rPr>
+        <w:t>,-.</w:t>
+      </w:r>
+    </w:p>
+    <w:p>
+      <w:pPr>
+        <w:numPr>
+          <w:numId w:val="0"/>
+        </w:numPr>
+        <w:spacing w:after="0" w:line="360" w:lineRule="auto"/>
+        <w:jc w:val="both"/>
+        <w:rPr>
+          <w:rFonts w:hint="default" w:ascii="Kalinga" w:hAnsi="Kalinga"/>
+          <w:sz w:val="20"/>
+          <w:szCs w:val="20"/>
+        </w:rPr>
+      </w:pPr>
+      <w:r>
+        <w:rPr>
+          <w:rFonts w:hint="default" w:ascii="Kalinga" w:hAnsi="Kalinga"/>
+          <w:sz w:val="20"/>
+          <w:szCs w:val="20"/>
+        </w:rPr>
+        <w:t>{% endif %}</w:t>
+      </w:r>
+    </w:p>
+    <w:p>
+      <w:pPr>
+        <w:numPr>
+          <w:numId w:val="0"/>
+        </w:numPr>
+        <w:spacing w:after="0" w:line="360" w:lineRule="auto"/>
+        <w:jc w:val="both"/>
+        <w:rPr>
+          <w:rFonts w:hint="default" w:ascii="Kalinga" w:hAnsi="Kalinga"/>
+          <w:sz w:val="20"/>
+          <w:szCs w:val="20"/>
+        </w:rPr>
+      </w:pPr>
+      <w:r>
+        <w:rPr>
+          <w:rFonts w:hint="default" w:ascii="Kalinga" w:hAnsi="Kalinga"/>
+          <w:sz w:val="20"/>
+          <w:szCs w:val="20"/>
+        </w:rPr>
+        <w:t>{% if slik_bank_15_nama %}</w:t>
+      </w:r>
+    </w:p>
+    <w:p>
+      <w:pPr>
+        <w:numPr>
+          <w:numId w:val="0"/>
+        </w:numPr>
+        <w:spacing w:after="0" w:line="360" w:lineRule="auto"/>
+        <w:jc w:val="both"/>
+        <w:rPr>
+          <w:rFonts w:hint="default" w:ascii="Kalinga" w:hAnsi="Kalinga"/>
+          <w:sz w:val="20"/>
+          <w:szCs w:val="20"/>
+          <w:lang w:val="en-US"/>
+        </w:rPr>
+      </w:pPr>
+      <w:r>
+        <w:rPr>
+          <w:rFonts w:hint="default" w:ascii="Kalinga" w:hAnsi="Kalinga"/>
+          <w:sz w:val="20"/>
+          <w:szCs w:val="20"/>
+        </w:rPr>
+        <w:t xml:space="preserve">- Fasilitas Kredit {{slik_bank_15_jenis | default('', true)}} di {{slik_bank_15_nama}} : </w:t>
+      </w:r>
+      <w:r>
+        <w:rPr>
+          <w:rFonts w:hint="default" w:ascii="Kalinga" w:hAnsi="Kalinga"/>
+          <w:sz w:val="20"/>
+          <w:szCs w:val="20"/>
+        </w:rPr>
+        <w:tab/>
+      </w:r>
+      <w:r>
+        <w:rPr>
+          <w:rFonts w:hint="default" w:ascii="Kalinga" w:hAnsi="Kalinga"/>
+          <w:sz w:val="20"/>
+          <w:szCs w:val="20"/>
+        </w:rPr>
+        <w:t>Rp</w:t>
+      </w:r>
+      <w:r>
+        <w:rPr>
+          <w:rFonts w:hint="default" w:ascii="Kalinga" w:hAnsi="Kalinga"/>
+          <w:sz w:val="20"/>
+          <w:szCs w:val="20"/>
+          <w:lang w:val="en-US"/>
+        </w:rPr>
+        <w:t xml:space="preserve">. </w:t>
+      </w:r>
+      <w:r>
+        <w:rPr>
+          <w:rFonts w:hint="default" w:ascii="Kalinga" w:hAnsi="Kalinga"/>
+          <w:sz w:val="20"/>
+          <w:szCs w:val="20"/>
+        </w:rPr>
+        <w:t>{{ slik_bank_15_angsuran | default('0', true) }}</w:t>
+      </w:r>
+      <w:r>
+        <w:rPr>
+          <w:rFonts w:hint="default" w:ascii="Kalinga" w:hAnsi="Kalinga"/>
+          <w:sz w:val="20"/>
+          <w:szCs w:val="20"/>
+          <w:lang w:val="en-US"/>
+        </w:rPr>
+        <w:t>,-.</w:t>
+      </w:r>
+    </w:p>
+    <w:p>
+      <w:pPr>
+        <w:numPr>
+          <w:numId w:val="0"/>
+        </w:numPr>
+        <w:spacing w:after="0" w:line="360" w:lineRule="auto"/>
+        <w:jc w:val="both"/>
+        <w:rPr>
+          <w:rFonts w:hint="default" w:ascii="Kalinga" w:hAnsi="Kalinga"/>
+          <w:sz w:val="20"/>
+          <w:szCs w:val="20"/>
+        </w:rPr>
+      </w:pPr>
+      <w:r>
+        <w:rPr>
+          <w:rFonts w:hint="default" w:ascii="Kalinga" w:hAnsi="Kalinga"/>
+          <w:sz w:val="20"/>
+          <w:szCs w:val="20"/>
+        </w:rPr>
+        <w:t>{% endif %}</w:t>
+      </w:r>
+    </w:p>
+    <w:p>
+      <w:pPr>
+        <w:numPr>
+          <w:numId w:val="0"/>
+        </w:numPr>
+        <w:spacing w:after="0" w:line="360" w:lineRule="auto"/>
+        <w:jc w:val="both"/>
+        <w:rPr>
+          <w:rFonts w:hint="default" w:ascii="Kalinga" w:hAnsi="Kalinga"/>
+          <w:sz w:val="20"/>
+          <w:szCs w:val="20"/>
+        </w:rPr>
+      </w:pPr>
+      <w:r>
+        <w:rPr>
+          <w:rFonts w:hint="default" w:ascii="Kalinga" w:hAnsi="Kalinga"/>
+          <w:sz w:val="20"/>
+          <w:szCs w:val="20"/>
+        </w:rPr>
+        <w:t>{% endif %}</w:t>
+      </w:r>
+    </w:p>
+    <w:p>
+      <w:pPr>
+        <w:numPr>
+          <w:numId w:val="0"/>
+        </w:numPr>
+        <w:spacing w:after="0" w:line="360" w:lineRule="auto"/>
+        <w:jc w:val="both"/>
+        <w:rPr>
+          <w:rFonts w:hint="default" w:ascii="Kalinga" w:hAnsi="Kalinga"/>
+          <w:sz w:val="20"/>
+          <w:szCs w:val="20"/>
+          <w:lang w:val="en-US"/>
+        </w:rPr>
+      </w:pPr>
+      <w:r>
+        <w:rPr>
+          <w:rFonts w:hint="default" w:ascii="Kalinga" w:hAnsi="Kalinga"/>
+          <w:sz w:val="20"/>
+          <w:szCs w:val="20"/>
+        </w:rPr>
+        <w:t xml:space="preserve">Total Angsuran Pemohon             : </w:t>
+      </w:r>
+      <w:r>
+        <w:rPr>
+          <w:rFonts w:hint="default" w:ascii="Kalinga" w:hAnsi="Kalinga"/>
+          <w:sz w:val="20"/>
+          <w:szCs w:val="20"/>
+        </w:rPr>
+        <w:tab/>
+      </w:r>
+      <w:r>
+        <w:rPr>
+          <w:rFonts w:hint="default" w:ascii="Kalinga" w:hAnsi="Kalinga"/>
+          <w:sz w:val="20"/>
+          <w:szCs w:val="20"/>
+        </w:rPr>
+        <w:t>Rp</w:t>
+      </w:r>
+      <w:r>
+        <w:rPr>
+          <w:rFonts w:hint="default" w:ascii="Kalinga" w:hAnsi="Kalinga"/>
+          <w:sz w:val="20"/>
+          <w:szCs w:val="20"/>
+          <w:lang w:val="en-US"/>
+        </w:rPr>
+        <w:t xml:space="preserve">. </w:t>
+      </w:r>
+      <w:r>
+        <w:rPr>
+          <w:rFonts w:hint="default" w:ascii="Kalinga" w:hAnsi="Kalinga"/>
+          <w:sz w:val="20"/>
+          <w:szCs w:val="20"/>
+        </w:rPr>
+        <w:t>{{ rpc_total_angsuran_eksisting }}</w:t>
+      </w:r>
+      <w:r>
+        <w:rPr>
+          <w:rFonts w:hint="default" w:ascii="Kalinga" w:hAnsi="Kalinga"/>
+          <w:sz w:val="20"/>
+          <w:szCs w:val="20"/>
+          <w:lang w:val="en-US"/>
+        </w:rPr>
+        <w:t>,-.</w:t>
+      </w:r>
+    </w:p>
+    <w:p>
+      <w:pPr>
+        <w:numPr>
+          <w:numId w:val="0"/>
+        </w:numPr>
+        <w:spacing w:after="0" w:line="360" w:lineRule="auto"/>
+        <w:jc w:val="both"/>
+        <w:rPr>
+          <w:rFonts w:hint="default" w:ascii="Kalinga" w:hAnsi="Kalinga"/>
+          <w:sz w:val="20"/>
+          <w:szCs w:val="20"/>
+        </w:rPr>
+      </w:pPr>
+    </w:p>
+    <w:p>
+      <w:pPr>
+        <w:numPr>
+          <w:numId w:val="0"/>
+        </w:numPr>
+        <w:spacing w:after="0" w:line="360" w:lineRule="auto"/>
+        <w:jc w:val="both"/>
+        <w:rPr>
+          <w:rFonts w:hint="default" w:ascii="Kalinga" w:hAnsi="Kalinga"/>
+          <w:sz w:val="20"/>
+          <w:szCs w:val="20"/>
+          <w:lang w:val="en-US"/>
+        </w:rPr>
+      </w:pPr>
+      <w:r>
+        <w:rPr>
+          <w:rFonts w:hint="default" w:ascii="Kalinga" w:hAnsi="Kalinga"/>
+          <w:sz w:val="20"/>
+          <w:szCs w:val="20"/>
+        </w:rPr>
+        <w:t>Maksimal Angsuran Kredit yang dapat diberikan sampai dengan : Rp</w:t>
+      </w:r>
+      <w:r>
+        <w:rPr>
+          <w:rFonts w:hint="default" w:ascii="Kalinga" w:hAnsi="Kalinga"/>
+          <w:sz w:val="20"/>
+          <w:szCs w:val="20"/>
+          <w:lang w:val="en-US"/>
+        </w:rPr>
+        <w:t xml:space="preserve">. </w:t>
+      </w:r>
+      <w:r>
+        <w:rPr>
+          <w:rFonts w:hint="default" w:ascii="Kalinga" w:hAnsi="Kalinga"/>
+          <w:sz w:val="20"/>
+          <w:szCs w:val="20"/>
+        </w:rPr>
+        <w:t>{{ rpc_maksimal_angsuran }}</w:t>
+      </w:r>
+      <w:r>
+        <w:rPr>
+          <w:rFonts w:hint="default" w:ascii="Kalinga" w:hAnsi="Kalinga"/>
+          <w:sz w:val="20"/>
+          <w:szCs w:val="20"/>
+          <w:lang w:val="en-US"/>
+        </w:rPr>
+        <w:t>,-.</w:t>
+      </w:r>
+    </w:p>
+    <w:p>
+      <w:pPr>
+        <w:numPr>
+          <w:numId w:val="0"/>
+        </w:numPr>
+        <w:spacing w:after="0" w:line="360" w:lineRule="auto"/>
+        <w:jc w:val="both"/>
+        <w:rPr>
+          <w:rFonts w:hint="default" w:ascii="Kalinga" w:hAnsi="Kalinga"/>
+          <w:sz w:val="20"/>
+          <w:szCs w:val="20"/>
+          <w:lang w:val="en-US"/>
+        </w:rPr>
+      </w:pPr>
+      <w:r>
+        <w:rPr>
+          <w:rFonts w:hint="default" w:ascii="Kalinga" w:hAnsi="Kalinga"/>
+          <w:sz w:val="20"/>
+          <w:szCs w:val="20"/>
+        </w:rPr>
+        <w:t xml:space="preserve">Angsuran Kredit yang dapat diusulkan    </w:t>
+      </w:r>
+      <w:r>
+        <w:rPr>
+          <w:rFonts w:hint="default" w:ascii="Kalinga" w:hAnsi="Kalinga"/>
+          <w:sz w:val="20"/>
+          <w:szCs w:val="20"/>
+          <w:lang w:val="en-US"/>
+        </w:rPr>
+        <w:tab/>
+        <w:t/>
+      </w:r>
+      <w:r>
+        <w:rPr>
+          <w:rFonts w:hint="default" w:ascii="Kalinga" w:hAnsi="Kalinga"/>
+          <w:sz w:val="20"/>
+          <w:szCs w:val="20"/>
+          <w:lang w:val="en-US"/>
+        </w:rPr>
+        <w:tab/>
+        <w:t/>
+      </w:r>
+      <w:r>
+        <w:rPr>
+          <w:rFonts w:hint="default" w:ascii="Kalinga" w:hAnsi="Kalinga"/>
+          <w:sz w:val="20"/>
+          <w:szCs w:val="20"/>
+          <w:lang w:val="en-US"/>
+        </w:rPr>
+        <w:tab/>
+      </w:r>
+      <w:r>
+        <w:rPr>
+          <w:rFonts w:hint="default" w:ascii="Kalinga" w:hAnsi="Kalinga"/>
+          <w:sz w:val="20"/>
+          <w:szCs w:val="20"/>
+        </w:rPr>
+        <w:t>: Rp</w:t>
+      </w:r>
+      <w:r>
+        <w:rPr>
+          <w:rFonts w:hint="default" w:ascii="Kalinga" w:hAnsi="Kalinga"/>
+          <w:sz w:val="20"/>
+          <w:szCs w:val="20"/>
+          <w:lang w:val="en-US"/>
+        </w:rPr>
+        <w:t xml:space="preserve">. </w:t>
+      </w:r>
+      <w:r>
+        <w:rPr>
+          <w:rFonts w:hint="default" w:ascii="Kalinga" w:hAnsi="Kalinga"/>
+          <w:sz w:val="20"/>
+          <w:szCs w:val="20"/>
+        </w:rPr>
+        <w:t>{{ usulan_angsuran }}</w:t>
+      </w:r>
+      <w:r>
+        <w:rPr>
+          <w:rFonts w:hint="default" w:ascii="Kalinga" w:hAnsi="Kalinga"/>
+          <w:sz w:val="20"/>
+          <w:szCs w:val="20"/>
+          <w:lang w:val="en-US"/>
+        </w:rPr>
+        <w:t>,-.</w:t>
+      </w:r>
+    </w:p>
+    <w:p>
+      <w:pPr>
+        <w:numPr>
+          <w:numId w:val="0"/>
+        </w:numPr>
+        <w:spacing w:after="0" w:line="360" w:lineRule="auto"/>
+        <w:jc w:val="both"/>
+        <w:rPr>
+          <w:rFonts w:hint="default" w:ascii="Kalinga" w:hAnsi="Kalinga"/>
+          <w:sz w:val="20"/>
+          <w:szCs w:val="20"/>
+          <w:lang w:val="en-US"/>
+        </w:rPr>
+      </w:pPr>
+      <w:r>
+        <w:rPr>
+          <w:rFonts w:hint="default" w:ascii="Kalinga" w:hAnsi="Kalinga"/>
+          <w:sz w:val="20"/>
+          <w:szCs w:val="20"/>
+        </w:rPr>
+        <w:t xml:space="preserve">Total Angsuran Kredit Eksisting &amp; Angsuran yang diusul </w:t>
+      </w:r>
+      <w:r>
+        <w:rPr>
+          <w:rFonts w:hint="default" w:ascii="Kalinga" w:hAnsi="Kalinga"/>
+          <w:sz w:val="20"/>
+          <w:szCs w:val="20"/>
+          <w:lang w:val="en-US"/>
+        </w:rPr>
+        <w:tab/>
+      </w:r>
+      <w:r>
+        <w:rPr>
+          <w:rFonts w:hint="default" w:ascii="Kalinga" w:hAnsi="Kalinga"/>
+          <w:sz w:val="20"/>
+          <w:szCs w:val="20"/>
+        </w:rPr>
+        <w:t>: Rp</w:t>
+      </w:r>
+      <w:r>
+        <w:rPr>
+          <w:rFonts w:hint="default" w:ascii="Kalinga" w:hAnsi="Kalinga"/>
+          <w:sz w:val="20"/>
+          <w:szCs w:val="20"/>
+          <w:lang w:val="en-US"/>
+        </w:rPr>
+        <w:t xml:space="preserve">. </w:t>
+      </w:r>
+      <w:r>
+        <w:rPr>
+          <w:rFonts w:hint="default" w:ascii="Kalinga" w:hAnsi="Kalinga"/>
+          <w:sz w:val="20"/>
+          <w:szCs w:val="20"/>
+        </w:rPr>
+        <w:t>{{ rpc_total_angsuran_baru }}</w:t>
+      </w:r>
+      <w:r>
+        <w:rPr>
+          <w:rFonts w:hint="default" w:ascii="Kalinga" w:hAnsi="Kalinga"/>
+          <w:sz w:val="20"/>
+          <w:szCs w:val="20"/>
+          <w:lang w:val="en-US"/>
+        </w:rPr>
+        <w:t>,-.</w:t>
+      </w:r>
+      <w:bookmarkStart w:id="52" w:name="_GoBack"/>
+      <w:bookmarkEnd w:id="52"/>
+    </w:p>
+    <w:p>
+      <w:pPr>
+        <w:numPr>
+          <w:numId w:val="0"/>
+        </w:numPr>
+        <w:spacing w:after="0" w:line="360" w:lineRule="auto"/>
+        <w:jc w:val="both"/>
+        <w:rPr>
+          <w:rFonts w:hint="default" w:ascii="Kalinga" w:hAnsi="Kalinga"/>
+          <w:sz w:val="20"/>
+          <w:szCs w:val="20"/>
+        </w:rPr>
+      </w:pPr>
+    </w:p>
+    <w:p>
+      <w:pPr>
+        <w:numPr>
+          <w:numId w:val="0"/>
+        </w:numPr>
+        <w:spacing w:after="0" w:line="360" w:lineRule="auto"/>
+        <w:jc w:val="both"/>
+        <w:rPr>
+          <w:rFonts w:hint="default" w:ascii="Kalinga" w:hAnsi="Kalinga"/>
+          <w:sz w:val="20"/>
+          <w:szCs w:val="20"/>
+        </w:rPr>
+      </w:pPr>
+      <w:r>
+        <w:rPr>
+          <w:rFonts w:hint="default" w:ascii="Kalinga" w:hAnsi="Kalinga"/>
+          <w:sz w:val="20"/>
+          <w:szCs w:val="20"/>
+        </w:rPr>
+        <w:t>DSR  : {{ rpc_dsr }}%</w:t>
+      </w:r>
+    </w:p>
+    <w:p>
+      <w:pPr>
+        <w:numPr>
+          <w:numId w:val="0"/>
+        </w:numPr>
+        <w:spacing w:after="0" w:line="360" w:lineRule="auto"/>
+        <w:jc w:val="both"/>
+        <w:rPr>
+          <w:rFonts w:hint="default" w:ascii="Kalinga" w:hAnsi="Kalinga"/>
+          <w:sz w:val="20"/>
+          <w:szCs w:val="20"/>
+        </w:rPr>
+      </w:pPr>
+    </w:p>
+    <w:p>
+      <w:pPr>
+        <w:numPr>
+          <w:numId w:val="0"/>
+        </w:numPr>
+        <w:spacing w:after="0" w:line="360" w:lineRule="auto"/>
+        <w:jc w:val="both"/>
+        <w:rPr>
+          <w:rFonts w:ascii="Kalinga" w:hAnsi="Kalinga" w:cs="Kalinga"/>
+          <w:sz w:val="20"/>
+          <w:szCs w:val="20"/>
+        </w:rPr>
+      </w:pPr>
+      <w:r>
+        <w:rPr>
+          <w:rFonts w:hint="default" w:ascii="Kalinga" w:hAnsi="Kalinga"/>
+          <w:sz w:val="20"/>
+          <w:szCs w:val="20"/>
+        </w:rPr>
+        <w:t>Penghasilan per bulan &lt; atau sama dengan Rp. 20 juta, maksimal DSR = 90% (Cfm. Memo PDM/9.3/5176 Tanggal 01-10-2019)</w:t>
       </w:r>
     </w:p>
     <w:bookmarkEnd w:id="22"/>
@@ -5674,8 +8207,6 @@
     <w:bookmarkEnd w:id="34"/>
     <w:p>
       <w:pPr>
-        <w:spacing w:after="0" w:line="240" w:lineRule="auto"/>
-        <w:jc w:val="both"/>
         <w:rPr>
           <w:rFonts w:hint="default" w:ascii="Kalinga" w:hAnsi="Kalinga"/>
           <w:b/>
@@ -5687,8 +8218,8 @@
         </w:rPr>
       </w:pPr>
       <w:bookmarkStart w:id="40" w:name="OLE_LINK53"/>
-      <w:bookmarkStart w:id="41" w:name="OLE_LINK32"/>
-      <w:bookmarkStart w:id="42" w:name="OLE_LINK12"/>
+      <w:bookmarkStart w:id="41" w:name="OLE_LINK12"/>
+      <w:bookmarkStart w:id="42" w:name="OLE_LINK32"/>
       <w:bookmarkStart w:id="43" w:name="OLE_LINK57"/>
       <w:bookmarkStart w:id="44" w:name="OLE_LINK16"/>
       <w:r>
@@ -5701,6 +8232,33 @@
           <w:szCs w:val="20"/>
           <w:u w:val="single"/>
         </w:rPr>
+        <w:br w:type="page"/>
+      </w:r>
+    </w:p>
+    <w:p>
+      <w:pPr>
+        <w:spacing w:after="0" w:line="240" w:lineRule="auto"/>
+        <w:jc w:val="both"/>
+        <w:rPr>
+          <w:rFonts w:hint="default" w:ascii="Kalinga" w:hAnsi="Kalinga"/>
+          <w:b/>
+          <w:bCs/>
+          <w:color w:val="auto"/>
+          <w:sz w:val="20"/>
+          <w:szCs w:val="20"/>
+          <w:u w:val="single"/>
+        </w:rPr>
+      </w:pPr>
+      <w:r>
+        <w:rPr>
+          <w:rFonts w:hint="default" w:ascii="Kalinga" w:hAnsi="Kalinga"/>
+          <w:b/>
+          <w:bCs/>
+          <w:color w:val="auto"/>
+          <w:sz w:val="20"/>
+          <w:szCs w:val="20"/>
+          <w:u w:val="single"/>
+        </w:rPr>
         <w:t>USULAN ASISTEN KREDIT KONSUMER</w:t>
       </w:r>
     </w:p>
@@ -6846,13 +9404,13 @@
           <w:szCs w:val="20"/>
         </w:rPr>
       </w:pPr>
-      <w:bookmarkStart w:id="45" w:name="OLE_LINK24"/>
-      <w:bookmarkStart w:id="46" w:name="OLE_LINK40"/>
-      <w:bookmarkStart w:id="47" w:name="OLE_LINK70"/>
-      <w:bookmarkStart w:id="48" w:name="OLE_LINK13"/>
-      <w:bookmarkStart w:id="49" w:name="OLE_LINK23"/>
-      <w:bookmarkStart w:id="50" w:name="OLE_LINK58"/>
-      <w:bookmarkStart w:id="51" w:name="OLE_LINK64"/>
+      <w:bookmarkStart w:id="45" w:name="OLE_LINK70"/>
+      <w:bookmarkStart w:id="46" w:name="OLE_LINK23"/>
+      <w:bookmarkStart w:id="47" w:name="OLE_LINK13"/>
+      <w:bookmarkStart w:id="48" w:name="OLE_LINK58"/>
+      <w:bookmarkStart w:id="49" w:name="OLE_LINK64"/>
+      <w:bookmarkStart w:id="50" w:name="OLE_LINK24"/>
+      <w:bookmarkStart w:id="51" w:name="OLE_LINK40"/>
       <w:r>
         <w:rPr>
           <w:rFonts w:ascii="Kalinga" w:hAnsi="Kalinga" w:cs="Kalinga"/>

</xml_diff>